<commit_message>
Updates for OS release
</commit_message>
<xml_diff>
--- a/docs/Boiler Model User Manual.docx
+++ b/docs/Boiler Model User Manual.docx
@@ -343,70 +343,33 @@
           <w:sz w:val="28"/>
           <w:szCs w:val="28"/>
         </w:rPr>
-        <w:t>Version 201</w:t>
-      </w:r>
-      <w:r>
+        <w:t>Version 2.0.0</w:t>
+      </w:r>
+    </w:p>
+    <w:p>
+      <w:pPr>
+        <w:jc w:val="center"/>
         <w:rPr>
           <w:sz w:val="28"/>
           <w:szCs w:val="28"/>
         </w:rPr>
-        <w:t>6.1</w:t>
-      </w:r>
-      <w:r>
+      </w:pPr>
+    </w:p>
+    <w:p>
+      <w:pPr>
+        <w:jc w:val="center"/>
         <w:rPr>
           <w:sz w:val="28"/>
           <w:szCs w:val="28"/>
         </w:rPr>
-        <w:t>.0</w:t>
-      </w:r>
-    </w:p>
-    <w:p>
-      <w:pPr>
-        <w:jc w:val="center"/>
+      </w:pPr>
+      <w:r>
         <w:rPr>
           <w:sz w:val="28"/>
           <w:szCs w:val="28"/>
         </w:rPr>
-      </w:pPr>
-    </w:p>
-    <w:p>
-      <w:pPr>
-        <w:jc w:val="center"/>
-        <w:rPr>
-          <w:sz w:val="28"/>
-          <w:szCs w:val="28"/>
-        </w:rPr>
-      </w:pPr>
-      <w:r>
-        <w:rPr>
-          <w:sz w:val="28"/>
-          <w:szCs w:val="28"/>
-        </w:rPr>
-        <w:t>January</w:t>
-      </w:r>
-      <w:r>
-        <w:rPr>
-          <w:sz w:val="28"/>
-          <w:szCs w:val="28"/>
-        </w:rPr>
-        <w:t xml:space="preserve"> 31, 201</w:t>
-      </w:r>
-      <w:r>
-        <w:rPr>
-          <w:sz w:val="28"/>
-          <w:szCs w:val="28"/>
-        </w:rPr>
-        <w:t>6</w:t>
-      </w:r>
-    </w:p>
-    <w:p>
-      <w:pPr>
-        <w:jc w:val="center"/>
-        <w:rPr>
-          <w:sz w:val="28"/>
-          <w:szCs w:val="28"/>
-        </w:rPr>
-      </w:pPr>
+        <w:t>March 2018</w:t>
+      </w:r>
     </w:p>
     <w:p>
       <w:pPr>
@@ -531,42 +494,275 @@
       </w:pPr>
     </w:p>
     <w:p>
-      <w:r>
+      <w:pPr>
+        <w:spacing w:before="480" w:after="120" w:line="276" w:lineRule="auto"/>
+        <w:rPr>
+          <w:rFonts w:ascii="Arial" w:eastAsia="Arial" w:hAnsi="Arial" w:cs="Arial"/>
+          <w:sz w:val="22"/>
+          <w:szCs w:val="22"/>
+        </w:rPr>
+      </w:pPr>
+      <w:r>
+        <w:rPr>
+          <w:rFonts w:ascii="Arial" w:eastAsia="Arial" w:hAnsi="Arial" w:cs="Arial"/>
+          <w:sz w:val="22"/>
+          <w:szCs w:val="22"/>
+        </w:rPr>
         <w:lastRenderedPageBreak/>
-        <w:t>This Material was produced under the DOE Carbon Capture Simulation Initiative (CCSI), and copyright is held by the software owners: ORISE, LANS, LLNS, LBL, PNNL, CMU, WVU, et</w:t>
-      </w:r>
-      <w:r>
-        <w:t> </w:t>
-      </w:r>
-      <w:r>
-        <w:t>al. The software owners and/or the U.S. Government retain ownership of all rights in the CCSI software and the copyright and patents subsisting therein. Any distribution or dissemination is governed under the terms and conditions of the CCSI Test and Evaluation License, CCSI Master Non-Disclosure Agreement, and the CCSI Intellectual Property Management Plan. No rights are granted except as expressly recited in one of the aforementioned agreements.</w:t>
-      </w:r>
-      <w:r>
-        <w:t xml:space="preserve"> </w:t>
-      </w:r>
-    </w:p>
-    <w:p>
-      <w:pPr>
+        <w:t>Copyright (c) 2012 - 2018</w:t>
+      </w:r>
+    </w:p>
+    <w:p>
+      <w:pPr>
+        <w:spacing w:before="480" w:after="120" w:line="276" w:lineRule="auto"/>
+        <w:rPr>
+          <w:rFonts w:ascii="Arial" w:eastAsia="Arial" w:hAnsi="Arial" w:cs="Arial"/>
+          <w:b/>
+          <w:sz w:val="22"/>
+          <w:szCs w:val="22"/>
+        </w:rPr>
+      </w:pPr>
+      <w:r>
+        <w:rPr>
+          <w:rFonts w:ascii="Arial" w:eastAsia="Arial" w:hAnsi="Arial" w:cs="Arial"/>
+          <w:b/>
+          <w:sz w:val="22"/>
+          <w:szCs w:val="22"/>
+        </w:rPr>
+        <w:t>Copyright Notice</w:t>
+      </w:r>
+    </w:p>
+    <w:p>
+      <w:pPr>
+        <w:spacing w:before="480" w:after="120" w:line="276" w:lineRule="auto"/>
+        <w:rPr>
+          <w:rFonts w:ascii="Arial" w:eastAsia="Arial" w:hAnsi="Arial" w:cs="Arial"/>
+          <w:sz w:val="22"/>
+          <w:szCs w:val="22"/>
+        </w:rPr>
+      </w:pPr>
+      <w:r>
+        <w:rPr>
+          <w:rFonts w:ascii="Arial" w:eastAsia="Arial" w:hAnsi="Arial" w:cs="Arial"/>
+          <w:sz w:val="22"/>
+          <w:szCs w:val="22"/>
+        </w:rPr>
+        <w:t>Boiler Model was produced under the DOE Carbon Capture Simulation Initiative (CCSI), and is copyright (c) 2012 - 2018 by the software owners: Oak Ridge Institute for Science and Education (ORISE), Los Alamos National Security, LLC., Lawrence Livermore National Security, LLC., The Regents of the University of California, through Lawrence Berkeley National Laboratory, Battelle Memorial Institute, Pacific Northwest Division through Pacific Northwest National Laboratory, Carnegie Mellon University, West Virginia University, Boston University, the Trustees of Princeton University, The University of Texas at Austin, URS Energy &amp; Construction, Inc., et al.. All rights reserved.</w:t>
+      </w:r>
+    </w:p>
+    <w:p>
+      <w:pPr>
+        <w:spacing w:before="480" w:after="120" w:line="276" w:lineRule="auto"/>
+        <w:rPr>
+          <w:rFonts w:ascii="Arial" w:eastAsia="Arial" w:hAnsi="Arial" w:cs="Arial"/>
+          <w:sz w:val="22"/>
+          <w:szCs w:val="22"/>
+        </w:rPr>
+      </w:pPr>
+      <w:r>
+        <w:rPr>
+          <w:rFonts w:ascii="Arial" w:eastAsia="Arial" w:hAnsi="Arial" w:cs="Arial"/>
+          <w:sz w:val="22"/>
+          <w:szCs w:val="22"/>
+        </w:rPr>
+        <w:t>NOTICE. This Software was developed under funding from the U.S. Department of Energy and the U.S. Government consequently retains certain rights. As such, the U.S. Government has been granted for itself and others acting on its behalf a paid-up, nonexclusive, irrevocable, worldwide license in the Software to reproduce, distribute copies to the public, prepare derivative works, and perform publicly and display publicly, and to permit other to do so.</w:t>
+      </w:r>
+    </w:p>
+    <w:p>
+      <w:pPr>
+        <w:spacing w:before="480" w:after="120" w:line="276" w:lineRule="auto"/>
+        <w:rPr>
+          <w:rFonts w:ascii="Arial" w:eastAsia="Arial" w:hAnsi="Arial" w:cs="Arial"/>
+          <w:b/>
+          <w:sz w:val="22"/>
+          <w:szCs w:val="22"/>
+        </w:rPr>
+      </w:pPr>
+      <w:r>
+        <w:rPr>
+          <w:rFonts w:ascii="Arial" w:eastAsia="Arial" w:hAnsi="Arial" w:cs="Arial"/>
+          <w:b/>
+          <w:sz w:val="22"/>
+          <w:szCs w:val="22"/>
+        </w:rPr>
+        <w:t>License Agreement</w:t>
+      </w:r>
+    </w:p>
+    <w:p>
+      <w:pPr>
+        <w:spacing w:before="480" w:after="120" w:line="276" w:lineRule="auto"/>
+        <w:rPr>
+          <w:rFonts w:ascii="Arial" w:eastAsia="Arial" w:hAnsi="Arial" w:cs="Arial"/>
+          <w:sz w:val="22"/>
+          <w:szCs w:val="22"/>
+        </w:rPr>
+      </w:pPr>
+      <w:r>
+        <w:rPr>
+          <w:rFonts w:ascii="Arial" w:eastAsia="Arial" w:hAnsi="Arial" w:cs="Arial"/>
+          <w:sz w:val="22"/>
+          <w:szCs w:val="22"/>
+        </w:rPr>
+        <w:t>Boiler Model Copyright (c) 2012 - 2018, by the software owners: Oak Ridge Institute for Science and Education (ORISE), Los Alamos National Security, LLC., Lawrence Livermore National Security, LLC., The Regents of the University of California, through Lawrence Berkeley National Laboratory, Battelle Memorial Institute, Pacific Northwest Division through Pacific Northwest National Laboratory, Carnegie Mellon University, West Virginia University, Boston University, the Trustees of Princeton University, The University of Texas at Austin, URS Energy &amp; Construction, Inc., et al. All rights reserved.</w:t>
+      </w:r>
+    </w:p>
+    <w:p>
+      <w:pPr>
+        <w:spacing w:before="480" w:after="120" w:line="276" w:lineRule="auto"/>
+        <w:rPr>
+          <w:rFonts w:ascii="Arial" w:eastAsia="Arial" w:hAnsi="Arial" w:cs="Arial"/>
+          <w:sz w:val="22"/>
+          <w:szCs w:val="22"/>
+        </w:rPr>
+      </w:pPr>
+      <w:r>
+        <w:rPr>
+          <w:rFonts w:ascii="Arial" w:eastAsia="Arial" w:hAnsi="Arial" w:cs="Arial"/>
+          <w:sz w:val="22"/>
+          <w:szCs w:val="22"/>
+        </w:rPr>
+        <w:t>Redistribution and use in source and binary forms, with or without modification, are permitted provided that the following conditions are met:</w:t>
+      </w:r>
+    </w:p>
+    <w:p>
+      <w:pPr>
+        <w:pStyle w:val="ListParagraph"/>
+        <w:widowControl w:val="0"/>
+        <w:numPr>
+          <w:ilvl w:val="0"/>
+          <w:numId w:val="47"/>
+        </w:numPr>
         <w:autoSpaceDE/>
         <w:autoSpaceDN/>
         <w:adjustRightInd/>
+        <w:spacing w:before="480" w:after="120" w:line="276" w:lineRule="auto"/>
+        <w:contextualSpacing w:val="0"/>
+        <w:rPr>
+          <w:rFonts w:ascii="Arial" w:eastAsia="Arial" w:hAnsi="Arial" w:cs="Arial"/>
+          <w:sz w:val="22"/>
+          <w:szCs w:val="22"/>
+        </w:rPr>
+      </w:pPr>
+      <w:r>
+        <w:rPr>
+          <w:rFonts w:ascii="Arial" w:eastAsia="Arial" w:hAnsi="Arial" w:cs="Arial"/>
+          <w:sz w:val="22"/>
+          <w:szCs w:val="22"/>
+        </w:rPr>
+        <w:t>Redistributions of source code must retain the above copyright notice, this list of conditions and the following disclaimer.</w:t>
+      </w:r>
+    </w:p>
+    <w:p>
+      <w:pPr>
+        <w:pStyle w:val="ListParagraph"/>
+        <w:widowControl w:val="0"/>
+        <w:numPr>
+          <w:ilvl w:val="0"/>
+          <w:numId w:val="47"/>
+        </w:numPr>
+        <w:autoSpaceDE/>
+        <w:autoSpaceDN/>
+        <w:adjustRightInd/>
+        <w:spacing w:before="480" w:after="120" w:line="276" w:lineRule="auto"/>
+        <w:contextualSpacing w:val="0"/>
+        <w:rPr>
+          <w:rFonts w:ascii="Arial" w:eastAsia="Arial" w:hAnsi="Arial" w:cs="Arial"/>
+          <w:sz w:val="22"/>
+          <w:szCs w:val="22"/>
+        </w:rPr>
+      </w:pPr>
+      <w:r>
+        <w:rPr>
+          <w:rFonts w:ascii="Arial" w:eastAsia="Arial" w:hAnsi="Arial" w:cs="Arial"/>
+          <w:sz w:val="22"/>
+          <w:szCs w:val="22"/>
+        </w:rPr>
+        <w:t xml:space="preserve">Redistributions in binary form must reproduce the above copyright notice, this list of conditions and the following disclaimer in the documentation and/or other materials </w:t>
+      </w:r>
+      <w:r>
+        <w:rPr>
+          <w:rFonts w:ascii="Arial" w:eastAsia="Arial" w:hAnsi="Arial" w:cs="Arial"/>
+          <w:sz w:val="22"/>
+          <w:szCs w:val="22"/>
+        </w:rPr>
+        <w:lastRenderedPageBreak/>
+        <w:t>provided with the distribution.</w:t>
+      </w:r>
+    </w:p>
+    <w:p>
+      <w:pPr>
+        <w:pStyle w:val="ListParagraph"/>
+        <w:widowControl w:val="0"/>
+        <w:numPr>
+          <w:ilvl w:val="0"/>
+          <w:numId w:val="47"/>
+        </w:numPr>
+        <w:autoSpaceDE/>
+        <w:autoSpaceDN/>
+        <w:adjustRightInd/>
+        <w:spacing w:before="480" w:after="120" w:line="276" w:lineRule="auto"/>
+        <w:contextualSpacing w:val="0"/>
+        <w:rPr>
+          <w:rFonts w:ascii="Arial" w:eastAsia="Arial" w:hAnsi="Arial" w:cs="Arial"/>
+          <w:sz w:val="22"/>
+          <w:szCs w:val="22"/>
+        </w:rPr>
+      </w:pPr>
+      <w:r>
+        <w:rPr>
+          <w:rFonts w:ascii="Arial" w:eastAsia="Arial" w:hAnsi="Arial" w:cs="Arial"/>
+          <w:sz w:val="22"/>
+          <w:szCs w:val="22"/>
+        </w:rPr>
+        <w:t>Neither the name of the Carbon Capture Simulation Initiative, U.S. Dept. of Energy, the National Energy Technology Laboratory, Oak Ridge Institute for Science and Education (ORISE), Los Alamos National Security, LLC., Lawrence Livermore National Security, LLC., the University of California, Lawrence Berkeley National Laboratory, Battelle Memorial Institute, Pacific Northwest National Laboratory, Carnegie Mellon University, West Virginia University, Boston University, the Trustees of Princeton University, the University of Texas at Austin, URS Energy &amp; Construction, Inc., nor the names of its contributors may be used to endorse or promote products derived from this software without specific prior written permission.</w:t>
+      </w:r>
+    </w:p>
+    <w:p>
+      <w:pPr>
+        <w:spacing w:before="480" w:after="120" w:line="276" w:lineRule="auto"/>
+        <w:rPr>
+          <w:rFonts w:ascii="Arial" w:eastAsia="Arial" w:hAnsi="Arial" w:cs="Arial"/>
+          <w:sz w:val="22"/>
+          <w:szCs w:val="22"/>
+        </w:rPr>
+      </w:pPr>
+      <w:r>
+        <w:rPr>
+          <w:rFonts w:ascii="Arial" w:eastAsia="Arial" w:hAnsi="Arial" w:cs="Arial"/>
+          <w:sz w:val="22"/>
+          <w:szCs w:val="22"/>
+        </w:rPr>
+        <w:t>THIS SOFTWARE IS PROVIDED BY THE COPYRIGHT HOLDERS AND CONTRIBUTORS "AS IS" AND ANY EXPRESS OR IMPLIED WARRANTIES, INCLUDING, BUT NOT LIMITED TO, THE IMPLIED WARRANTIES OF MERCHANTABILITY AND FITNESS FOR A PARTICULAR PURPOSE ARE DISCLAIMED. IN NO EVENT SHALL THE COPYRIGHT OWNER OR CONTRIBUTORS BE LIABLE FOR ANY DIRECT, INDIRECT, INCIDENTAL, SPECIAL, EXEMPLARY, OR CONSEQUENTIAL DAMAGES (INCLUDING, BUT NOT LIMITED TO, PROCUREMENT OF SUBSTITUTE GOODS OR SERVICES; LOSS OF USE, DATA, OR PROFITS; OR BUSINESS INTERRUPTION) HOWEVER CAUSED AND ON ANY THEORY OF LIABILITY, WHETHER IN CONTRACT, STRICT LIABILITY, OR TORT (INCLUDING NEGLIGENCE OR OTHERWISE) ARISING IN ANY WAY OUT OF THE USE OF THIS SOFTWARE, EVEN IF ADVISED OF THE POSSIBILITY OF SUCH DAMAGE.</w:t>
+      </w:r>
+    </w:p>
+    <w:p>
+      <w:pPr>
+        <w:spacing w:before="480" w:after="120" w:line="276" w:lineRule="auto"/>
+        <w:rPr>
+          <w:rFonts w:ascii="Arial" w:eastAsia="Arial" w:hAnsi="Arial" w:cs="Arial"/>
+        </w:rPr>
+      </w:pPr>
+      <w:r>
+        <w:rPr>
+          <w:rFonts w:ascii="Arial" w:eastAsia="Arial" w:hAnsi="Arial" w:cs="Arial"/>
+          <w:sz w:val="22"/>
+          <w:szCs w:val="22"/>
+        </w:rPr>
+        <w:t>You are under no obligation whatsoever to provide any bug fixes, patches, or upgrades to the features, functionality or performance of the source code ("Enhancements") to anyone; however, if you choose to make your Enhancements available either publicly, or directly to Lawrence Berkeley National Laboratory, without imposing a separate written license agreement for such Enhancements, then you hereby grant the following license: a non-exclusive, royalty-free perpetual license to install, use, modify, prepare derivative works, incorporate into other computer software, distribute, and sublicense such enhancements or derivative works thereof, in binary and source code form. This material was produced under the DOE Carbon Capture Simulation.</w:t>
+      </w:r>
+    </w:p>
+    <w:p>
+      <w:pPr>
+        <w:autoSpaceDE/>
+        <w:autoSpaceDN/>
+        <w:adjustRightInd/>
+      </w:pPr>
+      <w:r>
         <w:rPr>
           <w:b/>
-          <w:bCs/>
-        </w:rPr>
-        <w:sectPr>
-          <w:headerReference w:type="first" r:id="rId25"/>
-          <w:footerReference w:type="first" r:id="rId26"/>
-          <w:type w:val="oddPage"/>
-          <w:pgSz w:w="12240" w:h="15840" w:code="1"/>
-          <w:pgMar w:top="1440" w:right="1440" w:bottom="1440" w:left="1440" w:header="720" w:footer="720" w:gutter="0"/>
-          <w:pgNumType w:fmt="lowerRoman" w:start="1"/>
-          <w:cols w:space="720"/>
-          <w:vAlign w:val="center"/>
-          <w:titlePg/>
-          <w:docGrid w:linePitch="360"/>
-        </w:sectPr>
-      </w:pPr>
+        </w:rPr>
+        <w:br w:type="page"/>
+      </w:r>
     </w:p>
     <w:p>
       <w:pPr>
@@ -696,9 +892,6 @@
             </w:tcBorders>
           </w:tcPr>
           <w:p>
-            <w:pPr>
-              <w:jc w:val="center"/>
-            </w:pPr>
             <w:r>
               <w:t>Version 2014.10.0</w:t>
             </w:r>
@@ -743,9 +936,6 @@
             <w:tcW w:w="2340" w:type="dxa"/>
           </w:tcPr>
           <w:p>
-            <w:pPr>
-              <w:jc w:val="center"/>
-            </w:pPr>
             <w:r>
               <w:t>Version 2016.1</w:t>
             </w:r>
@@ -790,9 +980,9 @@
             <w:tcW w:w="2340" w:type="dxa"/>
           </w:tcPr>
           <w:p>
-            <w:pPr>
-              <w:jc w:val="center"/>
-            </w:pPr>
+            <w:r>
+              <w:t>Version 2.0.0</w:t>
+            </w:r>
           </w:p>
         </w:tc>
         <w:tc>
@@ -803,6 +993,9 @@
             <w:pPr>
               <w:jc w:val="center"/>
             </w:pPr>
+            <w:r>
+              <w:t>03/31/2018</w:t>
+            </w:r>
           </w:p>
         </w:tc>
         <w:tc>
@@ -813,6 +1006,9 @@
             <w:pPr>
               <w:jc w:val="both"/>
             </w:pPr>
+            <w:r>
+              <w:t>Initial Open Source release</w:t>
+            </w:r>
           </w:p>
         </w:tc>
       </w:tr>
@@ -821,6 +1017,9 @@
     <w:p>
       <w:pPr>
         <w:sectPr>
+          <w:headerReference w:type="first" r:id="rId25"/>
+          <w:footerReference w:type="first" r:id="rId26"/>
+          <w:type w:val="oddPage"/>
           <w:pgSz w:w="12240" w:h="15840" w:code="1"/>
           <w:pgMar w:top="1440" w:right="1440" w:bottom="1440" w:left="1440" w:header="720" w:footer="720" w:gutter="0"/>
           <w:pgNumType w:fmt="lowerRoman"/>
@@ -859,7 +1058,7 @@
       <w:r>
         <w:fldChar w:fldCharType="separate"/>
       </w:r>
-      <w:hyperlink w:anchor="_Toc440455966" w:history="1">
+      <w:hyperlink w:anchor="_Toc510099327" w:history="1">
         <w:r>
           <w:rPr>
             <w:rStyle w:val="Hyperlink"/>
@@ -903,7 +1102,7 @@
             <w:noProof/>
             <w:webHidden/>
           </w:rPr>
-          <w:instrText xml:space="preserve"> PAGEREF _Toc440455966 \h </w:instrText>
+          <w:instrText xml:space="preserve"> PAGEREF _Toc510099327 \h </w:instrText>
         </w:r>
         <w:r>
           <w:rPr>
@@ -947,7 +1146,7 @@
           <w:noProof/>
         </w:rPr>
       </w:pPr>
-      <w:hyperlink w:anchor="_Toc440455967" w:history="1">
+      <w:hyperlink w:anchor="_Toc510099328" w:history="1">
         <w:r>
           <w:rPr>
             <w:rStyle w:val="Hyperlink"/>
@@ -989,7 +1188,7 @@
             <w:noProof/>
             <w:webHidden/>
           </w:rPr>
-          <w:instrText xml:space="preserve"> PAGEREF _Toc440455967 \h </w:instrText>
+          <w:instrText xml:space="preserve"> PAGEREF _Toc510099328 \h </w:instrText>
         </w:r>
         <w:r>
           <w:rPr>
@@ -1031,7 +1230,7 @@
           <w:szCs w:val="22"/>
         </w:rPr>
       </w:pPr>
-      <w:hyperlink w:anchor="_Toc440455968" w:history="1">
+      <w:hyperlink w:anchor="_Toc510099329" w:history="1">
         <w:r>
           <w:rPr>
             <w:rStyle w:val="Hyperlink"/>
@@ -1075,7 +1274,7 @@
             <w:noProof/>
             <w:webHidden/>
           </w:rPr>
-          <w:instrText xml:space="preserve"> PAGEREF _Toc440455968 \h </w:instrText>
+          <w:instrText xml:space="preserve"> PAGEREF _Toc510099329 \h </w:instrText>
         </w:r>
         <w:r>
           <w:rPr>
@@ -1105,8 +1304,6 @@
           <w:fldChar w:fldCharType="end"/>
         </w:r>
       </w:hyperlink>
-      <w:bookmarkStart w:id="1" w:name="_GoBack"/>
-      <w:bookmarkEnd w:id="1"/>
     </w:p>
     <w:p>
       <w:pPr>
@@ -1121,7 +1318,7 @@
           <w:noProof/>
         </w:rPr>
       </w:pPr>
-      <w:hyperlink w:anchor="_Toc440455969" w:history="1">
+      <w:hyperlink w:anchor="_Toc510099330" w:history="1">
         <w:r>
           <w:rPr>
             <w:rStyle w:val="Hyperlink"/>
@@ -1163,7 +1360,7 @@
             <w:noProof/>
             <w:webHidden/>
           </w:rPr>
-          <w:instrText xml:space="preserve"> PAGEREF _Toc440455969 \h </w:instrText>
+          <w:instrText xml:space="preserve"> PAGEREF _Toc510099330 \h </w:instrText>
         </w:r>
         <w:r>
           <w:rPr>
@@ -1207,7 +1404,7 @@
           <w:noProof/>
         </w:rPr>
       </w:pPr>
-      <w:hyperlink w:anchor="_Toc440455970" w:history="1">
+      <w:hyperlink w:anchor="_Toc510099331" w:history="1">
         <w:r>
           <w:rPr>
             <w:rStyle w:val="Hyperlink"/>
@@ -1249,7 +1446,7 @@
             <w:noProof/>
             <w:webHidden/>
           </w:rPr>
-          <w:instrText xml:space="preserve"> PAGEREF _Toc440455970 \h </w:instrText>
+          <w:instrText xml:space="preserve"> PAGEREF _Toc510099331 \h </w:instrText>
         </w:r>
         <w:r>
           <w:rPr>
@@ -1291,7 +1488,7 @@
           <w:szCs w:val="22"/>
         </w:rPr>
       </w:pPr>
-      <w:hyperlink w:anchor="_Toc440455971" w:history="1">
+      <w:hyperlink w:anchor="_Toc510099332" w:history="1">
         <w:r>
           <w:rPr>
             <w:rStyle w:val="Hyperlink"/>
@@ -1335,7 +1532,7 @@
             <w:noProof/>
             <w:webHidden/>
           </w:rPr>
-          <w:instrText xml:space="preserve"> PAGEREF _Toc440455971 \h </w:instrText>
+          <w:instrText xml:space="preserve"> PAGEREF _Toc510099332 \h </w:instrText>
         </w:r>
         <w:r>
           <w:rPr>
@@ -1379,7 +1576,7 @@
           <w:noProof/>
         </w:rPr>
       </w:pPr>
-      <w:hyperlink w:anchor="_Toc440455972" w:history="1">
+      <w:hyperlink w:anchor="_Toc510099333" w:history="1">
         <w:r>
           <w:rPr>
             <w:rStyle w:val="Hyperlink"/>
@@ -1421,7 +1618,7 @@
             <w:noProof/>
             <w:webHidden/>
           </w:rPr>
-          <w:instrText xml:space="preserve"> PAGEREF _Toc440455972 \h </w:instrText>
+          <w:instrText xml:space="preserve"> PAGEREF _Toc510099333 \h </w:instrText>
         </w:r>
         <w:r>
           <w:rPr>
@@ -1465,7 +1662,7 @@
           <w:noProof/>
         </w:rPr>
       </w:pPr>
-      <w:hyperlink w:anchor="_Toc440455973" w:history="1">
+      <w:hyperlink w:anchor="_Toc510099334" w:history="1">
         <w:r>
           <w:rPr>
             <w:rStyle w:val="Hyperlink"/>
@@ -1507,7 +1704,7 @@
             <w:noProof/>
             <w:webHidden/>
           </w:rPr>
-          <w:instrText xml:space="preserve"> PAGEREF _Toc440455973 \h </w:instrText>
+          <w:instrText xml:space="preserve"> PAGEREF _Toc510099334 \h </w:instrText>
         </w:r>
         <w:r>
           <w:rPr>
@@ -1549,7 +1746,7 @@
           <w:szCs w:val="22"/>
         </w:rPr>
       </w:pPr>
-      <w:hyperlink w:anchor="_Toc440455974" w:history="1">
+      <w:hyperlink w:anchor="_Toc510099335" w:history="1">
         <w:r>
           <w:rPr>
             <w:rStyle w:val="Hyperlink"/>
@@ -1593,7 +1790,7 @@
             <w:noProof/>
             <w:webHidden/>
           </w:rPr>
-          <w:instrText xml:space="preserve"> PAGEREF _Toc440455974 \h </w:instrText>
+          <w:instrText xml:space="preserve"> PAGEREF _Toc510099335 \h </w:instrText>
         </w:r>
         <w:r>
           <w:rPr>
@@ -1637,7 +1834,7 @@
           <w:noProof/>
         </w:rPr>
       </w:pPr>
-      <w:hyperlink w:anchor="_Toc440455975" w:history="1">
+      <w:hyperlink w:anchor="_Toc510099336" w:history="1">
         <w:r>
           <w:rPr>
             <w:rStyle w:val="Hyperlink"/>
@@ -1679,7 +1876,7 @@
             <w:noProof/>
             <w:webHidden/>
           </w:rPr>
-          <w:instrText xml:space="preserve"> PAGEREF _Toc440455975 \h </w:instrText>
+          <w:instrText xml:space="preserve"> PAGEREF _Toc510099336 \h </w:instrText>
         </w:r>
         <w:r>
           <w:rPr>
@@ -1723,7 +1920,7 @@
           <w:noProof/>
         </w:rPr>
       </w:pPr>
-      <w:hyperlink w:anchor="_Toc440455976" w:history="1">
+      <w:hyperlink w:anchor="_Toc510099337" w:history="1">
         <w:r>
           <w:rPr>
             <w:rStyle w:val="Hyperlink"/>
@@ -1765,7 +1962,7 @@
             <w:noProof/>
             <w:webHidden/>
           </w:rPr>
-          <w:instrText xml:space="preserve"> PAGEREF _Toc440455976 \h </w:instrText>
+          <w:instrText xml:space="preserve"> PAGEREF _Toc510099337 \h </w:instrText>
         </w:r>
         <w:r>
           <w:rPr>
@@ -1807,7 +2004,7 @@
           <w:szCs w:val="22"/>
         </w:rPr>
       </w:pPr>
-      <w:hyperlink w:anchor="_Toc440455977" w:history="1">
+      <w:hyperlink w:anchor="_Toc510099338" w:history="1">
         <w:r>
           <w:rPr>
             <w:rStyle w:val="Hyperlink"/>
@@ -1851,7 +2048,7 @@
             <w:noProof/>
             <w:webHidden/>
           </w:rPr>
-          <w:instrText xml:space="preserve"> PAGEREF _Toc440455977 \h </w:instrText>
+          <w:instrText xml:space="preserve"> PAGEREF _Toc510099338 \h </w:instrText>
         </w:r>
         <w:r>
           <w:rPr>
@@ -1927,7 +2124,7 @@
         </w:rPr>
         <w:fldChar w:fldCharType="separate"/>
       </w:r>
-      <w:hyperlink w:anchor="_Toc401472275" w:history="1">
+      <w:hyperlink w:anchor="_Toc510099339" w:history="1">
         <w:r>
           <w:rPr>
             <w:rStyle w:val="Hyperlink"/>
@@ -1955,7 +2152,7 @@
             <w:noProof/>
             <w:webHidden/>
           </w:rPr>
-          <w:instrText xml:space="preserve"> PAGEREF _Toc401472275 \h </w:instrText>
+          <w:instrText xml:space="preserve"> PAGEREF _Toc510099339 \h </w:instrText>
         </w:r>
         <w:r>
           <w:rPr>
@@ -1997,7 +2194,7 @@
           <w:noProof/>
         </w:rPr>
       </w:pPr>
-      <w:hyperlink w:anchor="_Toc401472276" w:history="1">
+      <w:hyperlink w:anchor="_Toc510099340" w:history="1">
         <w:r>
           <w:rPr>
             <w:rStyle w:val="Hyperlink"/>
@@ -2025,7 +2222,7 @@
             <w:noProof/>
             <w:webHidden/>
           </w:rPr>
-          <w:instrText xml:space="preserve"> PAGEREF _Toc401472276 \h </w:instrText>
+          <w:instrText xml:space="preserve"> PAGEREF _Toc510099340 \h </w:instrText>
         </w:r>
         <w:r>
           <w:rPr>
@@ -2067,7 +2264,7 @@
           <w:noProof/>
         </w:rPr>
       </w:pPr>
-      <w:hyperlink w:anchor="_Toc401472277" w:history="1">
+      <w:hyperlink w:anchor="_Toc510099341" w:history="1">
         <w:r>
           <w:rPr>
             <w:rStyle w:val="Hyperlink"/>
@@ -2095,7 +2292,7 @@
             <w:noProof/>
             <w:webHidden/>
           </w:rPr>
-          <w:instrText xml:space="preserve"> PAGEREF _Toc401472277 \h </w:instrText>
+          <w:instrText xml:space="preserve"> PAGEREF _Toc510099341 \h </w:instrText>
         </w:r>
         <w:r>
           <w:rPr>
@@ -2137,7 +2334,7 @@
           <w:noProof/>
         </w:rPr>
       </w:pPr>
-      <w:hyperlink w:anchor="_Toc401472278" w:history="1">
+      <w:hyperlink w:anchor="_Toc510099342" w:history="1">
         <w:r>
           <w:rPr>
             <w:rStyle w:val="Hyperlink"/>
@@ -2165,7 +2362,7 @@
             <w:noProof/>
             <w:webHidden/>
           </w:rPr>
-          <w:instrText xml:space="preserve"> PAGEREF _Toc401472278 \h </w:instrText>
+          <w:instrText xml:space="preserve"> PAGEREF _Toc510099342 \h </w:instrText>
         </w:r>
         <w:r>
           <w:rPr>
@@ -2207,7 +2404,7 @@
           <w:noProof/>
         </w:rPr>
       </w:pPr>
-      <w:hyperlink w:anchor="_Toc401472279" w:history="1">
+      <w:hyperlink w:anchor="_Toc510099343" w:history="1">
         <w:r>
           <w:rPr>
             <w:rStyle w:val="Hyperlink"/>
@@ -2235,7 +2432,7 @@
             <w:noProof/>
             <w:webHidden/>
           </w:rPr>
-          <w:instrText xml:space="preserve"> PAGEREF _Toc401472279 \h </w:instrText>
+          <w:instrText xml:space="preserve"> PAGEREF _Toc510099343 \h </w:instrText>
         </w:r>
         <w:r>
           <w:rPr>
@@ -2319,146 +2516,146 @@
           <w:numId w:val="18"/>
         </w:numPr>
       </w:pPr>
-      <w:bookmarkStart w:id="2" w:name="_Toc390700411"/>
-      <w:bookmarkStart w:id="3" w:name="_Toc399131158"/>
-      <w:bookmarkStart w:id="4" w:name="_Toc399504655"/>
-      <w:bookmarkStart w:id="5" w:name="_Toc399505044"/>
-      <w:bookmarkStart w:id="6" w:name="_Toc440455966"/>
+      <w:bookmarkStart w:id="1" w:name="_Toc390700411"/>
+      <w:bookmarkStart w:id="2" w:name="_Toc399131158"/>
+      <w:bookmarkStart w:id="3" w:name="_Toc399504655"/>
+      <w:bookmarkStart w:id="4" w:name="_Toc399505044"/>
+      <w:bookmarkStart w:id="5" w:name="_Toc510099327"/>
       <w:bookmarkEnd w:id="0"/>
       <w:r>
         <w:lastRenderedPageBreak/>
         <w:t>Introduction</w:t>
       </w:r>
+      <w:bookmarkEnd w:id="1"/>
       <w:bookmarkEnd w:id="2"/>
       <w:bookmarkEnd w:id="3"/>
       <w:bookmarkEnd w:id="4"/>
       <w:bookmarkEnd w:id="5"/>
+    </w:p>
+    <w:p>
+      <w:pPr>
+        <w:jc w:val="both"/>
+      </w:pPr>
+      <w:r>
+        <w:t>Boiler Model</w:t>
+      </w:r>
+      <w:r>
+        <w:t xml:space="preserve"> is a software package that solves equations of the multi-phase flow, </w:t>
+      </w:r>
+      <w:r>
+        <w:t xml:space="preserve">convective and </w:t>
+      </w:r>
+      <w:r>
+        <w:t>radiative heat transfer, and reactions inside a pu</w:t>
+      </w:r>
+      <w:r>
+        <w:t>lverized coal-fired boiler.  3-D spatial discretization is employed to solve the radiative heat transfer equation using discrete ordinates method</w:t>
+      </w:r>
+      <w:r>
+        <w:t>.</w:t>
+      </w:r>
+      <w:r>
+        <w:t xml:space="preserve">  The 3-D cells are assigned to multiple zones along the height of furnace, forming 1-D spatial resolution for equations related </w:t>
+      </w:r>
+      <w:r>
+        <w:t>to</w:t>
+      </w:r>
+      <w:r>
+        <w:t xml:space="preserve"> mass flow, chemical reactions</w:t>
+      </w:r>
+      <w:r>
+        <w:t>,</w:t>
+      </w:r>
+      <w:r>
+        <w:t xml:space="preserve"> and energy balance.  This hybrid approach can dramatically reduce the number of variables to be solved</w:t>
+      </w:r>
+      <w:r>
+        <w:t>; therefore</w:t>
+      </w:r>
+      <w:r>
+        <w:t>, require</w:t>
+      </w:r>
+      <w:r>
+        <w:t>s</w:t>
+      </w:r>
+      <w:r>
+        <w:t xml:space="preserve"> much less simulation time compared to typical Computational Fluid Dy</w:t>
+      </w:r>
+      <w:r>
+        <w:t>namics (CFD) models.  The first-</w:t>
+      </w:r>
+      <w:r>
+        <w:t>principle</w:t>
+      </w:r>
+      <w:r>
+        <w:t>s</w:t>
+      </w:r>
+      <w:r>
+        <w:t>-</w:t>
+      </w:r>
+      <w:r>
+        <w:t xml:space="preserve">based model contains advanced submodels for the calculation of radiation properties and for the </w:t>
+      </w:r>
+      <w:r>
+        <w:t xml:space="preserve">heterogeneous reactions between coal particle and the gas reactants.  The </w:t>
+      </w:r>
+      <w:r>
+        <w:t>Boiler Model</w:t>
+      </w:r>
+      <w:r>
+        <w:t xml:space="preserve"> is applicable to both air-firing and oxy-firing conditions.  The short simulation time and reasonable accuracy of the </w:t>
+      </w:r>
+      <w:r>
+        <w:t>Boiler Model</w:t>
+      </w:r>
+      <w:r>
+        <w:t xml:space="preserve"> enable</w:t>
+      </w:r>
+      <w:r>
+        <w:t xml:space="preserve"> the fast generation of reduced steady state model for an oxy-combustion boiler and incorporation of the reduced model to a large-scale multi-variable optimization framework for system-wise optimization of the oxy-combustion system with carbon capture.</w:t>
+      </w:r>
+      <w:r>
+        <w:t xml:space="preserve">  The </w:t>
+      </w:r>
+      <w:r>
+        <w:t>Boiler Model</w:t>
+      </w:r>
+      <w:r>
+        <w:t xml:space="preserve"> could also be used as a tool to design the radiant furnace of a boiler given the desired firing rate, fuel properties, and configuration of furnace enclosure wall and internal walls.  The model </w:t>
+      </w:r>
+      <w:r>
+        <w:t>enables</w:t>
+      </w:r>
+      <w:r>
+        <w:t xml:space="preserve"> </w:t>
+      </w:r>
+      <w:r>
+        <w:t>a user to size the boiler such that a desired furnace exit gas temperature is obtained.</w:t>
+      </w:r>
+    </w:p>
+    <w:p>
+      <w:pPr>
+        <w:pStyle w:val="Heading2"/>
+      </w:pPr>
+      <w:bookmarkStart w:id="6" w:name="_Toc390700412"/>
+      <w:bookmarkStart w:id="7" w:name="_Toc399131159"/>
+      <w:bookmarkStart w:id="8" w:name="_Toc399504656"/>
+      <w:bookmarkStart w:id="9" w:name="_Toc399505045"/>
+      <w:bookmarkStart w:id="10" w:name="_Toc510099328"/>
+      <w:r>
+        <w:t xml:space="preserve">Features </w:t>
+      </w:r>
+      <w:r>
+        <w:t>L</w:t>
+      </w:r>
+      <w:r>
+        <w:t>ist</w:t>
+      </w:r>
       <w:bookmarkEnd w:id="6"/>
-    </w:p>
-    <w:p>
-      <w:pPr>
-        <w:jc w:val="both"/>
-      </w:pPr>
-      <w:r>
-        <w:t>Boiler Model</w:t>
-      </w:r>
-      <w:r>
-        <w:t xml:space="preserve"> is a software package that solves equations of the multi-phase flow, </w:t>
-      </w:r>
-      <w:r>
-        <w:t xml:space="preserve">convective and </w:t>
-      </w:r>
-      <w:r>
-        <w:t>radiative heat transfer, and reactions inside a pu</w:t>
-      </w:r>
-      <w:r>
-        <w:t>lverized coal-fired boiler.  3-D spatial discretization is employed to solve the radiative heat transfer equation using discrete ordinates method</w:t>
-      </w:r>
-      <w:r>
-        <w:t>.</w:t>
-      </w:r>
-      <w:r>
-        <w:t xml:space="preserve">  The 3-D cells are assigned to multiple zones along the height of furnace, forming 1-D spatial resolution for equations related </w:t>
-      </w:r>
-      <w:r>
-        <w:t>to</w:t>
-      </w:r>
-      <w:r>
-        <w:t xml:space="preserve"> mass flow, chemical reactions</w:t>
-      </w:r>
-      <w:r>
-        <w:t>,</w:t>
-      </w:r>
-      <w:r>
-        <w:t xml:space="preserve"> and energy balance.  This hybrid approach can dramatically reduce the number of variables to be solved</w:t>
-      </w:r>
-      <w:r>
-        <w:t>; therefore</w:t>
-      </w:r>
-      <w:r>
-        <w:t>, require</w:t>
-      </w:r>
-      <w:r>
-        <w:t>s</w:t>
-      </w:r>
-      <w:r>
-        <w:t xml:space="preserve"> much less simulation time compared to typical Computational Fluid Dy</w:t>
-      </w:r>
-      <w:r>
-        <w:t>namics (CFD) models.  The first-</w:t>
-      </w:r>
-      <w:r>
-        <w:t>principle</w:t>
-      </w:r>
-      <w:r>
-        <w:t>s</w:t>
-      </w:r>
-      <w:r>
-        <w:t>-</w:t>
-      </w:r>
-      <w:r>
-        <w:t xml:space="preserve">based model contains advanced submodels for the calculation of radiation properties and for the </w:t>
-      </w:r>
-      <w:r>
-        <w:t xml:space="preserve">heterogeneous reactions between coal particle and the gas reactants.  The </w:t>
-      </w:r>
-      <w:r>
-        <w:t>Boiler Model</w:t>
-      </w:r>
-      <w:r>
-        <w:t xml:space="preserve"> is applicable to both air-firing and oxy-firing conditions.  The short simulation time and reasonable accuracy of the </w:t>
-      </w:r>
-      <w:r>
-        <w:t>Boiler Model</w:t>
-      </w:r>
-      <w:r>
-        <w:t xml:space="preserve"> enable</w:t>
-      </w:r>
-      <w:r>
-        <w:t xml:space="preserve"> the fast generation of reduced steady state model for an oxy-combustion boiler and incorporation of the reduced model to a large-scale multi-variable optimization framework for system-wise optimization of the oxy-combustion system with carbon capture.</w:t>
-      </w:r>
-      <w:r>
-        <w:t xml:space="preserve">  The </w:t>
-      </w:r>
-      <w:r>
-        <w:t>Boiler Model</w:t>
-      </w:r>
-      <w:r>
-        <w:t xml:space="preserve"> could also be used as a tool to design the radiant furnace of a boiler given the desired firing rate, fuel properties, and configuration of furnace enclosure wall and internal walls.  The model </w:t>
-      </w:r>
-      <w:r>
-        <w:t>enables</w:t>
-      </w:r>
-      <w:r>
-        <w:t xml:space="preserve"> </w:t>
-      </w:r>
-      <w:r>
-        <w:t>a user to size the boiler such that a desired furnace exit gas temperature is obtained.</w:t>
-      </w:r>
-    </w:p>
-    <w:p>
-      <w:pPr>
-        <w:pStyle w:val="Heading2"/>
-      </w:pPr>
-      <w:bookmarkStart w:id="7" w:name="_Toc390700412"/>
-      <w:bookmarkStart w:id="8" w:name="_Toc399131159"/>
-      <w:bookmarkStart w:id="9" w:name="_Toc399504656"/>
-      <w:bookmarkStart w:id="10" w:name="_Toc399505045"/>
-      <w:bookmarkStart w:id="11" w:name="_Toc440455967"/>
-      <w:r>
-        <w:t xml:space="preserve">Features </w:t>
-      </w:r>
-      <w:r>
-        <w:t>L</w:t>
-      </w:r>
-      <w:r>
-        <w:t>ist</w:t>
-      </w:r>
       <w:bookmarkEnd w:id="7"/>
       <w:bookmarkEnd w:id="8"/>
       <w:bookmarkEnd w:id="9"/>
       <w:bookmarkEnd w:id="10"/>
-      <w:bookmarkEnd w:id="11"/>
     </w:p>
     <w:p>
       <w:pPr>
@@ -2584,38 +2781,38 @@
         <w:pStyle w:val="Heading1"/>
         <w:pageBreakBefore/>
       </w:pPr>
-      <w:bookmarkStart w:id="12" w:name="_Toc390700413"/>
-      <w:bookmarkStart w:id="13" w:name="_Toc399131160"/>
-      <w:bookmarkStart w:id="14" w:name="_Toc399504657"/>
-      <w:bookmarkStart w:id="15" w:name="_Toc399505046"/>
-      <w:bookmarkStart w:id="16" w:name="_Toc440455968"/>
+      <w:bookmarkStart w:id="11" w:name="_Toc390700413"/>
+      <w:bookmarkStart w:id="12" w:name="_Toc399131160"/>
+      <w:bookmarkStart w:id="13" w:name="_Toc399504657"/>
+      <w:bookmarkStart w:id="14" w:name="_Toc399505046"/>
+      <w:bookmarkStart w:id="15" w:name="_Toc510099329"/>
       <w:r>
         <w:lastRenderedPageBreak/>
         <w:t>Tutorial</w:t>
       </w:r>
+      <w:bookmarkEnd w:id="11"/>
       <w:bookmarkEnd w:id="12"/>
       <w:bookmarkEnd w:id="13"/>
       <w:bookmarkEnd w:id="14"/>
       <w:bookmarkEnd w:id="15"/>
+    </w:p>
+    <w:p>
+      <w:pPr>
+        <w:pStyle w:val="Heading2"/>
+      </w:pPr>
+      <w:bookmarkStart w:id="16" w:name="_Toc390700414"/>
+      <w:bookmarkStart w:id="17" w:name="_Toc399131161"/>
+      <w:bookmarkStart w:id="18" w:name="_Toc399504658"/>
+      <w:bookmarkStart w:id="19" w:name="_Toc399505047"/>
+      <w:bookmarkStart w:id="20" w:name="_Toc510099330"/>
+      <w:r>
+        <w:t>Installation Instructions</w:t>
+      </w:r>
       <w:bookmarkEnd w:id="16"/>
-    </w:p>
-    <w:p>
-      <w:pPr>
-        <w:pStyle w:val="Heading2"/>
-      </w:pPr>
-      <w:bookmarkStart w:id="17" w:name="_Toc390700414"/>
-      <w:bookmarkStart w:id="18" w:name="_Toc399131161"/>
-      <w:bookmarkStart w:id="19" w:name="_Toc399504658"/>
-      <w:bookmarkStart w:id="20" w:name="_Toc399505047"/>
-      <w:bookmarkStart w:id="21" w:name="_Toc440455969"/>
-      <w:r>
-        <w:t>Installation Instructions</w:t>
-      </w:r>
       <w:bookmarkEnd w:id="17"/>
       <w:bookmarkEnd w:id="18"/>
       <w:bookmarkEnd w:id="19"/>
       <w:bookmarkEnd w:id="20"/>
-      <w:bookmarkEnd w:id="21"/>
     </w:p>
     <w:p>
       <w:pPr>
@@ -2925,31 +3122,18 @@
       <w:pPr>
         <w:pStyle w:val="Caption"/>
       </w:pPr>
-      <w:bookmarkStart w:id="22" w:name="_Toc401472275"/>
+      <w:bookmarkStart w:id="21" w:name="_Toc510099339"/>
       <w:r>
         <w:t xml:space="preserve">Figure </w:t>
       </w:r>
-      <w:r>
-        <w:fldChar w:fldCharType="begin"/>
-      </w:r>
-      <w:r>
-        <w:instrText xml:space="preserve"> SEQ Figure \* ARABIC </w:instrText>
-      </w:r>
-      <w:r>
-        <w:fldChar w:fldCharType="separate"/>
-      </w:r>
-      <w:r>
-        <w:rPr>
-          <w:noProof/>
-        </w:rPr>
-        <w:t>1</w:t>
-      </w:r>
-      <w:r>
-        <w:rPr>
-          <w:noProof/>
-        </w:rPr>
-        <w:fldChar w:fldCharType="end"/>
-      </w:r>
+      <w:fldSimple w:instr=" SEQ Figure \* ARABIC ">
+        <w:r>
+          <w:rPr>
+            <w:noProof/>
+          </w:rPr>
+          <w:t>1</w:t>
+        </w:r>
+      </w:fldSimple>
       <w:r>
         <w:t>: The Welcom</w:t>
       </w:r>
@@ -2962,7 +3146,7 @@
       <w:r>
         <w:t xml:space="preserve"> Installer</w:t>
       </w:r>
-      <w:bookmarkEnd w:id="22"/>
+      <w:bookmarkEnd w:id="21"/>
     </w:p>
     <w:p>
       <w:pPr>
@@ -3150,31 +3334,18 @@
       <w:pPr>
         <w:pStyle w:val="Caption"/>
       </w:pPr>
-      <w:bookmarkStart w:id="23" w:name="_Toc401472276"/>
+      <w:bookmarkStart w:id="22" w:name="_Toc510099340"/>
       <w:r>
         <w:t xml:space="preserve">Figure </w:t>
       </w:r>
-      <w:r>
-        <w:fldChar w:fldCharType="begin"/>
-      </w:r>
-      <w:r>
-        <w:instrText xml:space="preserve"> SEQ Figure \* ARABIC </w:instrText>
-      </w:r>
-      <w:r>
-        <w:fldChar w:fldCharType="separate"/>
-      </w:r>
-      <w:r>
-        <w:rPr>
-          <w:noProof/>
-        </w:rPr>
-        <w:t>2</w:t>
-      </w:r>
-      <w:r>
-        <w:rPr>
-          <w:noProof/>
-        </w:rPr>
-        <w:fldChar w:fldCharType="end"/>
-      </w:r>
+      <w:fldSimple w:instr=" SEQ Figure \* ARABIC ">
+        <w:r>
+          <w:rPr>
+            <w:noProof/>
+          </w:rPr>
+          <w:t>2</w:t>
+        </w:r>
+      </w:fldSimple>
       <w:r>
         <w:t xml:space="preserve">: The Installer Window for </w:t>
       </w:r>
@@ -3187,7 +3358,7 @@
       <w:r>
         <w:t xml:space="preserve"> Folder</w:t>
       </w:r>
-      <w:bookmarkEnd w:id="23"/>
+      <w:bookmarkEnd w:id="22"/>
     </w:p>
     <w:p>
       <w:pPr>
@@ -3442,31 +3613,18 @@
       <w:pPr>
         <w:pStyle w:val="Caption"/>
       </w:pPr>
-      <w:bookmarkStart w:id="24" w:name="_Toc401472277"/>
+      <w:bookmarkStart w:id="23" w:name="_Toc510099341"/>
       <w:r>
         <w:t xml:space="preserve">Figure </w:t>
       </w:r>
-      <w:r>
-        <w:fldChar w:fldCharType="begin"/>
-      </w:r>
-      <w:r>
-        <w:instrText xml:space="preserve"> SEQ Figure \* ARABIC </w:instrText>
-      </w:r>
-      <w:r>
-        <w:fldChar w:fldCharType="separate"/>
-      </w:r>
-      <w:r>
-        <w:rPr>
-          <w:noProof/>
-        </w:rPr>
-        <w:t>3</w:t>
-      </w:r>
-      <w:r>
-        <w:rPr>
-          <w:noProof/>
-        </w:rPr>
-        <w:fldChar w:fldCharType="end"/>
-      </w:r>
+      <w:fldSimple w:instr=" SEQ Figure \* ARABIC ">
+        <w:r>
+          <w:rPr>
+            <w:noProof/>
+          </w:rPr>
+          <w:t>3</w:t>
+        </w:r>
+      </w:fldSimple>
       <w:r>
         <w:t xml:space="preserve">: The Installer Window </w:t>
       </w:r>
@@ -3476,7 +3634,7 @@
       <w:r>
         <w:t>Boiler Model</w:t>
       </w:r>
-      <w:bookmarkEnd w:id="24"/>
+      <w:bookmarkEnd w:id="23"/>
     </w:p>
     <w:p>
       <w:pPr>
@@ -3595,31 +3753,18 @@
       <w:pPr>
         <w:pStyle w:val="Caption"/>
       </w:pPr>
-      <w:bookmarkStart w:id="25" w:name="_Toc401472278"/>
+      <w:bookmarkStart w:id="24" w:name="_Toc510099342"/>
       <w:r>
         <w:t xml:space="preserve">Figure </w:t>
       </w:r>
-      <w:r>
-        <w:fldChar w:fldCharType="begin"/>
-      </w:r>
-      <w:r>
-        <w:instrText xml:space="preserve"> SEQ Figure \* ARABIC </w:instrText>
-      </w:r>
-      <w:r>
-        <w:fldChar w:fldCharType="separate"/>
-      </w:r>
-      <w:r>
-        <w:rPr>
-          <w:noProof/>
-        </w:rPr>
-        <w:t>4</w:t>
-      </w:r>
-      <w:r>
-        <w:rPr>
-          <w:noProof/>
-        </w:rPr>
-        <w:fldChar w:fldCharType="end"/>
-      </w:r>
+      <w:fldSimple w:instr=" SEQ Figure \* ARABIC ">
+        <w:r>
+          <w:rPr>
+            <w:noProof/>
+          </w:rPr>
+          <w:t>4</w:t>
+        </w:r>
+      </w:fldSimple>
       <w:r>
         <w:t xml:space="preserve">: The Installer Window Showing the </w:t>
       </w:r>
@@ -3635,7 +3780,7 @@
       <w:r>
         <w:t>s Complete</w:t>
       </w:r>
-      <w:bookmarkEnd w:id="25"/>
+      <w:bookmarkEnd w:id="24"/>
     </w:p>
     <w:p>
       <w:pPr>
@@ -3984,7 +4129,21 @@
           <w:rPr>
             <w:rStyle w:val="Hyperlink"/>
           </w:rPr>
-          <w:t>http://www.paraview.org/download/</w:t>
+          <w:t>http://www.paraview.org/</w:t>
+        </w:r>
+        <w:bookmarkStart w:id="25" w:name="_GoBack"/>
+        <w:r>
+          <w:rPr>
+            <w:rStyle w:val="Hyperlink"/>
+          </w:rPr>
+          <w:t>download</w:t>
+        </w:r>
+        <w:bookmarkEnd w:id="25"/>
+        <w:r>
+          <w:rPr>
+            <w:rStyle w:val="Hyperlink"/>
+          </w:rPr>
+          <w:t>/</w:t>
         </w:r>
       </w:hyperlink>
       <w:r>
@@ -3999,7 +4158,7 @@
       <w:bookmarkStart w:id="27" w:name="_Toc399131162"/>
       <w:bookmarkStart w:id="28" w:name="_Toc399504659"/>
       <w:bookmarkStart w:id="29" w:name="_Toc399505048"/>
-      <w:bookmarkStart w:id="30" w:name="_Toc440455970"/>
+      <w:bookmarkStart w:id="30" w:name="_Toc510099331"/>
       <w:r>
         <w:t xml:space="preserve">Building </w:t>
       </w:r>
@@ -5118,29 +5277,38 @@
         <w:jc w:val="both"/>
       </w:pPr>
       <w:r>
-        <w:t>Line 3</w:t>
-      </w:r>
-      <w:r>
-        <w:t>2</w:t>
-      </w:r>
-      <w:r>
-        <w:t xml:space="preserve"> contains the X coordinate of </w:t>
-      </w:r>
-      <w:r>
-        <w:t xml:space="preserve">front wall at </w:t>
-      </w:r>
-      <w:r>
-        <w:t>the nose tip</w:t>
-      </w:r>
-      <w:r>
-        <w:t xml:space="preserve"> elevation</w:t>
+        <w:t>Line 32 contains the X coordinate of front wall at the nose tip elevation.  Usually it is 0 unless the front wall is not straight up.</w:t>
+      </w:r>
+    </w:p>
+    <w:p>
+      <w:pPr>
+        <w:pStyle w:val="ListParagraph"/>
+        <w:jc w:val="both"/>
+      </w:pPr>
+    </w:p>
+    <w:p>
+      <w:pPr>
+        <w:pStyle w:val="ListParagraph"/>
+        <w:jc w:val="both"/>
+      </w:pPr>
+      <w:r>
+        <w:t xml:space="preserve">Line </w:t>
+      </w:r>
+      <w:r>
+        <w:t>3</w:t>
+      </w:r>
+      <w:r>
+        <w:t>3</w:t>
+      </w:r>
+      <w:r>
+        <w:t xml:space="preserve"> contains the X coordinate of the nose tip</w:t>
+      </w:r>
+      <w:r>
+        <w:t xml:space="preserve"> on rear wall</w:t>
       </w:r>
       <w:r>
         <w:t>.</w:t>
       </w:r>
-      <w:r>
-        <w:t xml:space="preserve">  Usually it is 0 unless the front wall is not straight up.</w:t>
-      </w:r>
     </w:p>
     <w:p>
       <w:pPr>
@@ -5157,60 +5325,30 @@
         <w:t xml:space="preserve">Line </w:t>
       </w:r>
       <w:r>
+        <w:t>34</w:t>
+      </w:r>
+      <w:r>
+        <w:t xml:space="preserve"> contains the height of the boiler (Y coordinate of the roof).  If the roof is sloped, the average height of the roof can be specified here.</w:t>
+      </w:r>
+    </w:p>
+    <w:p>
+      <w:pPr>
+        <w:pStyle w:val="ListParagraph"/>
+        <w:jc w:val="both"/>
+      </w:pPr>
+    </w:p>
+    <w:p>
+      <w:pPr>
+        <w:pStyle w:val="ListParagraph"/>
+        <w:jc w:val="both"/>
+      </w:pPr>
+      <w:r>
+        <w:t xml:space="preserve">Line </w:t>
+      </w:r>
+      <w:r>
         <w:t>3</w:t>
       </w:r>
       <w:r>
-        <w:t>3</w:t>
-      </w:r>
-      <w:r>
-        <w:t xml:space="preserve"> contains the X coordinate of the nose tip</w:t>
-      </w:r>
-      <w:r>
-        <w:t xml:space="preserve"> on rear wall</w:t>
-      </w:r>
-      <w:r>
-        <w:t>.</w:t>
-      </w:r>
-    </w:p>
-    <w:p>
-      <w:pPr>
-        <w:pStyle w:val="ListParagraph"/>
-        <w:jc w:val="both"/>
-      </w:pPr>
-    </w:p>
-    <w:p>
-      <w:pPr>
-        <w:pStyle w:val="ListParagraph"/>
-        <w:jc w:val="both"/>
-      </w:pPr>
-      <w:r>
-        <w:t xml:space="preserve">Line </w:t>
-      </w:r>
-      <w:r>
-        <w:t>34</w:t>
-      </w:r>
-      <w:r>
-        <w:t xml:space="preserve"> contains the height of the boiler (Y coordinate of the roof).  If the roof is sloped, the average height of the roof can be specified here.</w:t>
-      </w:r>
-    </w:p>
-    <w:p>
-      <w:pPr>
-        <w:pStyle w:val="ListParagraph"/>
-        <w:jc w:val="both"/>
-      </w:pPr>
-    </w:p>
-    <w:p>
-      <w:pPr>
-        <w:pStyle w:val="ListParagraph"/>
-        <w:jc w:val="both"/>
-      </w:pPr>
-      <w:r>
-        <w:t xml:space="preserve">Line </w:t>
-      </w:r>
-      <w:r>
-        <w:t>3</w:t>
-      </w:r>
-      <w:r>
         <w:t>5</w:t>
       </w:r>
       <w:r>
@@ -5222,6 +5360,9 @@
         <w:pStyle w:val="Figcenter"/>
       </w:pPr>
       <w:r>
+        <w:rPr>
+          <w:noProof/>
+        </w:rPr>
         <w:drawing>
           <wp:inline distT="0" distB="0" distL="0" distR="0" wp14:anchorId="60AEB674" wp14:editId="46D770D9">
             <wp:extent cx="5623560" cy="3726180"/>
@@ -5276,31 +5417,18 @@
       <w:pPr>
         <w:pStyle w:val="Caption"/>
       </w:pPr>
-      <w:bookmarkStart w:id="37" w:name="_Toc401472279"/>
+      <w:bookmarkStart w:id="37" w:name="_Toc510099343"/>
       <w:r>
         <w:t xml:space="preserve">Figure </w:t>
       </w:r>
-      <w:r>
-        <w:fldChar w:fldCharType="begin"/>
-      </w:r>
-      <w:r>
-        <w:instrText xml:space="preserve"> SEQ Figure \* ARABIC </w:instrText>
-      </w:r>
-      <w:r>
-        <w:fldChar w:fldCharType="separate"/>
-      </w:r>
-      <w:r>
-        <w:rPr>
-          <w:noProof/>
-        </w:rPr>
-        <w:t>5</w:t>
-      </w:r>
-      <w:r>
-        <w:rPr>
-          <w:noProof/>
-        </w:rPr>
-        <w:fldChar w:fldCharType="end"/>
-      </w:r>
+      <w:fldSimple w:instr=" SEQ Figure \* ARABIC ">
+        <w:r>
+          <w:rPr>
+            <w:noProof/>
+          </w:rPr>
+          <w:t>5</w:t>
+        </w:r>
+      </w:fldSimple>
       <w:r>
         <w:t>: Boiler Volume Discretized by a 3-D Mesh and 1-D Zones</w:t>
       </w:r>
@@ -6786,10 +6914,7 @@
         <w:jc w:val="both"/>
       </w:pPr>
       <w:r>
-        <w:t>Lines 145-154 contain the effectiveness factors</w:t>
-      </w:r>
-      <w:r>
-        <w:t xml:space="preserve"> for the char reaction kinetics, which is related to the “</w:t>
+        <w:t>Lines 145-154 contain the effectiveness factors for the char reaction kinetics, which is related to the “</w:t>
       </w:r>
       <w:proofErr w:type="spellStart"/>
       <w:r>
@@ -7145,7 +7270,7 @@
       <w:pPr>
         <w:pStyle w:val="Heading1"/>
       </w:pPr>
-      <w:bookmarkStart w:id="38" w:name="_Toc440455971"/>
+      <w:bookmarkStart w:id="38" w:name="_Toc510099332"/>
       <w:r>
         <w:t>Usage Information</w:t>
       </w:r>
@@ -7199,7 +7324,7 @@
       <w:bookmarkStart w:id="80" w:name="_Toc399131167"/>
       <w:bookmarkStart w:id="81" w:name="_Toc399504665"/>
       <w:bookmarkStart w:id="82" w:name="_Toc399505057"/>
-      <w:bookmarkStart w:id="83" w:name="_Toc440455972"/>
+      <w:bookmarkStart w:id="83" w:name="_Toc510099333"/>
       <w:bookmarkEnd w:id="39"/>
       <w:bookmarkEnd w:id="40"/>
       <w:bookmarkEnd w:id="41"/>
@@ -7312,7 +7437,7 @@
       <w:bookmarkStart w:id="85" w:name="_Toc399505058"/>
       <w:bookmarkStart w:id="86" w:name="_Toc390700421"/>
       <w:bookmarkStart w:id="87" w:name="_Toc399131168"/>
-      <w:bookmarkStart w:id="88" w:name="_Toc440455973"/>
+      <w:bookmarkStart w:id="88" w:name="_Toc510099334"/>
       <w:r>
         <w:t>Restrictions</w:t>
       </w:r>
@@ -7409,7 +7534,7 @@
       <w:bookmarkStart w:id="116" w:name="_Toc399131170"/>
       <w:bookmarkStart w:id="117" w:name="_Toc399504669"/>
       <w:bookmarkStart w:id="118" w:name="_Toc399505061"/>
-      <w:bookmarkStart w:id="119" w:name="_Toc440455974"/>
+      <w:bookmarkStart w:id="119" w:name="_Toc510099335"/>
       <w:bookmarkEnd w:id="89"/>
       <w:bookmarkEnd w:id="90"/>
       <w:bookmarkEnd w:id="91"/>
@@ -7473,7 +7598,7 @@
       <w:bookmarkStart w:id="121" w:name="_Toc399131171"/>
       <w:bookmarkStart w:id="122" w:name="_Toc399504670"/>
       <w:bookmarkStart w:id="123" w:name="_Toc399505062"/>
-      <w:bookmarkStart w:id="124" w:name="_Toc440455975"/>
+      <w:bookmarkStart w:id="124" w:name="_Toc510099336"/>
       <w:r>
         <w:t>How to Debug</w:t>
       </w:r>
@@ -7540,7 +7665,7 @@
       <w:bookmarkStart w:id="152" w:name="_Toc399131173"/>
       <w:bookmarkStart w:id="153" w:name="_Toc399504673"/>
       <w:bookmarkStart w:id="154" w:name="_Toc399505065"/>
-      <w:bookmarkStart w:id="155" w:name="_Toc440455976"/>
+      <w:bookmarkStart w:id="155" w:name="_Toc510099337"/>
       <w:bookmarkEnd w:id="125"/>
       <w:bookmarkEnd w:id="126"/>
       <w:bookmarkEnd w:id="127"/>
@@ -7608,7 +7733,7 @@
       <w:pPr>
         <w:pStyle w:val="Heading1"/>
       </w:pPr>
-      <w:bookmarkStart w:id="156" w:name="_Toc440455977"/>
+      <w:bookmarkStart w:id="156" w:name="_Toc510099338"/>
       <w:r>
         <w:t>Reference</w:t>
       </w:r>
@@ -7912,6 +8037,7 @@
       <w:p>
         <w:pPr>
           <w:pStyle w:val="Footer"/>
+          <w:ind w:left="-450"/>
           <w:jc w:val="right"/>
         </w:pPr>
         <w:r>
@@ -7919,7 +8045,7 @@
             <w:sz w:val="20"/>
             <w:szCs w:val="20"/>
           </w:rPr>
-          <w:t>Protected under CCSI MASTER NDA-1107306</w:t>
+          <w:t>Boiler Model</w:t>
         </w:r>
         <w:r>
           <w:rPr>
@@ -7948,7 +8074,7 @@
           <w:rPr>
             <w:noProof/>
           </w:rPr>
-          <w:t>iv</w:t>
+          <w:t>v</w:t>
         </w:r>
         <w:r>
           <w:rPr>
@@ -7991,7 +8117,7 @@
 <w:ftr xmlns:wpc="http://schemas.microsoft.com/office/word/2010/wordprocessingCanvas" xmlns:mc="http://schemas.openxmlformats.org/markup-compatibility/2006" xmlns:o="urn:schemas-microsoft-com:office:office" xmlns:r="http://schemas.openxmlformats.org/officeDocument/2006/relationships" xmlns:m="http://schemas.openxmlformats.org/officeDocument/2006/math" xmlns:v="urn:schemas-microsoft-com:vml" xmlns:wp14="http://schemas.microsoft.com/office/word/2010/wordprocessingDrawing" xmlns:wp="http://schemas.openxmlformats.org/drawingml/2006/wordprocessingDrawing" xmlns:w10="urn:schemas-microsoft-com:office:word" xmlns:w="http://schemas.openxmlformats.org/wordprocessingml/2006/main" xmlns:w14="http://schemas.microsoft.com/office/word/2010/wordml" xmlns:w15="http://schemas.microsoft.com/office/word/2012/wordml" xmlns:wpg="http://schemas.microsoft.com/office/word/2010/wordprocessingGroup" xmlns:wpi="http://schemas.microsoft.com/office/word/2010/wordprocessingInk" xmlns:wne="http://schemas.microsoft.com/office/word/2006/wordml" xmlns:wps="http://schemas.microsoft.com/office/word/2010/wordprocessingShape" mc:Ignorable="w14 w15 wp14">
   <w:sdt>
     <w:sdtPr>
-      <w:id w:val="1202749506"/>
+      <w:id w:val="1197281326"/>
       <w:docPartObj>
         <w:docPartGallery w:val="Page Numbers (Bottom of Page)"/>
         <w:docPartUnique/>
@@ -8018,48 +8144,13 @@
             <w:sz w:val="20"/>
             <w:szCs w:val="20"/>
           </w:rPr>
-          <w:t xml:space="preserve">Protected under </w:t>
+          <w:t>Boiler Model</w:t>
         </w:r>
         <w:r>
           <w:rPr>
             <w:sz w:val="20"/>
             <w:szCs w:val="20"/>
           </w:rPr>
-          <w:t>CCSI</w:t>
-        </w:r>
-        <w:r>
-          <w:rPr>
-            <w:sz w:val="20"/>
-            <w:szCs w:val="20"/>
-          </w:rPr>
-          <w:t xml:space="preserve"> </w:t>
-        </w:r>
-        <w:r>
-          <w:rPr>
-            <w:sz w:val="20"/>
-            <w:szCs w:val="20"/>
-          </w:rPr>
-          <w:t>MASTER</w:t>
-        </w:r>
-        <w:r>
-          <w:rPr>
-            <w:sz w:val="20"/>
-            <w:szCs w:val="20"/>
-          </w:rPr>
-          <w:t xml:space="preserve"> NDA</w:t>
-        </w:r>
-        <w:r>
-          <w:rPr>
-            <w:sz w:val="20"/>
-            <w:szCs w:val="20"/>
-          </w:rPr>
-          <w:t>-1107306</w:t>
-        </w:r>
-        <w:r>
-          <w:rPr>
-            <w:sz w:val="20"/>
-            <w:szCs w:val="20"/>
-          </w:rPr>
           <w:tab/>
         </w:r>
         <w:r>
@@ -8075,7 +8166,7 @@
           <w:rPr>
             <w:noProof/>
           </w:rPr>
-          <w:t>ii</w:t>
+          <w:t>iii</w:t>
         </w:r>
         <w:r>
           <w:rPr>
@@ -8120,48 +8211,13 @@
             <w:sz w:val="20"/>
             <w:szCs w:val="20"/>
           </w:rPr>
-          <w:t xml:space="preserve">Protected under </w:t>
+          <w:t>Boiler Model</w:t>
         </w:r>
         <w:r>
           <w:rPr>
             <w:sz w:val="20"/>
             <w:szCs w:val="20"/>
           </w:rPr>
-          <w:t>CCSI</w:t>
-        </w:r>
-        <w:r>
-          <w:rPr>
-            <w:sz w:val="20"/>
-            <w:szCs w:val="20"/>
-          </w:rPr>
-          <w:t xml:space="preserve"> </w:t>
-        </w:r>
-        <w:r>
-          <w:rPr>
-            <w:sz w:val="20"/>
-            <w:szCs w:val="20"/>
-          </w:rPr>
-          <w:t>MASTER</w:t>
-        </w:r>
-        <w:r>
-          <w:rPr>
-            <w:sz w:val="20"/>
-            <w:szCs w:val="20"/>
-          </w:rPr>
-          <w:t xml:space="preserve"> NDA</w:t>
-        </w:r>
-        <w:r>
-          <w:rPr>
-            <w:sz w:val="20"/>
-            <w:szCs w:val="20"/>
-          </w:rPr>
-          <w:t>-1107306</w:t>
-        </w:r>
-        <w:r>
-          <w:rPr>
-            <w:sz w:val="20"/>
-            <w:szCs w:val="20"/>
-          </w:rPr>
           <w:tab/>
         </w:r>
         <w:r>
@@ -8177,7 +8233,7 @@
           <w:rPr>
             <w:noProof/>
           </w:rPr>
-          <w:t>iii</w:t>
+          <w:t>vi</w:t>
         </w:r>
         <w:r>
           <w:rPr>
@@ -8222,48 +8278,13 @@
             <w:sz w:val="20"/>
             <w:szCs w:val="20"/>
           </w:rPr>
-          <w:t xml:space="preserve">Protected under </w:t>
+          <w:t>Boiler Model</w:t>
         </w:r>
         <w:r>
           <w:rPr>
             <w:sz w:val="20"/>
             <w:szCs w:val="20"/>
           </w:rPr>
-          <w:t>CCSI</w:t>
-        </w:r>
-        <w:r>
-          <w:rPr>
-            <w:sz w:val="20"/>
-            <w:szCs w:val="20"/>
-          </w:rPr>
-          <w:t xml:space="preserve"> </w:t>
-        </w:r>
-        <w:r>
-          <w:rPr>
-            <w:sz w:val="20"/>
-            <w:szCs w:val="20"/>
-          </w:rPr>
-          <w:t>MASTER</w:t>
-        </w:r>
-        <w:r>
-          <w:rPr>
-            <w:sz w:val="20"/>
-            <w:szCs w:val="20"/>
-          </w:rPr>
-          <w:t xml:space="preserve"> NDA</w:t>
-        </w:r>
-        <w:r>
-          <w:rPr>
-            <w:sz w:val="20"/>
-            <w:szCs w:val="20"/>
-          </w:rPr>
-          <w:t>-1107306</w:t>
-        </w:r>
-        <w:r>
-          <w:rPr>
-            <w:sz w:val="20"/>
-            <w:szCs w:val="20"/>
-          </w:rPr>
           <w:tab/>
         </w:r>
         <w:r>
@@ -8279,7 +8300,7 @@
           <w:rPr>
             <w:noProof/>
           </w:rPr>
-          <w:t>12</w:t>
+          <w:t>6</w:t>
         </w:r>
         <w:r>
           <w:rPr>
@@ -9176,6 +9197,92 @@
     </w:lvl>
   </w:abstractNum>
   <w:abstractNum w:abstractNumId="16" w15:restartNumberingAfterBreak="0">
+    <w:nsid w:val="0FBF4FCE"/>
+    <w:multiLevelType w:val="hybridMultilevel"/>
+    <w:tmpl w:val="B854EBE0"/>
+    <w:lvl w:ilvl="0" w:tplc="0409000F">
+      <w:start w:val="1"/>
+      <w:numFmt w:val="decimal"/>
+      <w:lvlText w:val="%1."/>
+      <w:lvlJc w:val="left"/>
+      <w:pPr>
+        <w:ind w:left="720" w:hanging="360"/>
+      </w:pPr>
+    </w:lvl>
+    <w:lvl w:ilvl="1" w:tplc="04090019" w:tentative="1">
+      <w:start w:val="1"/>
+      <w:numFmt w:val="lowerLetter"/>
+      <w:lvlText w:val="%2."/>
+      <w:lvlJc w:val="left"/>
+      <w:pPr>
+        <w:ind w:left="1440" w:hanging="360"/>
+      </w:pPr>
+    </w:lvl>
+    <w:lvl w:ilvl="2" w:tplc="0409001B" w:tentative="1">
+      <w:start w:val="1"/>
+      <w:numFmt w:val="lowerRoman"/>
+      <w:lvlText w:val="%3."/>
+      <w:lvlJc w:val="right"/>
+      <w:pPr>
+        <w:ind w:left="2160" w:hanging="180"/>
+      </w:pPr>
+    </w:lvl>
+    <w:lvl w:ilvl="3" w:tplc="0409000F" w:tentative="1">
+      <w:start w:val="1"/>
+      <w:numFmt w:val="decimal"/>
+      <w:lvlText w:val="%4."/>
+      <w:lvlJc w:val="left"/>
+      <w:pPr>
+        <w:ind w:left="2880" w:hanging="360"/>
+      </w:pPr>
+    </w:lvl>
+    <w:lvl w:ilvl="4" w:tplc="04090019" w:tentative="1">
+      <w:start w:val="1"/>
+      <w:numFmt w:val="lowerLetter"/>
+      <w:lvlText w:val="%5."/>
+      <w:lvlJc w:val="left"/>
+      <w:pPr>
+        <w:ind w:left="3600" w:hanging="360"/>
+      </w:pPr>
+    </w:lvl>
+    <w:lvl w:ilvl="5" w:tplc="0409001B" w:tentative="1">
+      <w:start w:val="1"/>
+      <w:numFmt w:val="lowerRoman"/>
+      <w:lvlText w:val="%6."/>
+      <w:lvlJc w:val="right"/>
+      <w:pPr>
+        <w:ind w:left="4320" w:hanging="180"/>
+      </w:pPr>
+    </w:lvl>
+    <w:lvl w:ilvl="6" w:tplc="0409000F" w:tentative="1">
+      <w:start w:val="1"/>
+      <w:numFmt w:val="decimal"/>
+      <w:lvlText w:val="%7."/>
+      <w:lvlJc w:val="left"/>
+      <w:pPr>
+        <w:ind w:left="5040" w:hanging="360"/>
+      </w:pPr>
+    </w:lvl>
+    <w:lvl w:ilvl="7" w:tplc="04090019" w:tentative="1">
+      <w:start w:val="1"/>
+      <w:numFmt w:val="lowerLetter"/>
+      <w:lvlText w:val="%8."/>
+      <w:lvlJc w:val="left"/>
+      <w:pPr>
+        <w:ind w:left="5760" w:hanging="360"/>
+      </w:pPr>
+    </w:lvl>
+    <w:lvl w:ilvl="8" w:tplc="0409001B" w:tentative="1">
+      <w:start w:val="1"/>
+      <w:numFmt w:val="lowerRoman"/>
+      <w:lvlText w:val="%9."/>
+      <w:lvlJc w:val="right"/>
+      <w:pPr>
+        <w:ind w:left="6480" w:hanging="180"/>
+      </w:pPr>
+    </w:lvl>
+  </w:abstractNum>
+  <w:abstractNum w:abstractNumId="17" w15:restartNumberingAfterBreak="0">
     <w:nsid w:val="18007990"/>
     <w:multiLevelType w:val="hybridMultilevel"/>
     <w:tmpl w:val="CDEEA876"/>
@@ -9261,7 +9368,7 @@
       </w:pPr>
     </w:lvl>
   </w:abstractNum>
-  <w:abstractNum w:abstractNumId="17" w15:restartNumberingAfterBreak="0">
+  <w:abstractNum w:abstractNumId="18" w15:restartNumberingAfterBreak="0">
     <w:nsid w:val="1F7B5742"/>
     <w:multiLevelType w:val="multilevel"/>
     <w:tmpl w:val="5D54B338"/>
@@ -9350,7 +9457,7 @@
       </w:pPr>
     </w:lvl>
   </w:abstractNum>
-  <w:abstractNum w:abstractNumId="18" w15:restartNumberingAfterBreak="0">
+  <w:abstractNum w:abstractNumId="19" w15:restartNumberingAfterBreak="0">
     <w:nsid w:val="26303C90"/>
     <w:multiLevelType w:val="hybridMultilevel"/>
     <w:tmpl w:val="5B761988"/>
@@ -9464,7 +9571,7 @@
       </w:rPr>
     </w:lvl>
   </w:abstractNum>
-  <w:abstractNum w:abstractNumId="19" w15:restartNumberingAfterBreak="0">
+  <w:abstractNum w:abstractNumId="20" w15:restartNumberingAfterBreak="0">
     <w:nsid w:val="273970B2"/>
     <w:multiLevelType w:val="multilevel"/>
     <w:tmpl w:val="52504976"/>
@@ -9553,7 +9660,7 @@
       </w:pPr>
     </w:lvl>
   </w:abstractNum>
-  <w:abstractNum w:abstractNumId="20" w15:restartNumberingAfterBreak="0">
+  <w:abstractNum w:abstractNumId="21" w15:restartNumberingAfterBreak="0">
     <w:nsid w:val="2AC80615"/>
     <w:multiLevelType w:val="multilevel"/>
     <w:tmpl w:val="B7A83368"/>
@@ -9639,7 +9746,7 @@
       </w:pPr>
     </w:lvl>
   </w:abstractNum>
-  <w:abstractNum w:abstractNumId="21" w15:restartNumberingAfterBreak="0">
+  <w:abstractNum w:abstractNumId="22" w15:restartNumberingAfterBreak="0">
     <w:nsid w:val="2E041B9F"/>
     <w:multiLevelType w:val="hybridMultilevel"/>
     <w:tmpl w:val="7A9064DA"/>
@@ -9728,7 +9835,7 @@
       </w:pPr>
     </w:lvl>
   </w:abstractNum>
-  <w:abstractNum w:abstractNumId="22" w15:restartNumberingAfterBreak="0">
+  <w:abstractNum w:abstractNumId="23" w15:restartNumberingAfterBreak="0">
     <w:nsid w:val="2EBD4C6F"/>
     <w:multiLevelType w:val="hybridMultilevel"/>
     <w:tmpl w:val="0BEEFFF8"/>
@@ -9817,7 +9924,7 @@
       </w:pPr>
     </w:lvl>
   </w:abstractNum>
-  <w:abstractNum w:abstractNumId="23" w15:restartNumberingAfterBreak="0">
+  <w:abstractNum w:abstractNumId="24" w15:restartNumberingAfterBreak="0">
     <w:nsid w:val="31067757"/>
     <w:multiLevelType w:val="multilevel"/>
     <w:tmpl w:val="1D04AB64"/>
@@ -9903,7 +10010,7 @@
       </w:pPr>
     </w:lvl>
   </w:abstractNum>
-  <w:abstractNum w:abstractNumId="24" w15:restartNumberingAfterBreak="0">
+  <w:abstractNum w:abstractNumId="25" w15:restartNumberingAfterBreak="0">
     <w:nsid w:val="32F33F21"/>
     <w:multiLevelType w:val="multilevel"/>
     <w:tmpl w:val="B87E50F6"/>
@@ -9989,7 +10096,7 @@
       </w:pPr>
     </w:lvl>
   </w:abstractNum>
-  <w:abstractNum w:abstractNumId="25" w15:restartNumberingAfterBreak="0">
+  <w:abstractNum w:abstractNumId="26" w15:restartNumberingAfterBreak="0">
     <w:nsid w:val="337136DA"/>
     <w:multiLevelType w:val="multilevel"/>
     <w:tmpl w:val="36805CA0"/>
@@ -10104,7 +10211,7 @@
       </w:rPr>
     </w:lvl>
   </w:abstractNum>
-  <w:abstractNum w:abstractNumId="26" w15:restartNumberingAfterBreak="0">
+  <w:abstractNum w:abstractNumId="27" w15:restartNumberingAfterBreak="0">
     <w:nsid w:val="3881702D"/>
     <w:multiLevelType w:val="multilevel"/>
     <w:tmpl w:val="3D6252AE"/>
@@ -10190,7 +10297,7 @@
       </w:pPr>
     </w:lvl>
   </w:abstractNum>
-  <w:abstractNum w:abstractNumId="27" w15:restartNumberingAfterBreak="0">
+  <w:abstractNum w:abstractNumId="28" w15:restartNumberingAfterBreak="0">
     <w:nsid w:val="419F2CB4"/>
     <w:multiLevelType w:val="multilevel"/>
     <w:tmpl w:val="FCC82786"/>
@@ -10282,7 +10389,7 @@
       </w:pPr>
     </w:lvl>
   </w:abstractNum>
-  <w:abstractNum w:abstractNumId="28" w15:restartNumberingAfterBreak="0">
+  <w:abstractNum w:abstractNumId="29" w15:restartNumberingAfterBreak="0">
     <w:nsid w:val="43D91D60"/>
     <w:multiLevelType w:val="hybridMultilevel"/>
     <w:tmpl w:val="3514BAFE"/>
@@ -10372,7 +10479,7 @@
       </w:pPr>
     </w:lvl>
   </w:abstractNum>
-  <w:abstractNum w:abstractNumId="29" w15:restartNumberingAfterBreak="0">
+  <w:abstractNum w:abstractNumId="30" w15:restartNumberingAfterBreak="0">
     <w:nsid w:val="489D70D3"/>
     <w:multiLevelType w:val="hybridMultilevel"/>
     <w:tmpl w:val="684239E4"/>
@@ -10461,7 +10568,7 @@
       </w:pPr>
     </w:lvl>
   </w:abstractNum>
-  <w:abstractNum w:abstractNumId="30" w15:restartNumberingAfterBreak="0">
+  <w:abstractNum w:abstractNumId="31" w15:restartNumberingAfterBreak="0">
     <w:nsid w:val="509F24C3"/>
     <w:multiLevelType w:val="hybridMultilevel"/>
     <w:tmpl w:val="1CE0195A"/>
@@ -10552,7 +10659,7 @@
       </w:pPr>
     </w:lvl>
   </w:abstractNum>
-  <w:abstractNum w:abstractNumId="31" w15:restartNumberingAfterBreak="0">
+  <w:abstractNum w:abstractNumId="32" w15:restartNumberingAfterBreak="0">
     <w:nsid w:val="50C721AC"/>
     <w:multiLevelType w:val="hybridMultilevel"/>
     <w:tmpl w:val="ED768594"/>
@@ -10665,7 +10772,7 @@
       </w:rPr>
     </w:lvl>
   </w:abstractNum>
-  <w:abstractNum w:abstractNumId="32" w15:restartNumberingAfterBreak="0">
+  <w:abstractNum w:abstractNumId="33" w15:restartNumberingAfterBreak="0">
     <w:nsid w:val="59376D3A"/>
     <w:multiLevelType w:val="hybridMultilevel"/>
     <w:tmpl w:val="9A84343C"/>
@@ -10754,7 +10861,7 @@
       </w:pPr>
     </w:lvl>
   </w:abstractNum>
-  <w:abstractNum w:abstractNumId="33" w15:restartNumberingAfterBreak="0">
+  <w:abstractNum w:abstractNumId="34" w15:restartNumberingAfterBreak="0">
     <w:nsid w:val="5B046482"/>
     <w:multiLevelType w:val="hybridMultilevel"/>
     <w:tmpl w:val="2F6A82A2"/>
@@ -10867,7 +10974,7 @@
       </w:rPr>
     </w:lvl>
   </w:abstractNum>
-  <w:abstractNum w:abstractNumId="34" w15:restartNumberingAfterBreak="0">
+  <w:abstractNum w:abstractNumId="35" w15:restartNumberingAfterBreak="0">
     <w:nsid w:val="5BF0447F"/>
     <w:multiLevelType w:val="hybridMultilevel"/>
     <w:tmpl w:val="19542E30"/>
@@ -10980,7 +11087,7 @@
       </w:rPr>
     </w:lvl>
   </w:abstractNum>
-  <w:abstractNum w:abstractNumId="35" w15:restartNumberingAfterBreak="0">
+  <w:abstractNum w:abstractNumId="36" w15:restartNumberingAfterBreak="0">
     <w:nsid w:val="5D5D7FD2"/>
     <w:multiLevelType w:val="hybridMultilevel"/>
     <w:tmpl w:val="684239E4"/>
@@ -11069,7 +11176,7 @@
       </w:pPr>
     </w:lvl>
   </w:abstractNum>
-  <w:abstractNum w:abstractNumId="36" w15:restartNumberingAfterBreak="0">
+  <w:abstractNum w:abstractNumId="37" w15:restartNumberingAfterBreak="0">
     <w:nsid w:val="5D7933B5"/>
     <w:multiLevelType w:val="multilevel"/>
     <w:tmpl w:val="3C2274FE"/>
@@ -11155,7 +11262,7 @@
       </w:pPr>
     </w:lvl>
   </w:abstractNum>
-  <w:abstractNum w:abstractNumId="37" w15:restartNumberingAfterBreak="0">
+  <w:abstractNum w:abstractNumId="38" w15:restartNumberingAfterBreak="0">
     <w:nsid w:val="697B69E2"/>
     <w:multiLevelType w:val="hybridMultilevel"/>
     <w:tmpl w:val="684239E4"/>
@@ -11244,7 +11351,7 @@
       </w:pPr>
     </w:lvl>
   </w:abstractNum>
-  <w:abstractNum w:abstractNumId="38" w15:restartNumberingAfterBreak="0">
+  <w:abstractNum w:abstractNumId="39" w15:restartNumberingAfterBreak="0">
     <w:nsid w:val="6AD529B7"/>
     <w:multiLevelType w:val="hybridMultilevel"/>
     <w:tmpl w:val="684239E4"/>
@@ -11333,7 +11440,7 @@
       </w:pPr>
     </w:lvl>
   </w:abstractNum>
-  <w:abstractNum w:abstractNumId="39" w15:restartNumberingAfterBreak="0">
+  <w:abstractNum w:abstractNumId="40" w15:restartNumberingAfterBreak="0">
     <w:nsid w:val="74762206"/>
     <w:multiLevelType w:val="multilevel"/>
     <w:tmpl w:val="19924C3E"/>
@@ -11419,7 +11526,7 @@
       </w:pPr>
     </w:lvl>
   </w:abstractNum>
-  <w:abstractNum w:abstractNumId="40" w15:restartNumberingAfterBreak="0">
+  <w:abstractNum w:abstractNumId="41" w15:restartNumberingAfterBreak="0">
     <w:nsid w:val="770A140B"/>
     <w:multiLevelType w:val="hybridMultilevel"/>
     <w:tmpl w:val="E7B24F7E"/>
@@ -11533,7 +11640,7 @@
       </w:rPr>
     </w:lvl>
   </w:abstractNum>
-  <w:abstractNum w:abstractNumId="41" w15:restartNumberingAfterBreak="0">
+  <w:abstractNum w:abstractNumId="42" w15:restartNumberingAfterBreak="0">
     <w:nsid w:val="7C9835C1"/>
     <w:multiLevelType w:val="hybridMultilevel"/>
     <w:tmpl w:val="5E7C451A"/>
@@ -11622,7 +11729,7 @@
       </w:pPr>
     </w:lvl>
   </w:abstractNum>
-  <w:abstractNum w:abstractNumId="42" w15:restartNumberingAfterBreak="0">
+  <w:abstractNum w:abstractNumId="43" w15:restartNumberingAfterBreak="0">
     <w:nsid w:val="7DF8643F"/>
     <w:multiLevelType w:val="hybridMultilevel"/>
     <w:tmpl w:val="7F322D3C"/>
@@ -11711,7 +11818,7 @@
       </w:pPr>
     </w:lvl>
   </w:abstractNum>
-  <w:abstractNum w:abstractNumId="43" w15:restartNumberingAfterBreak="0">
+  <w:abstractNum w:abstractNumId="44" w15:restartNumberingAfterBreak="0">
     <w:nsid w:val="7F122EFB"/>
     <w:multiLevelType w:val="hybridMultilevel"/>
     <w:tmpl w:val="10D04204"/>
@@ -11826,85 +11933,85 @@
     </w:lvl>
   </w:abstractNum>
   <w:num w:numId="1">
-    <w:abstractNumId w:val="33"/>
+    <w:abstractNumId w:val="34"/>
   </w:num>
   <w:num w:numId="2">
-    <w:abstractNumId w:val="28"/>
+    <w:abstractNumId w:val="29"/>
   </w:num>
   <w:num w:numId="3">
-    <w:abstractNumId w:val="40"/>
+    <w:abstractNumId w:val="41"/>
   </w:num>
   <w:num w:numId="4">
-    <w:abstractNumId w:val="18"/>
+    <w:abstractNumId w:val="19"/>
   </w:num>
   <w:num w:numId="5">
     <w:abstractNumId w:val="14"/>
   </w:num>
   <w:num w:numId="6">
-    <w:abstractNumId w:val="28"/>
+    <w:abstractNumId w:val="29"/>
   </w:num>
   <w:num w:numId="7">
-    <w:abstractNumId w:val="30"/>
+    <w:abstractNumId w:val="31"/>
   </w:num>
   <w:num w:numId="8">
     <w:abstractNumId w:val="12"/>
   </w:num>
   <w:num w:numId="9">
-    <w:abstractNumId w:val="43"/>
+    <w:abstractNumId w:val="44"/>
   </w:num>
   <w:num w:numId="10">
     <w:abstractNumId w:val="10"/>
   </w:num>
   <w:num w:numId="11">
-    <w:abstractNumId w:val="42"/>
+    <w:abstractNumId w:val="43"/>
   </w:num>
   <w:num w:numId="12">
-    <w:abstractNumId w:val="32"/>
+    <w:abstractNumId w:val="33"/>
   </w:num>
   <w:num w:numId="13">
+    <w:abstractNumId w:val="21"/>
+  </w:num>
+  <w:num w:numId="14">
+    <w:abstractNumId w:val="24"/>
+  </w:num>
+  <w:num w:numId="15">
+    <w:abstractNumId w:val="37"/>
+  </w:num>
+  <w:num w:numId="16">
     <w:abstractNumId w:val="20"/>
   </w:num>
-  <w:num w:numId="14">
-    <w:abstractNumId w:val="23"/>
-  </w:num>
-  <w:num w:numId="15">
-    <w:abstractNumId w:val="36"/>
-  </w:num>
-  <w:num w:numId="16">
-    <w:abstractNumId w:val="19"/>
-  </w:num>
   <w:num w:numId="17">
-    <w:abstractNumId w:val="17"/>
+    <w:abstractNumId w:val="18"/>
   </w:num>
   <w:num w:numId="18">
-    <w:abstractNumId w:val="26"/>
+    <w:abstractNumId w:val="27"/>
   </w:num>
   <w:num w:numId="19">
-    <w:abstractNumId w:val="24"/>
+    <w:abstractNumId w:val="25"/>
   </w:num>
   <w:num w:numId="20">
-    <w:abstractNumId w:val="39"/>
+    <w:abstractNumId w:val="40"/>
   </w:num>
   <w:num w:numId="21">
-    <w:abstractNumId w:val="29"/>
+    <w:abstractNumId w:val="30"/>
   </w:num>
   <w:num w:numId="22">
-    <w:abstractNumId w:val="37"/>
+    <w:abstractNumId w:val="38"/>
   </w:num>
   <w:num w:numId="23">
-    <w:abstractNumId w:val="35"/>
+    <w:abstractNumId w:val="36"/>
   </w:num>
   <w:num w:numId="24">
     <w:abstractNumId w:val="13"/>
   </w:num>
   <w:num w:numId="25">
-    <w:abstractNumId w:val="38"/>
+    <w:abstractNumId w:val="39"/>
   </w:num>
   <w:num w:numId="26">
     <w:abstractNumId w:val="11"/>
   </w:num>
   <w:num w:numId="27">
-    <w:abstractNumId w:val="22"/>
+    <w:abstractNumId w:val="23"/>
   </w:num>
   <w:num w:numId="28">
     <w:abstractNumId w:val="0"/>
@@ -11937,13 +12044,13 @@
     <w:abstractNumId w:val="9"/>
   </w:num>
   <w:num w:numId="38">
-    <w:abstractNumId w:val="34"/>
+    <w:abstractNumId w:val="35"/>
   </w:num>
   <w:num w:numId="39">
-    <w:abstractNumId w:val="27"/>
+    <w:abstractNumId w:val="28"/>
   </w:num>
   <w:num w:numId="40">
-    <w:abstractNumId w:val="27"/>
+    <w:abstractNumId w:val="28"/>
     <w:lvlOverride w:ilvl="0">
       <w:lvl w:ilvl="0">
         <w:start w:val="1"/>
@@ -12078,22 +12185,25 @@
     </w:lvlOverride>
   </w:num>
   <w:num w:numId="41">
-    <w:abstractNumId w:val="16"/>
+    <w:abstractNumId w:val="17"/>
   </w:num>
   <w:num w:numId="42">
     <w:abstractNumId w:val="15"/>
   </w:num>
   <w:num w:numId="43">
-    <w:abstractNumId w:val="25"/>
+    <w:abstractNumId w:val="26"/>
   </w:num>
   <w:num w:numId="44">
-    <w:abstractNumId w:val="21"/>
+    <w:abstractNumId w:val="22"/>
   </w:num>
   <w:num w:numId="45">
-    <w:abstractNumId w:val="41"/>
+    <w:abstractNumId w:val="42"/>
   </w:num>
   <w:num w:numId="46">
-    <w:abstractNumId w:val="31"/>
+    <w:abstractNumId w:val="32"/>
+  </w:num>
+  <w:num w:numId="47">
+    <w:abstractNumId w:val="16"/>
   </w:num>
   <w:numIdMacAtCleanup w:val="8"/>
 </w:numbering>
@@ -12689,6 +12799,7 @@
   <w:style w:type="character" w:default="1" w:styleId="DefaultParagraphFont">
     <w:name w:val="Default Paragraph Font"/>
     <w:uiPriority w:val="1"/>
+    <w:semiHidden/>
     <w:unhideWhenUsed/>
   </w:style>
   <w:style w:type="table" w:default="1" w:styleId="TableNormal">
@@ -13038,6 +13149,7 @@
   <w:style w:type="paragraph" w:styleId="ListParagraph">
     <w:name w:val="List Paragraph"/>
     <w:basedOn w:val="Normal"/>
+    <w:link w:val="ListParagraphChar"/>
     <w:uiPriority w:val="34"/>
     <w:qFormat/>
     <w:rsid w:val="00BF0E9D"/>
@@ -13722,7 +13834,599 @@
       <w:ind w:left="720" w:hanging="720"/>
     </w:pPr>
   </w:style>
+  <w:style w:type="character" w:customStyle="1" w:styleId="ListParagraphChar">
+    <w:name w:val="List Paragraph Char"/>
+    <w:basedOn w:val="DefaultParagraphFont"/>
+    <w:link w:val="ListParagraph"/>
+    <w:uiPriority w:val="34"/>
+    <w:locked/>
+    <w:rsid w:val="00C62A05"/>
+  </w:style>
 </w:styles>
+</file>
+
+<file path=word/glossary/document.xml><?xml version="1.0" encoding="utf-8"?>
+<w:glossaryDocument xmlns:wpc="http://schemas.microsoft.com/office/word/2010/wordprocessingCanvas" xmlns:mc="http://schemas.openxmlformats.org/markup-compatibility/2006" xmlns:o="urn:schemas-microsoft-com:office:office" xmlns:r="http://schemas.openxmlformats.org/officeDocument/2006/relationships" xmlns:m="http://schemas.openxmlformats.org/officeDocument/2006/math" xmlns:v="urn:schemas-microsoft-com:vml" xmlns:wp14="http://schemas.microsoft.com/office/word/2010/wordprocessingDrawing" xmlns:wp="http://schemas.openxmlformats.org/drawingml/2006/wordprocessingDrawing" xmlns:w10="urn:schemas-microsoft-com:office:word" xmlns:w="http://schemas.openxmlformats.org/wordprocessingml/2006/main" xmlns:w14="http://schemas.microsoft.com/office/word/2010/wordml" xmlns:w15="http://schemas.microsoft.com/office/word/2012/wordml" xmlns:wpg="http://schemas.microsoft.com/office/word/2010/wordprocessingGroup" xmlns:wpi="http://schemas.microsoft.com/office/word/2010/wordprocessingInk" xmlns:wne="http://schemas.microsoft.com/office/word/2006/wordml" xmlns:wps="http://schemas.microsoft.com/office/word/2010/wordprocessingShape" mc:Ignorable="w14 w15 wp14"/>
+</file>
+
+<file path=word/glossary/fontTable.xml><?xml version="1.0" encoding="utf-8"?>
+<w:fonts xmlns:mc="http://schemas.openxmlformats.org/markup-compatibility/2006" xmlns:r="http://schemas.openxmlformats.org/officeDocument/2006/relationships" xmlns:w="http://schemas.openxmlformats.org/wordprocessingml/2006/main" xmlns:w14="http://schemas.microsoft.com/office/word/2010/wordml" xmlns:w15="http://schemas.microsoft.com/office/word/2012/wordml" mc:Ignorable="w14 w15">
+  <w:font w:name="Symbol">
+    <w:panose1 w:val="05050102010706020507"/>
+    <w:charset w:val="02"/>
+    <w:family w:val="roman"/>
+    <w:pitch w:val="variable"/>
+    <w:sig w:usb0="00000000" w:usb1="10000000" w:usb2="00000000" w:usb3="00000000" w:csb0="80000000" w:csb1="00000000"/>
+  </w:font>
+  <w:font w:name="Times New Roman">
+    <w:panose1 w:val="02020603050405020304"/>
+    <w:charset w:val="00"/>
+    <w:family w:val="roman"/>
+    <w:pitch w:val="variable"/>
+    <w:sig w:usb0="E0002AFF" w:usb1="C0007841" w:usb2="00000009" w:usb3="00000000" w:csb0="000001FF" w:csb1="00000000"/>
+  </w:font>
+  <w:font w:name="Courier New">
+    <w:panose1 w:val="02070309020205020404"/>
+    <w:charset w:val="00"/>
+    <w:family w:val="modern"/>
+    <w:pitch w:val="fixed"/>
+    <w:sig w:usb0="E0002AFF" w:usb1="C0007843" w:usb2="00000009" w:usb3="00000000" w:csb0="000001FF" w:csb1="00000000"/>
+  </w:font>
+  <w:font w:name="Arial">
+    <w:panose1 w:val="020B0604020202020204"/>
+    <w:charset w:val="00"/>
+    <w:family w:val="swiss"/>
+    <w:pitch w:val="variable"/>
+    <w:sig w:usb0="E0002AFF" w:usb1="C0007843" w:usb2="00000009" w:usb3="00000000" w:csb0="000001FF" w:csb1="00000000"/>
+  </w:font>
+  <w:font w:name="Wingdings">
+    <w:panose1 w:val="05000000000000000000"/>
+    <w:charset w:val="02"/>
+    <w:family w:val="auto"/>
+    <w:pitch w:val="variable"/>
+    <w:sig w:usb0="00000000" w:usb1="10000000" w:usb2="00000000" w:usb3="00000000" w:csb0="80000000" w:csb1="00000000"/>
+  </w:font>
+  <w:font w:name="SimSun">
+    <w:altName w:val="宋体"/>
+    <w:panose1 w:val="02010600030101010101"/>
+    <w:charset w:val="86"/>
+    <w:family w:val="auto"/>
+    <w:pitch w:val="variable"/>
+    <w:sig w:usb0="00000003" w:usb1="288F0000" w:usb2="00000016" w:usb3="00000000" w:csb0="00040001" w:csb1="00000000"/>
+  </w:font>
+  <w:font w:name="Tahoma">
+    <w:panose1 w:val="020B0604030504040204"/>
+    <w:charset w:val="00"/>
+    <w:family w:val="swiss"/>
+    <w:pitch w:val="variable"/>
+    <w:sig w:usb0="E1002EFF" w:usb1="C000605B" w:usb2="00000029" w:usb3="00000000" w:csb0="000101FF" w:csb1="00000000"/>
+  </w:font>
+  <w:font w:name="Calibri">
+    <w:panose1 w:val="020F0502020204030204"/>
+    <w:charset w:val="00"/>
+    <w:family w:val="swiss"/>
+    <w:pitch w:val="variable"/>
+    <w:sig w:usb0="E00002FF" w:usb1="4000ACFF" w:usb2="00000001" w:usb3="00000000" w:csb0="0000019F" w:csb1="00000000"/>
+  </w:font>
+  <w:font w:name="ArialMT">
+    <w:panose1 w:val="00000000000000000000"/>
+    <w:charset w:val="00"/>
+    <w:family w:val="roman"/>
+    <w:notTrueType/>
+    <w:pitch w:val="default"/>
+    <w:sig w:usb0="00000003" w:usb1="00000000" w:usb2="00000000" w:usb3="00000000" w:csb0="00000001" w:csb1="00000000"/>
+  </w:font>
+  <w:font w:name="Arial Narrow">
+    <w:panose1 w:val="020B0606020202030204"/>
+    <w:charset w:val="00"/>
+    <w:family w:val="swiss"/>
+    <w:pitch w:val="variable"/>
+    <w:sig w:usb0="00000287" w:usb1="00000800" w:usb2="00000000" w:usb3="00000000" w:csb0="0000009F" w:csb1="00000000"/>
+  </w:font>
+  <w:font w:name="Times New Roman Bold">
+    <w:panose1 w:val="02020803070505020304"/>
+    <w:charset w:val="00"/>
+    <w:family w:val="auto"/>
+    <w:notTrueType/>
+    <w:pitch w:val="variable"/>
+    <w:sig w:usb0="00000003" w:usb1="00000000" w:usb2="00000000" w:usb3="00000000" w:csb0="00000001" w:csb1="00000000"/>
+  </w:font>
+  <w:font w:name="Cambria Math">
+    <w:panose1 w:val="02040503050406030204"/>
+    <w:charset w:val="00"/>
+    <w:family w:val="roman"/>
+    <w:pitch w:val="variable"/>
+    <w:sig w:usb0="E00002FF" w:usb1="420024FF" w:usb2="00000000" w:usb3="00000000" w:csb0="0000019F" w:csb1="00000000"/>
+  </w:font>
+  <w:font w:name="Cambria">
+    <w:panose1 w:val="02040503050406030204"/>
+    <w:charset w:val="00"/>
+    <w:family w:val="roman"/>
+    <w:pitch w:val="variable"/>
+    <w:sig w:usb0="E00002FF" w:usb1="400004FF" w:usb2="00000000" w:usb3="00000000" w:csb0="0000019F" w:csb1="00000000"/>
+  </w:font>
+  <w:font w:name="Calibri Light">
+    <w:panose1 w:val="020F0302020204030204"/>
+    <w:charset w:val="00"/>
+    <w:family w:val="swiss"/>
+    <w:pitch w:val="variable"/>
+    <w:sig w:usb0="A00002EF" w:usb1="4000207B" w:usb2="00000000" w:usb3="00000000" w:csb0="0000019F" w:csb1="00000000"/>
+  </w:font>
+</w:fonts>
+</file>
+
+<file path=word/glossary/settings.xml><?xml version="1.0" encoding="utf-8"?>
+<w:settings xmlns:mc="http://schemas.openxmlformats.org/markup-compatibility/2006" xmlns:o="urn:schemas-microsoft-com:office:office" xmlns:r="http://schemas.openxmlformats.org/officeDocument/2006/relationships" xmlns:m="http://schemas.openxmlformats.org/officeDocument/2006/math" xmlns:v="urn:schemas-microsoft-com:vml" xmlns:w10="urn:schemas-microsoft-com:office:word" xmlns:w="http://schemas.openxmlformats.org/wordprocessingml/2006/main" xmlns:w14="http://schemas.microsoft.com/office/word/2010/wordml" xmlns:w15="http://schemas.microsoft.com/office/word/2012/wordml" xmlns:sl="http://schemas.openxmlformats.org/schemaLibrary/2006/main" mc:Ignorable="w14 w15">
+  <w:view w:val="normal"/>
+  <w:defaultTabStop w:val="720"/>
+  <w:characterSpacingControl w:val="doNotCompress"/>
+  <w:compat>
+    <w:useFELayout/>
+    <w:compatSetting w:name="compatibilityMode" w:uri="http://schemas.microsoft.com/office/word" w:val="15"/>
+    <w:compatSetting w:name="overrideTableStyleFontSizeAndJustification" w:uri="http://schemas.microsoft.com/office/word" w:val="1"/>
+    <w:compatSetting w:name="enableOpenTypeFeatures" w:uri="http://schemas.microsoft.com/office/word" w:val="1"/>
+    <w:compatSetting w:name="doNotFlipMirrorIndents" w:uri="http://schemas.microsoft.com/office/word" w:val="1"/>
+    <w:compatSetting w:name="differentiateMultirowTableHeaders" w:uri="http://schemas.microsoft.com/office/word" w:val="1"/>
+  </w:compat>
+  <w:rsids>
+    <w:rsidRoot w:val="00C3253A"/>
+    <w:rsid w:val="00640507"/>
+    <w:rsid w:val="00C3253A"/>
+  </w:rsids>
+  <m:mathPr>
+    <m:mathFont m:val="Cambria Math"/>
+    <m:brkBin m:val="before"/>
+    <m:brkBinSub m:val="--"/>
+    <m:smallFrac m:val="0"/>
+    <m:dispDef/>
+    <m:lMargin m:val="0"/>
+    <m:rMargin m:val="0"/>
+    <m:defJc m:val="centerGroup"/>
+    <m:wrapIndent m:val="1440"/>
+    <m:intLim m:val="subSup"/>
+    <m:naryLim m:val="undOvr"/>
+  </m:mathPr>
+  <w:themeFontLang w:val="en-US"/>
+  <w:clrSchemeMapping w:bg1="light1" w:t1="dark1" w:bg2="light2" w:t2="dark2" w:accent1="accent1" w:accent2="accent2" w:accent3="accent3" w:accent4="accent4" w:accent5="accent5" w:accent6="accent6" w:hyperlink="hyperlink" w:followedHyperlink="followedHyperlink"/>
+  <w:decimalSymbol w:val="."/>
+  <w:listSeparator w:val=","/>
+  <w15:chartTrackingRefBased/>
+</w:settings>
+</file>
+
+<file path=word/glossary/styles.xml><?xml version="1.0" encoding="utf-8"?>
+<w:styles xmlns:mc="http://schemas.openxmlformats.org/markup-compatibility/2006" xmlns:r="http://schemas.openxmlformats.org/officeDocument/2006/relationships" xmlns:w="http://schemas.openxmlformats.org/wordprocessingml/2006/main" xmlns:w14="http://schemas.microsoft.com/office/word/2010/wordml" xmlns:w15="http://schemas.microsoft.com/office/word/2012/wordml" mc:Ignorable="w14 w15">
+  <w:docDefaults>
+    <w:rPrDefault>
+      <w:rPr>
+        <w:rFonts w:asciiTheme="minorHAnsi" w:eastAsiaTheme="minorEastAsia" w:hAnsiTheme="minorHAnsi" w:cstheme="minorBidi"/>
+        <w:sz w:val="22"/>
+        <w:szCs w:val="22"/>
+        <w:lang w:val="en-US" w:eastAsia="en-US" w:bidi="ar-SA"/>
+      </w:rPr>
+    </w:rPrDefault>
+    <w:pPrDefault>
+      <w:pPr>
+        <w:spacing w:after="160" w:line="259" w:lineRule="auto"/>
+      </w:pPr>
+    </w:pPrDefault>
+  </w:docDefaults>
+  <w:latentStyles w:defLockedState="0" w:defUIPriority="99" w:defSemiHidden="0" w:defUnhideWhenUsed="0" w:defQFormat="0" w:count="371">
+    <w:lsdException w:name="Normal" w:uiPriority="0" w:qFormat="1"/>
+    <w:lsdException w:name="heading 1" w:uiPriority="9" w:qFormat="1"/>
+    <w:lsdException w:name="heading 2" w:semiHidden="1" w:uiPriority="9" w:unhideWhenUsed="1" w:qFormat="1"/>
+    <w:lsdException w:name="heading 3" w:semiHidden="1" w:uiPriority="9" w:unhideWhenUsed="1" w:qFormat="1"/>
+    <w:lsdException w:name="heading 4" w:semiHidden="1" w:uiPriority="9" w:unhideWhenUsed="1" w:qFormat="1"/>
+    <w:lsdException w:name="heading 5" w:semiHidden="1" w:uiPriority="9" w:unhideWhenUsed="1" w:qFormat="1"/>
+    <w:lsdException w:name="heading 6" w:semiHidden="1" w:uiPriority="9" w:unhideWhenUsed="1" w:qFormat="1"/>
+    <w:lsdException w:name="heading 7" w:semiHidden="1" w:uiPriority="9" w:unhideWhenUsed="1" w:qFormat="1"/>
+    <w:lsdException w:name="heading 8" w:semiHidden="1" w:uiPriority="9" w:unhideWhenUsed="1" w:qFormat="1"/>
+    <w:lsdException w:name="heading 9" w:semiHidden="1" w:uiPriority="9" w:unhideWhenUsed="1" w:qFormat="1"/>
+    <w:lsdException w:name="index 1" w:semiHidden="1" w:unhideWhenUsed="1"/>
+    <w:lsdException w:name="index 2" w:semiHidden="1" w:unhideWhenUsed="1"/>
+    <w:lsdException w:name="index 3" w:semiHidden="1" w:unhideWhenUsed="1"/>
+    <w:lsdException w:name="index 4" w:semiHidden="1" w:unhideWhenUsed="1"/>
+    <w:lsdException w:name="index 5" w:semiHidden="1" w:unhideWhenUsed="1"/>
+    <w:lsdException w:name="index 6" w:semiHidden="1" w:unhideWhenUsed="1"/>
+    <w:lsdException w:name="index 7" w:semiHidden="1" w:unhideWhenUsed="1"/>
+    <w:lsdException w:name="index 8" w:semiHidden="1" w:unhideWhenUsed="1"/>
+    <w:lsdException w:name="index 9" w:semiHidden="1" w:unhideWhenUsed="1"/>
+    <w:lsdException w:name="toc 1" w:semiHidden="1" w:uiPriority="39" w:unhideWhenUsed="1"/>
+    <w:lsdException w:name="toc 2" w:semiHidden="1" w:uiPriority="39" w:unhideWhenUsed="1"/>
+    <w:lsdException w:name="toc 3" w:semiHidden="1" w:uiPriority="39" w:unhideWhenUsed="1"/>
+    <w:lsdException w:name="toc 4" w:semiHidden="1" w:uiPriority="39" w:unhideWhenUsed="1"/>
+    <w:lsdException w:name="toc 5" w:semiHidden="1" w:uiPriority="39" w:unhideWhenUsed="1"/>
+    <w:lsdException w:name="toc 6" w:semiHidden="1" w:uiPriority="39" w:unhideWhenUsed="1"/>
+    <w:lsdException w:name="toc 7" w:semiHidden="1" w:uiPriority="39" w:unhideWhenUsed="1"/>
+    <w:lsdException w:name="toc 8" w:semiHidden="1" w:uiPriority="39" w:unhideWhenUsed="1"/>
+    <w:lsdException w:name="toc 9" w:semiHidden="1" w:uiPriority="39" w:unhideWhenUsed="1"/>
+    <w:lsdException w:name="Normal Indent" w:semiHidden="1" w:unhideWhenUsed="1"/>
+    <w:lsdException w:name="footnote text" w:semiHidden="1" w:unhideWhenUsed="1"/>
+    <w:lsdException w:name="annotation text" w:semiHidden="1" w:unhideWhenUsed="1"/>
+    <w:lsdException w:name="header" w:semiHidden="1" w:unhideWhenUsed="1"/>
+    <w:lsdException w:name="footer" w:semiHidden="1" w:unhideWhenUsed="1"/>
+    <w:lsdException w:name="index heading" w:semiHidden="1" w:unhideWhenUsed="1"/>
+    <w:lsdException w:name="caption" w:semiHidden="1" w:uiPriority="35" w:unhideWhenUsed="1" w:qFormat="1"/>
+    <w:lsdException w:name="table of figures" w:semiHidden="1" w:unhideWhenUsed="1"/>
+    <w:lsdException w:name="envelope address" w:semiHidden="1" w:unhideWhenUsed="1"/>
+    <w:lsdException w:name="envelope return" w:semiHidden="1" w:unhideWhenUsed="1"/>
+    <w:lsdException w:name="footnote reference" w:semiHidden="1" w:unhideWhenUsed="1"/>
+    <w:lsdException w:name="annotation reference" w:semiHidden="1" w:unhideWhenUsed="1"/>
+    <w:lsdException w:name="line number" w:semiHidden="1" w:unhideWhenUsed="1"/>
+    <w:lsdException w:name="page number" w:semiHidden="1" w:unhideWhenUsed="1"/>
+    <w:lsdException w:name="endnote reference" w:semiHidden="1" w:unhideWhenUsed="1"/>
+    <w:lsdException w:name="endnote text" w:semiHidden="1" w:unhideWhenUsed="1"/>
+    <w:lsdException w:name="table of authorities" w:semiHidden="1" w:unhideWhenUsed="1"/>
+    <w:lsdException w:name="macro" w:semiHidden="1" w:unhideWhenUsed="1"/>
+    <w:lsdException w:name="toa heading" w:semiHidden="1" w:unhideWhenUsed="1"/>
+    <w:lsdException w:name="List" w:semiHidden="1" w:unhideWhenUsed="1"/>
+    <w:lsdException w:name="List Bullet" w:semiHidden="1" w:unhideWhenUsed="1"/>
+    <w:lsdException w:name="List Number" w:semiHidden="1" w:unhideWhenUsed="1"/>
+    <w:lsdException w:name="List 2" w:semiHidden="1" w:unhideWhenUsed="1"/>
+    <w:lsdException w:name="List 3" w:semiHidden="1" w:unhideWhenUsed="1"/>
+    <w:lsdException w:name="List 4" w:semiHidden="1" w:unhideWhenUsed="1"/>
+    <w:lsdException w:name="List 5" w:semiHidden="1" w:unhideWhenUsed="1"/>
+    <w:lsdException w:name="List Bullet 2" w:semiHidden="1" w:unhideWhenUsed="1"/>
+    <w:lsdException w:name="List Bullet 3" w:semiHidden="1" w:unhideWhenUsed="1"/>
+    <w:lsdException w:name="List Bullet 4" w:semiHidden="1" w:unhideWhenUsed="1"/>
+    <w:lsdException w:name="List Bullet 5" w:semiHidden="1" w:unhideWhenUsed="1"/>
+    <w:lsdException w:name="List Number 2" w:semiHidden="1" w:unhideWhenUsed="1"/>
+    <w:lsdException w:name="List Number 3" w:semiHidden="1" w:unhideWhenUsed="1"/>
+    <w:lsdException w:name="List Number 4" w:semiHidden="1" w:unhideWhenUsed="1"/>
+    <w:lsdException w:name="List Number 5" w:semiHidden="1" w:unhideWhenUsed="1"/>
+    <w:lsdException w:name="Title" w:uiPriority="10" w:qFormat="1"/>
+    <w:lsdException w:name="Closing" w:semiHidden="1" w:unhideWhenUsed="1"/>
+    <w:lsdException w:name="Signature" w:semiHidden="1" w:unhideWhenUsed="1"/>
+    <w:lsdException w:name="Default Paragraph Font" w:semiHidden="1" w:uiPriority="1" w:unhideWhenUsed="1"/>
+    <w:lsdException w:name="Body Text" w:semiHidden="1" w:unhideWhenUsed="1"/>
+    <w:lsdException w:name="Body Text Indent" w:semiHidden="1" w:unhideWhenUsed="1"/>
+    <w:lsdException w:name="List Continue" w:semiHidden="1" w:unhideWhenUsed="1"/>
+    <w:lsdException w:name="List Continue 2" w:semiHidden="1" w:unhideWhenUsed="1"/>
+    <w:lsdException w:name="List Continue 3" w:semiHidden="1" w:unhideWhenUsed="1"/>
+    <w:lsdException w:name="List Continue 4" w:semiHidden="1" w:unhideWhenUsed="1"/>
+    <w:lsdException w:name="List Continue 5" w:semiHidden="1" w:unhideWhenUsed="1"/>
+    <w:lsdException w:name="Message Header" w:semiHidden="1" w:unhideWhenUsed="1"/>
+    <w:lsdException w:name="Subtitle" w:uiPriority="11" w:qFormat="1"/>
+    <w:lsdException w:name="Salutation" w:semiHidden="1" w:unhideWhenUsed="1"/>
+    <w:lsdException w:name="Date" w:semiHidden="1" w:unhideWhenUsed="1"/>
+    <w:lsdException w:name="Body Text First Indent" w:semiHidden="1" w:unhideWhenUsed="1"/>
+    <w:lsdException w:name="Body Text First Indent 2" w:semiHidden="1" w:unhideWhenUsed="1"/>
+    <w:lsdException w:name="Note Heading" w:semiHidden="1" w:unhideWhenUsed="1"/>
+    <w:lsdException w:name="Body Text 2" w:semiHidden="1" w:unhideWhenUsed="1"/>
+    <w:lsdException w:name="Body Text 3" w:semiHidden="1" w:unhideWhenUsed="1"/>
+    <w:lsdException w:name="Body Text Indent 2" w:semiHidden="1" w:unhideWhenUsed="1"/>
+    <w:lsdException w:name="Body Text Indent 3" w:semiHidden="1" w:unhideWhenUsed="1"/>
+    <w:lsdException w:name="Block Text" w:semiHidden="1" w:unhideWhenUsed="1"/>
+    <w:lsdException w:name="Hyperlink" w:semiHidden="1" w:unhideWhenUsed="1"/>
+    <w:lsdException w:name="FollowedHyperlink" w:semiHidden="1" w:unhideWhenUsed="1"/>
+    <w:lsdException w:name="Strong" w:uiPriority="22" w:qFormat="1"/>
+    <w:lsdException w:name="Emphasis" w:uiPriority="20" w:qFormat="1"/>
+    <w:lsdException w:name="Document Map" w:semiHidden="1" w:unhideWhenUsed="1"/>
+    <w:lsdException w:name="Plain Text" w:semiHidden="1" w:unhideWhenUsed="1"/>
+    <w:lsdException w:name="E-mail Signature" w:semiHidden="1" w:unhideWhenUsed="1"/>
+    <w:lsdException w:name="HTML Top of Form" w:semiHidden="1" w:unhideWhenUsed="1"/>
+    <w:lsdException w:name="HTML Bottom of Form" w:semiHidden="1" w:unhideWhenUsed="1"/>
+    <w:lsdException w:name="Normal (Web)" w:semiHidden="1" w:unhideWhenUsed="1"/>
+    <w:lsdException w:name="HTML Acronym" w:semiHidden="1" w:unhideWhenUsed="1"/>
+    <w:lsdException w:name="HTML Address" w:semiHidden="1" w:unhideWhenUsed="1"/>
+    <w:lsdException w:name="HTML Cite" w:semiHidden="1" w:unhideWhenUsed="1"/>
+    <w:lsdException w:name="HTML Code" w:semiHidden="1" w:unhideWhenUsed="1"/>
+    <w:lsdException w:name="HTML Definition" w:semiHidden="1" w:unhideWhenUsed="1"/>
+    <w:lsdException w:name="HTML Keyboard" w:semiHidden="1" w:unhideWhenUsed="1"/>
+    <w:lsdException w:name="HTML Preformatted" w:semiHidden="1" w:unhideWhenUsed="1"/>
+    <w:lsdException w:name="HTML Sample" w:semiHidden="1" w:unhideWhenUsed="1"/>
+    <w:lsdException w:name="HTML Typewriter" w:semiHidden="1" w:unhideWhenUsed="1"/>
+    <w:lsdException w:name="HTML Variable" w:semiHidden="1" w:unhideWhenUsed="1"/>
+    <w:lsdException w:name="Normal Table" w:semiHidden="1" w:unhideWhenUsed="1"/>
+    <w:lsdException w:name="annotation subject" w:semiHidden="1" w:unhideWhenUsed="1"/>
+    <w:lsdException w:name="No List" w:semiHidden="1" w:unhideWhenUsed="1"/>
+    <w:lsdException w:name="Outline List 1" w:semiHidden="1" w:unhideWhenUsed="1"/>
+    <w:lsdException w:name="Outline List 2" w:semiHidden="1" w:unhideWhenUsed="1"/>
+    <w:lsdException w:name="Outline List 3" w:semiHidden="1" w:unhideWhenUsed="1"/>
+    <w:lsdException w:name="Table Simple 1" w:semiHidden="1" w:unhideWhenUsed="1"/>
+    <w:lsdException w:name="Table Simple 2" w:semiHidden="1" w:unhideWhenUsed="1"/>
+    <w:lsdException w:name="Table Simple 3" w:semiHidden="1" w:unhideWhenUsed="1"/>
+    <w:lsdException w:name="Table Classic 1" w:semiHidden="1" w:unhideWhenUsed="1"/>
+    <w:lsdException w:name="Table Classic 2" w:semiHidden="1" w:unhideWhenUsed="1"/>
+    <w:lsdException w:name="Table Classic 3" w:semiHidden="1" w:unhideWhenUsed="1"/>
+    <w:lsdException w:name="Table Classic 4" w:semiHidden="1" w:unhideWhenUsed="1"/>
+    <w:lsdException w:name="Table Colorful 1" w:semiHidden="1" w:unhideWhenUsed="1"/>
+    <w:lsdException w:name="Table Colorful 2" w:semiHidden="1" w:unhideWhenUsed="1"/>
+    <w:lsdException w:name="Table Colorful 3" w:semiHidden="1" w:unhideWhenUsed="1"/>
+    <w:lsdException w:name="Table Columns 1" w:semiHidden="1" w:unhideWhenUsed="1"/>
+    <w:lsdException w:name="Table Columns 2" w:semiHidden="1" w:unhideWhenUsed="1"/>
+    <w:lsdException w:name="Table Columns 3" w:semiHidden="1" w:unhideWhenUsed="1"/>
+    <w:lsdException w:name="Table Columns 4" w:semiHidden="1" w:unhideWhenUsed="1"/>
+    <w:lsdException w:name="Table Columns 5" w:semiHidden="1" w:unhideWhenUsed="1"/>
+    <w:lsdException w:name="Table Grid 1" w:semiHidden="1" w:unhideWhenUsed="1"/>
+    <w:lsdException w:name="Table Grid 2" w:semiHidden="1" w:unhideWhenUsed="1"/>
+    <w:lsdException w:name="Table Grid 3" w:semiHidden="1" w:unhideWhenUsed="1"/>
+    <w:lsdException w:name="Table Grid 4" w:semiHidden="1" w:unhideWhenUsed="1"/>
+    <w:lsdException w:name="Table Grid 5" w:semiHidden="1" w:unhideWhenUsed="1"/>
+    <w:lsdException w:name="Table Grid 6" w:semiHidden="1" w:unhideWhenUsed="1"/>
+    <w:lsdException w:name="Table Grid 7" w:semiHidden="1" w:unhideWhenUsed="1"/>
+    <w:lsdException w:name="Table Grid 8" w:semiHidden="1" w:unhideWhenUsed="1"/>
+    <w:lsdException w:name="Table List 1" w:semiHidden="1" w:unhideWhenUsed="1"/>
+    <w:lsdException w:name="Table List 2" w:semiHidden="1" w:unhideWhenUsed="1"/>
+    <w:lsdException w:name="Table List 3" w:semiHidden="1" w:unhideWhenUsed="1"/>
+    <w:lsdException w:name="Table List 4" w:semiHidden="1" w:unhideWhenUsed="1"/>
+    <w:lsdException w:name="Table List 5" w:semiHidden="1" w:unhideWhenUsed="1"/>
+    <w:lsdException w:name="Table List 6" w:semiHidden="1" w:unhideWhenUsed="1"/>
+    <w:lsdException w:name="Table List 7" w:semiHidden="1" w:unhideWhenUsed="1"/>
+    <w:lsdException w:name="Table List 8" w:semiHidden="1" w:unhideWhenUsed="1"/>
+    <w:lsdException w:name="Table 3D effects 1" w:semiHidden="1" w:unhideWhenUsed="1"/>
+    <w:lsdException w:name="Table 3D effects 2" w:semiHidden="1" w:unhideWhenUsed="1"/>
+    <w:lsdException w:name="Table 3D effects 3" w:semiHidden="1" w:unhideWhenUsed="1"/>
+    <w:lsdException w:name="Table Contemporary" w:semiHidden="1" w:unhideWhenUsed="1"/>
+    <w:lsdException w:name="Table Elegant" w:semiHidden="1" w:unhideWhenUsed="1"/>
+    <w:lsdException w:name="Table Professional" w:semiHidden="1" w:unhideWhenUsed="1"/>
+    <w:lsdException w:name="Table Subtle 1" w:semiHidden="1" w:unhideWhenUsed="1"/>
+    <w:lsdException w:name="Table Subtle 2" w:semiHidden="1" w:unhideWhenUsed="1"/>
+    <w:lsdException w:name="Table Web 1" w:semiHidden="1" w:unhideWhenUsed="1"/>
+    <w:lsdException w:name="Table Web 2" w:semiHidden="1" w:unhideWhenUsed="1"/>
+    <w:lsdException w:name="Table Web 3" w:semiHidden="1" w:unhideWhenUsed="1"/>
+    <w:lsdException w:name="Balloon Text" w:semiHidden="1" w:unhideWhenUsed="1"/>
+    <w:lsdException w:name="Table Grid" w:uiPriority="39"/>
+    <w:lsdException w:name="Table Theme" w:semiHidden="1" w:unhideWhenUsed="1"/>
+    <w:lsdException w:name="Placeholder Text" w:semiHidden="1"/>
+    <w:lsdException w:name="No Spacing" w:uiPriority="1" w:qFormat="1"/>
+    <w:lsdException w:name="Light Shading" w:uiPriority="60"/>
+    <w:lsdException w:name="Light List" w:uiPriority="61"/>
+    <w:lsdException w:name="Light Grid" w:uiPriority="62"/>
+    <w:lsdException w:name="Medium Shading 1" w:uiPriority="63"/>
+    <w:lsdException w:name="Medium Shading 2" w:uiPriority="64"/>
+    <w:lsdException w:name="Medium List 1" w:uiPriority="65"/>
+    <w:lsdException w:name="Medium List 2" w:uiPriority="66"/>
+    <w:lsdException w:name="Medium Grid 1" w:uiPriority="67"/>
+    <w:lsdException w:name="Medium Grid 2" w:uiPriority="68"/>
+    <w:lsdException w:name="Medium Grid 3" w:uiPriority="69"/>
+    <w:lsdException w:name="Dark List" w:uiPriority="70"/>
+    <w:lsdException w:name="Colorful Shading" w:uiPriority="71"/>
+    <w:lsdException w:name="Colorful List" w:uiPriority="72"/>
+    <w:lsdException w:name="Colorful Grid" w:uiPriority="73"/>
+    <w:lsdException w:name="Light Shading Accent 1" w:uiPriority="60"/>
+    <w:lsdException w:name="Light List Accent 1" w:uiPriority="61"/>
+    <w:lsdException w:name="Light Grid Accent 1" w:uiPriority="62"/>
+    <w:lsdException w:name="Medium Shading 1 Accent 1" w:uiPriority="63"/>
+    <w:lsdException w:name="Medium Shading 2 Accent 1" w:uiPriority="64"/>
+    <w:lsdException w:name="Medium List 1 Accent 1" w:uiPriority="65"/>
+    <w:lsdException w:name="Revision" w:semiHidden="1"/>
+    <w:lsdException w:name="List Paragraph" w:uiPriority="34" w:qFormat="1"/>
+    <w:lsdException w:name="Quote" w:uiPriority="29" w:qFormat="1"/>
+    <w:lsdException w:name="Intense Quote" w:uiPriority="30" w:qFormat="1"/>
+    <w:lsdException w:name="Medium List 2 Accent 1" w:uiPriority="66"/>
+    <w:lsdException w:name="Medium Grid 1 Accent 1" w:uiPriority="67"/>
+    <w:lsdException w:name="Medium Grid 2 Accent 1" w:uiPriority="68"/>
+    <w:lsdException w:name="Medium Grid 3 Accent 1" w:uiPriority="69"/>
+    <w:lsdException w:name="Dark List Accent 1" w:uiPriority="70"/>
+    <w:lsdException w:name="Colorful Shading Accent 1" w:uiPriority="71"/>
+    <w:lsdException w:name="Colorful List Accent 1" w:uiPriority="72"/>
+    <w:lsdException w:name="Colorful Grid Accent 1" w:uiPriority="73"/>
+    <w:lsdException w:name="Light Shading Accent 2" w:uiPriority="60"/>
+    <w:lsdException w:name="Light List Accent 2" w:uiPriority="61"/>
+    <w:lsdException w:name="Light Grid Accent 2" w:uiPriority="62"/>
+    <w:lsdException w:name="Medium Shading 1 Accent 2" w:uiPriority="63"/>
+    <w:lsdException w:name="Medium Shading 2 Accent 2" w:uiPriority="64"/>
+    <w:lsdException w:name="Medium List 1 Accent 2" w:uiPriority="65"/>
+    <w:lsdException w:name="Medium List 2 Accent 2" w:uiPriority="66"/>
+    <w:lsdException w:name="Medium Grid 1 Accent 2" w:uiPriority="67"/>
+    <w:lsdException w:name="Medium Grid 2 Accent 2" w:uiPriority="68"/>
+    <w:lsdException w:name="Medium Grid 3 Accent 2" w:uiPriority="69"/>
+    <w:lsdException w:name="Dark List Accent 2" w:uiPriority="70"/>
+    <w:lsdException w:name="Colorful Shading Accent 2" w:uiPriority="71"/>
+    <w:lsdException w:name="Colorful List Accent 2" w:uiPriority="72"/>
+    <w:lsdException w:name="Colorful Grid Accent 2" w:uiPriority="73"/>
+    <w:lsdException w:name="Light Shading Accent 3" w:uiPriority="60"/>
+    <w:lsdException w:name="Light List Accent 3" w:uiPriority="61"/>
+    <w:lsdException w:name="Light Grid Accent 3" w:uiPriority="62"/>
+    <w:lsdException w:name="Medium Shading 1 Accent 3" w:uiPriority="63"/>
+    <w:lsdException w:name="Medium Shading 2 Accent 3" w:uiPriority="64"/>
+    <w:lsdException w:name="Medium List 1 Accent 3" w:uiPriority="65"/>
+    <w:lsdException w:name="Medium List 2 Accent 3" w:uiPriority="66"/>
+    <w:lsdException w:name="Medium Grid 1 Accent 3" w:uiPriority="67"/>
+    <w:lsdException w:name="Medium Grid 2 Accent 3" w:uiPriority="68"/>
+    <w:lsdException w:name="Medium Grid 3 Accent 3" w:uiPriority="69"/>
+    <w:lsdException w:name="Dark List Accent 3" w:uiPriority="70"/>
+    <w:lsdException w:name="Colorful Shading Accent 3" w:uiPriority="71"/>
+    <w:lsdException w:name="Colorful List Accent 3" w:uiPriority="72"/>
+    <w:lsdException w:name="Colorful Grid Accent 3" w:uiPriority="73"/>
+    <w:lsdException w:name="Light Shading Accent 4" w:uiPriority="60"/>
+    <w:lsdException w:name="Light List Accent 4" w:uiPriority="61"/>
+    <w:lsdException w:name="Light Grid Accent 4" w:uiPriority="62"/>
+    <w:lsdException w:name="Medium Shading 1 Accent 4" w:uiPriority="63"/>
+    <w:lsdException w:name="Medium Shading 2 Accent 4" w:uiPriority="64"/>
+    <w:lsdException w:name="Medium List 1 Accent 4" w:uiPriority="65"/>
+    <w:lsdException w:name="Medium List 2 Accent 4" w:uiPriority="66"/>
+    <w:lsdException w:name="Medium Grid 1 Accent 4" w:uiPriority="67"/>
+    <w:lsdException w:name="Medium Grid 2 Accent 4" w:uiPriority="68"/>
+    <w:lsdException w:name="Medium Grid 3 Accent 4" w:uiPriority="69"/>
+    <w:lsdException w:name="Dark List Accent 4" w:uiPriority="70"/>
+    <w:lsdException w:name="Colorful Shading Accent 4" w:uiPriority="71"/>
+    <w:lsdException w:name="Colorful List Accent 4" w:uiPriority="72"/>
+    <w:lsdException w:name="Colorful Grid Accent 4" w:uiPriority="73"/>
+    <w:lsdException w:name="Light Shading Accent 5" w:uiPriority="60"/>
+    <w:lsdException w:name="Light List Accent 5" w:uiPriority="61"/>
+    <w:lsdException w:name="Light Grid Accent 5" w:uiPriority="62"/>
+    <w:lsdException w:name="Medium Shading 1 Accent 5" w:uiPriority="63"/>
+    <w:lsdException w:name="Medium Shading 2 Accent 5" w:uiPriority="64"/>
+    <w:lsdException w:name="Medium List 1 Accent 5" w:uiPriority="65"/>
+    <w:lsdException w:name="Medium List 2 Accent 5" w:uiPriority="66"/>
+    <w:lsdException w:name="Medium Grid 1 Accent 5" w:uiPriority="67"/>
+    <w:lsdException w:name="Medium Grid 2 Accent 5" w:uiPriority="68"/>
+    <w:lsdException w:name="Medium Grid 3 Accent 5" w:uiPriority="69"/>
+    <w:lsdException w:name="Dark List Accent 5" w:uiPriority="70"/>
+    <w:lsdException w:name="Colorful Shading Accent 5" w:uiPriority="71"/>
+    <w:lsdException w:name="Colorful List Accent 5" w:uiPriority="72"/>
+    <w:lsdException w:name="Colorful Grid Accent 5" w:uiPriority="73"/>
+    <w:lsdException w:name="Light Shading Accent 6" w:uiPriority="60"/>
+    <w:lsdException w:name="Light List Accent 6" w:uiPriority="61"/>
+    <w:lsdException w:name="Light Grid Accent 6" w:uiPriority="62"/>
+    <w:lsdException w:name="Medium Shading 1 Accent 6" w:uiPriority="63"/>
+    <w:lsdException w:name="Medium Shading 2 Accent 6" w:uiPriority="64"/>
+    <w:lsdException w:name="Medium List 1 Accent 6" w:uiPriority="65"/>
+    <w:lsdException w:name="Medium List 2 Accent 6" w:uiPriority="66"/>
+    <w:lsdException w:name="Medium Grid 1 Accent 6" w:uiPriority="67"/>
+    <w:lsdException w:name="Medium Grid 2 Accent 6" w:uiPriority="68"/>
+    <w:lsdException w:name="Medium Grid 3 Accent 6" w:uiPriority="69"/>
+    <w:lsdException w:name="Dark List Accent 6" w:uiPriority="70"/>
+    <w:lsdException w:name="Colorful Shading Accent 6" w:uiPriority="71"/>
+    <w:lsdException w:name="Colorful List Accent 6" w:uiPriority="72"/>
+    <w:lsdException w:name="Colorful Grid Accent 6" w:uiPriority="73"/>
+    <w:lsdException w:name="Subtle Emphasis" w:uiPriority="19" w:qFormat="1"/>
+    <w:lsdException w:name="Intense Emphasis" w:uiPriority="21" w:qFormat="1"/>
+    <w:lsdException w:name="Subtle Reference" w:uiPriority="31" w:qFormat="1"/>
+    <w:lsdException w:name="Intense Reference" w:uiPriority="32" w:qFormat="1"/>
+    <w:lsdException w:name="Book Title" w:uiPriority="33" w:qFormat="1"/>
+    <w:lsdException w:name="Bibliography" w:semiHidden="1" w:uiPriority="37" w:unhideWhenUsed="1"/>
+    <w:lsdException w:name="TOC Heading" w:semiHidden="1" w:uiPriority="39" w:unhideWhenUsed="1" w:qFormat="1"/>
+    <w:lsdException w:name="Plain Table 1" w:uiPriority="41"/>
+    <w:lsdException w:name="Plain Table 2" w:uiPriority="42"/>
+    <w:lsdException w:name="Plain Table 3" w:uiPriority="43"/>
+    <w:lsdException w:name="Plain Table 4" w:uiPriority="44"/>
+    <w:lsdException w:name="Plain Table 5" w:uiPriority="45"/>
+    <w:lsdException w:name="Grid Table Light" w:uiPriority="40"/>
+    <w:lsdException w:name="Grid Table 1 Light" w:uiPriority="46"/>
+    <w:lsdException w:name="Grid Table 2" w:uiPriority="47"/>
+    <w:lsdException w:name="Grid Table 3" w:uiPriority="48"/>
+    <w:lsdException w:name="Grid Table 4" w:uiPriority="49"/>
+    <w:lsdException w:name="Grid Table 5 Dark" w:uiPriority="50"/>
+    <w:lsdException w:name="Grid Table 6 Colorful" w:uiPriority="51"/>
+    <w:lsdException w:name="Grid Table 7 Colorful" w:uiPriority="52"/>
+    <w:lsdException w:name="Grid Table 1 Light Accent 1" w:uiPriority="46"/>
+    <w:lsdException w:name="Grid Table 2 Accent 1" w:uiPriority="47"/>
+    <w:lsdException w:name="Grid Table 3 Accent 1" w:uiPriority="48"/>
+    <w:lsdException w:name="Grid Table 4 Accent 1" w:uiPriority="49"/>
+    <w:lsdException w:name="Grid Table 5 Dark Accent 1" w:uiPriority="50"/>
+    <w:lsdException w:name="Grid Table 6 Colorful Accent 1" w:uiPriority="51"/>
+    <w:lsdException w:name="Grid Table 7 Colorful Accent 1" w:uiPriority="52"/>
+    <w:lsdException w:name="Grid Table 1 Light Accent 2" w:uiPriority="46"/>
+    <w:lsdException w:name="Grid Table 2 Accent 2" w:uiPriority="47"/>
+    <w:lsdException w:name="Grid Table 3 Accent 2" w:uiPriority="48"/>
+    <w:lsdException w:name="Grid Table 4 Accent 2" w:uiPriority="49"/>
+    <w:lsdException w:name="Grid Table 5 Dark Accent 2" w:uiPriority="50"/>
+    <w:lsdException w:name="Grid Table 6 Colorful Accent 2" w:uiPriority="51"/>
+    <w:lsdException w:name="Grid Table 7 Colorful Accent 2" w:uiPriority="52"/>
+    <w:lsdException w:name="Grid Table 1 Light Accent 3" w:uiPriority="46"/>
+    <w:lsdException w:name="Grid Table 2 Accent 3" w:uiPriority="47"/>
+    <w:lsdException w:name="Grid Table 3 Accent 3" w:uiPriority="48"/>
+    <w:lsdException w:name="Grid Table 4 Accent 3" w:uiPriority="49"/>
+    <w:lsdException w:name="Grid Table 5 Dark Accent 3" w:uiPriority="50"/>
+    <w:lsdException w:name="Grid Table 6 Colorful Accent 3" w:uiPriority="51"/>
+    <w:lsdException w:name="Grid Table 7 Colorful Accent 3" w:uiPriority="52"/>
+    <w:lsdException w:name="Grid Table 1 Light Accent 4" w:uiPriority="46"/>
+    <w:lsdException w:name="Grid Table 2 Accent 4" w:uiPriority="47"/>
+    <w:lsdException w:name="Grid Table 3 Accent 4" w:uiPriority="48"/>
+    <w:lsdException w:name="Grid Table 4 Accent 4" w:uiPriority="49"/>
+    <w:lsdException w:name="Grid Table 5 Dark Accent 4" w:uiPriority="50"/>
+    <w:lsdException w:name="Grid Table 6 Colorful Accent 4" w:uiPriority="51"/>
+    <w:lsdException w:name="Grid Table 7 Colorful Accent 4" w:uiPriority="52"/>
+    <w:lsdException w:name="Grid Table 1 Light Accent 5" w:uiPriority="46"/>
+    <w:lsdException w:name="Grid Table 2 Accent 5" w:uiPriority="47"/>
+    <w:lsdException w:name="Grid Table 3 Accent 5" w:uiPriority="48"/>
+    <w:lsdException w:name="Grid Table 4 Accent 5" w:uiPriority="49"/>
+    <w:lsdException w:name="Grid Table 5 Dark Accent 5" w:uiPriority="50"/>
+    <w:lsdException w:name="Grid Table 6 Colorful Accent 5" w:uiPriority="51"/>
+    <w:lsdException w:name="Grid Table 7 Colorful Accent 5" w:uiPriority="52"/>
+    <w:lsdException w:name="Grid Table 1 Light Accent 6" w:uiPriority="46"/>
+    <w:lsdException w:name="Grid Table 2 Accent 6" w:uiPriority="47"/>
+    <w:lsdException w:name="Grid Table 3 Accent 6" w:uiPriority="48"/>
+    <w:lsdException w:name="Grid Table 4 Accent 6" w:uiPriority="49"/>
+    <w:lsdException w:name="Grid Table 5 Dark Accent 6" w:uiPriority="50"/>
+    <w:lsdException w:name="Grid Table 6 Colorful Accent 6" w:uiPriority="51"/>
+    <w:lsdException w:name="Grid Table 7 Colorful Accent 6" w:uiPriority="52"/>
+    <w:lsdException w:name="List Table 1 Light" w:uiPriority="46"/>
+    <w:lsdException w:name="List Table 2" w:uiPriority="47"/>
+    <w:lsdException w:name="List Table 3" w:uiPriority="48"/>
+    <w:lsdException w:name="List Table 4" w:uiPriority="49"/>
+    <w:lsdException w:name="List Table 5 Dark" w:uiPriority="50"/>
+    <w:lsdException w:name="List Table 6 Colorful" w:uiPriority="51"/>
+    <w:lsdException w:name="List Table 7 Colorful" w:uiPriority="52"/>
+    <w:lsdException w:name="List Table 1 Light Accent 1" w:uiPriority="46"/>
+    <w:lsdException w:name="List Table 2 Accent 1" w:uiPriority="47"/>
+    <w:lsdException w:name="List Table 3 Accent 1" w:uiPriority="48"/>
+    <w:lsdException w:name="List Table 4 Accent 1" w:uiPriority="49"/>
+    <w:lsdException w:name="List Table 5 Dark Accent 1" w:uiPriority="50"/>
+    <w:lsdException w:name="List Table 6 Colorful Accent 1" w:uiPriority="51"/>
+    <w:lsdException w:name="List Table 7 Colorful Accent 1" w:uiPriority="52"/>
+    <w:lsdException w:name="List Table 1 Light Accent 2" w:uiPriority="46"/>
+    <w:lsdException w:name="List Table 2 Accent 2" w:uiPriority="47"/>
+    <w:lsdException w:name="List Table 3 Accent 2" w:uiPriority="48"/>
+    <w:lsdException w:name="List Table 4 Accent 2" w:uiPriority="49"/>
+    <w:lsdException w:name="List Table 5 Dark Accent 2" w:uiPriority="50"/>
+    <w:lsdException w:name="List Table 6 Colorful Accent 2" w:uiPriority="51"/>
+    <w:lsdException w:name="List Table 7 Colorful Accent 2" w:uiPriority="52"/>
+    <w:lsdException w:name="List Table 1 Light Accent 3" w:uiPriority="46"/>
+    <w:lsdException w:name="List Table 2 Accent 3" w:uiPriority="47"/>
+    <w:lsdException w:name="List Table 3 Accent 3" w:uiPriority="48"/>
+    <w:lsdException w:name="List Table 4 Accent 3" w:uiPriority="49"/>
+    <w:lsdException w:name="List Table 5 Dark Accent 3" w:uiPriority="50"/>
+    <w:lsdException w:name="List Table 6 Colorful Accent 3" w:uiPriority="51"/>
+    <w:lsdException w:name="List Table 7 Colorful Accent 3" w:uiPriority="52"/>
+    <w:lsdException w:name="List Table 1 Light Accent 4" w:uiPriority="46"/>
+    <w:lsdException w:name="List Table 2 Accent 4" w:uiPriority="47"/>
+    <w:lsdException w:name="List Table 3 Accent 4" w:uiPriority="48"/>
+    <w:lsdException w:name="List Table 4 Accent 4" w:uiPriority="49"/>
+    <w:lsdException w:name="List Table 5 Dark Accent 4" w:uiPriority="50"/>
+    <w:lsdException w:name="List Table 6 Colorful Accent 4" w:uiPriority="51"/>
+    <w:lsdException w:name="List Table 7 Colorful Accent 4" w:uiPriority="52"/>
+    <w:lsdException w:name="List Table 1 Light Accent 5" w:uiPriority="46"/>
+    <w:lsdException w:name="List Table 2 Accent 5" w:uiPriority="47"/>
+    <w:lsdException w:name="List Table 3 Accent 5" w:uiPriority="48"/>
+    <w:lsdException w:name="List Table 4 Accent 5" w:uiPriority="49"/>
+    <w:lsdException w:name="List Table 5 Dark Accent 5" w:uiPriority="50"/>
+    <w:lsdException w:name="List Table 6 Colorful Accent 5" w:uiPriority="51"/>
+    <w:lsdException w:name="List Table 7 Colorful Accent 5" w:uiPriority="52"/>
+    <w:lsdException w:name="List Table 1 Light Accent 6" w:uiPriority="46"/>
+    <w:lsdException w:name="List Table 2 Accent 6" w:uiPriority="47"/>
+    <w:lsdException w:name="List Table 3 Accent 6" w:uiPriority="48"/>
+    <w:lsdException w:name="List Table 4 Accent 6" w:uiPriority="49"/>
+    <w:lsdException w:name="List Table 5 Dark Accent 6" w:uiPriority="50"/>
+    <w:lsdException w:name="List Table 6 Colorful Accent 6" w:uiPriority="51"/>
+    <w:lsdException w:name="List Table 7 Colorful Accent 6" w:uiPriority="52"/>
+  </w:latentStyles>
+  <w:style w:type="paragraph" w:default="1" w:styleId="Normal">
+    <w:name w:val="Normal"/>
+    <w:qFormat/>
+  </w:style>
+  <w:style w:type="character" w:default="1" w:styleId="DefaultParagraphFont">
+    <w:name w:val="Default Paragraph Font"/>
+    <w:uiPriority w:val="1"/>
+    <w:semiHidden/>
+    <w:unhideWhenUsed/>
+  </w:style>
+  <w:style w:type="table" w:default="1" w:styleId="TableNormal">
+    <w:name w:val="Normal Table"/>
+    <w:uiPriority w:val="99"/>
+    <w:semiHidden/>
+    <w:unhideWhenUsed/>
+    <w:tblPr>
+      <w:tblInd w:w="0" w:type="dxa"/>
+      <w:tblCellMar>
+        <w:top w:w="0" w:type="dxa"/>
+        <w:left w:w="108" w:type="dxa"/>
+        <w:bottom w:w="0" w:type="dxa"/>
+        <w:right w:w="108" w:type="dxa"/>
+      </w:tblCellMar>
+    </w:tblPr>
+  </w:style>
+  <w:style w:type="numbering" w:default="1" w:styleId="NoList">
+    <w:name w:val="No List"/>
+    <w:uiPriority w:val="99"/>
+    <w:semiHidden/>
+    <w:unhideWhenUsed/>
+  </w:style>
+  <w:style w:type="paragraph" w:customStyle="1" w:styleId="EDE0C1C681E7481883814B229BF78B63">
+    <w:name w:val="EDE0C1C681E7481883814B229BF78B63"/>
+    <w:rsid w:val="00C3253A"/>
+  </w:style>
+</w:styles>
+</file>
+
+<file path=word/glossary/webSettings.xml><?xml version="1.0" encoding="utf-8"?>
+<w:webSettings xmlns:mc="http://schemas.openxmlformats.org/markup-compatibility/2006" xmlns:r="http://schemas.openxmlformats.org/officeDocument/2006/relationships" xmlns:w="http://schemas.openxmlformats.org/wordprocessingml/2006/main" xmlns:w14="http://schemas.microsoft.com/office/word/2010/wordml" xmlns:w15="http://schemas.microsoft.com/office/word/2012/wordml" mc:Ignorable="w14 w15">
+  <w:optimizeForBrowser/>
+  <w:allowPNG/>
+</w:webSettings>
 </file>
 
 <file path=word/theme/theme1.xml><?xml version="1.0" encoding="utf-8"?>
@@ -14009,6 +14713,15 @@
 </file>
 
 <file path=customXml/item1.xml><?xml version="1.0" encoding="utf-8"?>
+<?mso-contentType ?>
+<FormTemplates xmlns="http://schemas.microsoft.com/sharepoint/v3/contenttype/forms">
+  <Display>DocumentLibraryForm</Display>
+  <Edit>DocumentLibraryForm</Edit>
+  <New>DocumentLibraryForm</New>
+</FormTemplates>
+</file>
+
+<file path=customXml/item2.xml><?xml version="1.0" encoding="utf-8"?>
 <p:properties xmlns:p="http://schemas.microsoft.com/office/2006/metadata/properties" xmlns:xsi="http://www.w3.org/2001/XMLSchema-instance">
   <documentManagement>
     <Converted_x0020_to_x0020_PDF xmlns="94db399c-a04b-4bb9-884b-adcde4281a0a">
@@ -14024,15 +14737,6 @@
     <Version_x0020__x0023__x0020_to_x0020_Compare xmlns="94db399c-a04b-4bb9-884b-adcde4281a0a">22</Version_x0020__x0023__x0020_to_x0020_Compare>
   </documentManagement>
 </p:properties>
-</file>
-
-<file path=customXml/item2.xml><?xml version="1.0" encoding="utf-8"?>
-<?mso-contentType ?>
-<FormTemplates xmlns="http://schemas.microsoft.com/sharepoint/v3/contenttype/forms">
-  <Display>DocumentLibraryForm</Display>
-  <Edit>DocumentLibraryForm</Edit>
-  <New>DocumentLibraryForm</New>
-</FormTemplates>
 </file>
 
 <file path=customXml/item3.xml><?xml version="1.0" encoding="utf-8"?>
@@ -14238,19 +14942,19 @@
 </file>
 
 <file path=customXml/itemProps1.xml><?xml version="1.0" encoding="utf-8"?>
+<ds:datastoreItem xmlns:ds="http://schemas.openxmlformats.org/officeDocument/2006/customXml" ds:itemID="{0A3DC13A-A79E-4F5B-BE57-657D878C4ABF}">
+  <ds:schemaRefs>
+    <ds:schemaRef ds:uri="http://schemas.microsoft.com/sharepoint/v3/contenttype/forms"/>
+  </ds:schemaRefs>
+</ds:datastoreItem>
+</file>
+
+<file path=customXml/itemProps2.xml><?xml version="1.0" encoding="utf-8"?>
 <ds:datastoreItem xmlns:ds="http://schemas.openxmlformats.org/officeDocument/2006/customXml" ds:itemID="{8E31C432-F2B4-4374-B7E4-1A5B2E809E00}">
   <ds:schemaRefs>
     <ds:schemaRef ds:uri="http://schemas.microsoft.com/office/2006/metadata/properties"/>
     <ds:schemaRef ds:uri="94db399c-a04b-4bb9-884b-adcde4281a0a"/>
     <ds:schemaRef ds:uri="http://schemas.microsoft.com/sharepoint/v3"/>
-  </ds:schemaRefs>
-</ds:datastoreItem>
-</file>
-
-<file path=customXml/itemProps2.xml><?xml version="1.0" encoding="utf-8"?>
-<ds:datastoreItem xmlns:ds="http://schemas.openxmlformats.org/officeDocument/2006/customXml" ds:itemID="{0A3DC13A-A79E-4F5B-BE57-657D878C4ABF}">
-  <ds:schemaRefs>
-    <ds:schemaRef ds:uri="http://schemas.microsoft.com/sharepoint/v3/contenttype/forms"/>
   </ds:schemaRefs>
 </ds:datastoreItem>
 </file>
@@ -14275,7 +14979,7 @@
 </file>
 
 <file path=customXml/itemProps4.xml><?xml version="1.0" encoding="utf-8"?>
-<ds:datastoreItem xmlns:ds="http://schemas.openxmlformats.org/officeDocument/2006/customXml" ds:itemID="{F4F9A4D1-2C38-4CDD-8AFC-4FD6C1D91DC2}">
+<ds:datastoreItem xmlns:ds="http://schemas.openxmlformats.org/officeDocument/2006/customXml" ds:itemID="{0E95CAE7-8BA4-4BC2-A949-CDAC10E62618}">
   <ds:schemaRefs>
     <ds:schemaRef ds:uri="http://schemas.openxmlformats.org/officeDocument/2006/bibliography"/>
   </ds:schemaRefs>
@@ -14283,7 +14987,7 @@
 </file>
 
 <file path=customXml/itemProps5.xml><?xml version="1.0" encoding="utf-8"?>
-<ds:datastoreItem xmlns:ds="http://schemas.openxmlformats.org/officeDocument/2006/customXml" ds:itemID="{25D3489B-4838-4E63-B5FC-D2FCA7A38133}">
+<ds:datastoreItem xmlns:ds="http://schemas.openxmlformats.org/officeDocument/2006/customXml" ds:itemID="{AE74F2AD-9DAA-4FD0-B0CF-7BFFD6BF549F}">
   <ds:schemaRefs>
     <ds:schemaRef ds:uri="http://schemas.openxmlformats.org/officeDocument/2006/bibliography"/>
   </ds:schemaRefs>

</xml_diff>

<commit_message>
Removed compatibility mode; fixed README.me
</commit_message>
<xml_diff>
--- a/docs/Boiler Model User Manual.docx
+++ b/docs/Boiler Model User Manual.docx
@@ -20,117 +20,498 @@
         <w:rPr>
           <w:noProof/>
         </w:rPr>
-        <w:pict w14:anchorId="4DD7D749">
-          <v:group id="Group 11" o:spid="_x0000_s1035" style="position:absolute;margin-left:17.3pt;margin-top:560.3pt;width:433.5pt;height:56.35pt;z-index:251660288" coordorigin="1786,12457" coordsize="8670,1127" o:gfxdata="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">
-            <v:shapetype id="_x0000_t75" coordsize="21600,21600" o:spt="75" o:preferrelative="t" path="m@4@5l@4@11@9@11@9@5xe" filled="f" stroked="f">
-              <v:stroke joinstyle="miter"/>
-              <v:formulas>
-                <v:f eqn="if lineDrawn pixelLineWidth 0"/>
-                <v:f eqn="sum @0 1 0"/>
-                <v:f eqn="sum 0 0 @1"/>
-                <v:f eqn="prod @2 1 2"/>
-                <v:f eqn="prod @3 21600 pixelWidth"/>
-                <v:f eqn="prod @3 21600 pixelHeight"/>
-                <v:f eqn="sum @0 0 1"/>
-                <v:f eqn="prod @6 1 2"/>
-                <v:f eqn="prod @7 21600 pixelWidth"/>
-                <v:f eqn="sum @8 21600 0"/>
-                <v:f eqn="prod @7 21600 pixelHeight"/>
-                <v:f eqn="sum @10 21600 0"/>
-              </v:formulas>
-              <v:path o:extrusionok="f" gradientshapeok="t" o:connecttype="rect"/>
-              <o:lock v:ext="edit" aspectratio="t"/>
-            </v:shapetype>
-            <v:shape id="Picture 4" o:spid="_x0000_s1036" type="#_x0000_t75" style="position:absolute;left:8602;top:12891;width:1854;height:551;visibility:visible;mso-wrap-style:square" o:gfxdata="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">
-              <v:imagedata r:id="rId12" o:title="" cropright="39949f"/>
-            </v:shape>
-            <v:shape id="Picture 10" o:spid="_x0000_s1037" type="#_x0000_t75" style="position:absolute;left:6817;top:12573;width:1492;height:927;visibility:visible;mso-wrap-style:square" o:gfxdata="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">
-              <v:imagedata r:id="rId13" o:title=""/>
-            </v:shape>
-            <v:shape id="Picture 11" o:spid="_x0000_s1038" type="#_x0000_t75" style="position:absolute;left:5321;top:12457;width:1158;height:1043;visibility:visible;mso-wrap-style:square" o:gfxdata="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">
-              <v:imagedata r:id="rId14" o:title="" croptop="11882f" cropbottom="7921f" cropleft="8357f" cropright="8357f"/>
-            </v:shape>
-            <v:shape id="Picture 1" o:spid="_x0000_s1039" type="#_x0000_t75" style="position:absolute;left:3220;top:12703;width:1738;height:797;visibility:visible;mso-wrap-style:square" o:gfxdata="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">
-              <v:imagedata r:id="rId15" o:title=""/>
-            </v:shape>
-            <v:shape id="Picture 8" o:spid="_x0000_s1040" type="#_x0000_t75" alt="NETL-Logo-Color" style="position:absolute;left:1786;top:12646;width:1220;height:938;visibility:visible;mso-wrap-style:square" o:gfxdata="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">
-              <v:imagedata r:id="rId16" o:title="NETL-Logo-Color"/>
-            </v:shape>
-          </v:group>
-        </w:pict>
+        <mc:AlternateContent>
+          <mc:Choice Requires="wpg">
+            <w:drawing>
+              <wp:anchor distT="0" distB="0" distL="114300" distR="114300" simplePos="0" relativeHeight="251660288" behindDoc="0" locked="0" layoutInCell="1" allowOverlap="1" wp14:anchorId="4DD7D749" wp14:editId="3E9D3476">
+                <wp:simplePos x="0" y="0"/>
+                <wp:positionH relativeFrom="column">
+                  <wp:posOffset>219710</wp:posOffset>
+                </wp:positionH>
+                <wp:positionV relativeFrom="paragraph">
+                  <wp:posOffset>7115810</wp:posOffset>
+                </wp:positionV>
+                <wp:extent cx="5505450" cy="715645"/>
+                <wp:effectExtent l="0" t="0" r="0" b="0"/>
+                <wp:wrapNone/>
+                <wp:docPr id="11" name="Group 11"/>
+                <wp:cNvGraphicFramePr>
+                  <a:graphicFrameLocks xmlns:a="http://schemas.openxmlformats.org/drawingml/2006/main"/>
+                </wp:cNvGraphicFramePr>
+                <a:graphic xmlns:a="http://schemas.openxmlformats.org/drawingml/2006/main">
+                  <a:graphicData uri="http://schemas.microsoft.com/office/word/2010/wordprocessingGroup">
+                    <wpg:wgp>
+                      <wpg:cNvGrpSpPr>
+                        <a:grpSpLocks/>
+                      </wpg:cNvGrpSpPr>
+                      <wpg:grpSpPr bwMode="auto">
+                        <a:xfrm>
+                          <a:off x="0" y="0"/>
+                          <a:ext cx="5505450" cy="715645"/>
+                          <a:chOff x="1786" y="12457"/>
+                          <a:chExt cx="8670" cy="1127"/>
+                        </a:xfrm>
+                      </wpg:grpSpPr>
+                      <pic:pic xmlns:pic="http://schemas.openxmlformats.org/drawingml/2006/picture">
+                        <pic:nvPicPr>
+                          <pic:cNvPr id="12" name="Picture 4"/>
+                          <pic:cNvPicPr>
+                            <a:picLocks noChangeAspect="1" noChangeArrowheads="1"/>
+                          </pic:cNvPicPr>
+                        </pic:nvPicPr>
+                        <pic:blipFill>
+                          <a:blip r:embed="rId12" cstate="print">
+                            <a:extLst>
+                              <a:ext uri="{28A0092B-C50C-407E-A947-70E740481C1C}">
+                                <a14:useLocalDpi xmlns:a14="http://schemas.microsoft.com/office/drawing/2010/main" val="0"/>
+                              </a:ext>
+                            </a:extLst>
+                          </a:blip>
+                          <a:srcRect r="60957"/>
+                          <a:stretch>
+                            <a:fillRect/>
+                          </a:stretch>
+                        </pic:blipFill>
+                        <pic:spPr bwMode="auto">
+                          <a:xfrm>
+                            <a:off x="8602" y="12891"/>
+                            <a:ext cx="1854" cy="551"/>
+                          </a:xfrm>
+                          <a:prstGeom prst="rect">
+                            <a:avLst/>
+                          </a:prstGeom>
+                          <a:noFill/>
+                          <a:extLst>
+                            <a:ext uri="{909E8E84-426E-40DD-AFC4-6F175D3DCCD1}">
+                              <a14:hiddenFill xmlns:a14="http://schemas.microsoft.com/office/drawing/2010/main">
+                                <a:solidFill>
+                                  <a:srgbClr val="FFFFFF"/>
+                                </a:solidFill>
+                              </a14:hiddenFill>
+                            </a:ext>
+                          </a:extLst>
+                        </pic:spPr>
+                      </pic:pic>
+                      <pic:pic xmlns:pic="http://schemas.openxmlformats.org/drawingml/2006/picture">
+                        <pic:nvPicPr>
+                          <pic:cNvPr id="13" name="Picture 10"/>
+                          <pic:cNvPicPr>
+                            <a:picLocks noChangeAspect="1" noChangeArrowheads="1"/>
+                          </pic:cNvPicPr>
+                        </pic:nvPicPr>
+                        <pic:blipFill>
+                          <a:blip r:embed="rId13" cstate="print">
+                            <a:extLst>
+                              <a:ext uri="{28A0092B-C50C-407E-A947-70E740481C1C}">
+                                <a14:useLocalDpi xmlns:a14="http://schemas.microsoft.com/office/drawing/2010/main" val="0"/>
+                              </a:ext>
+                            </a:extLst>
+                          </a:blip>
+                          <a:srcRect/>
+                          <a:stretch>
+                            <a:fillRect/>
+                          </a:stretch>
+                        </pic:blipFill>
+                        <pic:spPr bwMode="auto">
+                          <a:xfrm>
+                            <a:off x="6817" y="12573"/>
+                            <a:ext cx="1492" cy="927"/>
+                          </a:xfrm>
+                          <a:prstGeom prst="rect">
+                            <a:avLst/>
+                          </a:prstGeom>
+                          <a:noFill/>
+                          <a:extLst>
+                            <a:ext uri="{909E8E84-426E-40DD-AFC4-6F175D3DCCD1}">
+                              <a14:hiddenFill xmlns:a14="http://schemas.microsoft.com/office/drawing/2010/main">
+                                <a:solidFill>
+                                  <a:srgbClr val="FFFFFF"/>
+                                </a:solidFill>
+                              </a14:hiddenFill>
+                            </a:ext>
+                          </a:extLst>
+                        </pic:spPr>
+                      </pic:pic>
+                      <pic:pic xmlns:pic="http://schemas.openxmlformats.org/drawingml/2006/picture">
+                        <pic:nvPicPr>
+                          <pic:cNvPr id="14" name="Picture 11"/>
+                          <pic:cNvPicPr>
+                            <a:picLocks noChangeAspect="1" noChangeArrowheads="1"/>
+                          </pic:cNvPicPr>
+                        </pic:nvPicPr>
+                        <pic:blipFill>
+                          <a:blip r:embed="rId14" cstate="print">
+                            <a:extLst>
+                              <a:ext uri="{28A0092B-C50C-407E-A947-70E740481C1C}">
+                                <a14:useLocalDpi xmlns:a14="http://schemas.microsoft.com/office/drawing/2010/main" val="0"/>
+                              </a:ext>
+                            </a:extLst>
+                          </a:blip>
+                          <a:srcRect l="12752" t="18130" r="12752" b="12086"/>
+                          <a:stretch>
+                            <a:fillRect/>
+                          </a:stretch>
+                        </pic:blipFill>
+                        <pic:spPr bwMode="auto">
+                          <a:xfrm>
+                            <a:off x="5321" y="12457"/>
+                            <a:ext cx="1158" cy="1043"/>
+                          </a:xfrm>
+                          <a:prstGeom prst="rect">
+                            <a:avLst/>
+                          </a:prstGeom>
+                          <a:noFill/>
+                          <a:extLst>
+                            <a:ext uri="{909E8E84-426E-40DD-AFC4-6F175D3DCCD1}">
+                              <a14:hiddenFill xmlns:a14="http://schemas.microsoft.com/office/drawing/2010/main">
+                                <a:solidFill>
+                                  <a:srgbClr val="FFFFFF"/>
+                                </a:solidFill>
+                              </a14:hiddenFill>
+                            </a:ext>
+                          </a:extLst>
+                        </pic:spPr>
+                      </pic:pic>
+                      <pic:pic xmlns:pic="http://schemas.openxmlformats.org/drawingml/2006/picture">
+                        <pic:nvPicPr>
+                          <pic:cNvPr id="15" name="Picture 1"/>
+                          <pic:cNvPicPr>
+                            <a:picLocks noChangeAspect="1" noChangeArrowheads="1"/>
+                          </pic:cNvPicPr>
+                        </pic:nvPicPr>
+                        <pic:blipFill>
+                          <a:blip r:embed="rId15" cstate="print">
+                            <a:extLst>
+                              <a:ext uri="{28A0092B-C50C-407E-A947-70E740481C1C}">
+                                <a14:useLocalDpi xmlns:a14="http://schemas.microsoft.com/office/drawing/2010/main" val="0"/>
+                              </a:ext>
+                            </a:extLst>
+                          </a:blip>
+                          <a:srcRect/>
+                          <a:stretch>
+                            <a:fillRect/>
+                          </a:stretch>
+                        </pic:blipFill>
+                        <pic:spPr bwMode="auto">
+                          <a:xfrm>
+                            <a:off x="3220" y="12703"/>
+                            <a:ext cx="1738" cy="797"/>
+                          </a:xfrm>
+                          <a:prstGeom prst="rect">
+                            <a:avLst/>
+                          </a:prstGeom>
+                          <a:noFill/>
+                          <a:extLst>
+                            <a:ext uri="{909E8E84-426E-40DD-AFC4-6F175D3DCCD1}">
+                              <a14:hiddenFill xmlns:a14="http://schemas.microsoft.com/office/drawing/2010/main">
+                                <a:solidFill>
+                                  <a:srgbClr val="FFFFFF"/>
+                                </a:solidFill>
+                              </a14:hiddenFill>
+                            </a:ext>
+                          </a:extLst>
+                        </pic:spPr>
+                      </pic:pic>
+                      <pic:pic xmlns:pic="http://schemas.openxmlformats.org/drawingml/2006/picture">
+                        <pic:nvPicPr>
+                          <pic:cNvPr id="16" name="Picture 8" descr="NETL-Logo-Color"/>
+                          <pic:cNvPicPr>
+                            <a:picLocks noChangeAspect="1" noChangeArrowheads="1"/>
+                          </pic:cNvPicPr>
+                        </pic:nvPicPr>
+                        <pic:blipFill>
+                          <a:blip r:embed="rId16" cstate="print">
+                            <a:extLst>
+                              <a:ext uri="{28A0092B-C50C-407E-A947-70E740481C1C}">
+                                <a14:useLocalDpi xmlns:a14="http://schemas.microsoft.com/office/drawing/2010/main" val="0"/>
+                              </a:ext>
+                            </a:extLst>
+                          </a:blip>
+                          <a:srcRect/>
+                          <a:stretch>
+                            <a:fillRect/>
+                          </a:stretch>
+                        </pic:blipFill>
+                        <pic:spPr bwMode="auto">
+                          <a:xfrm>
+                            <a:off x="1786" y="12646"/>
+                            <a:ext cx="1220" cy="938"/>
+                          </a:xfrm>
+                          <a:prstGeom prst="rect">
+                            <a:avLst/>
+                          </a:prstGeom>
+                          <a:noFill/>
+                          <a:extLst>
+                            <a:ext uri="{909E8E84-426E-40DD-AFC4-6F175D3DCCD1}">
+                              <a14:hiddenFill xmlns:a14="http://schemas.microsoft.com/office/drawing/2010/main">
+                                <a:solidFill>
+                                  <a:srgbClr val="FFFFFF"/>
+                                </a:solidFill>
+                              </a14:hiddenFill>
+                            </a:ext>
+                          </a:extLst>
+                        </pic:spPr>
+                      </pic:pic>
+                    </wpg:wgp>
+                  </a:graphicData>
+                </a:graphic>
+                <wp14:sizeRelH relativeFrom="page">
+                  <wp14:pctWidth>0</wp14:pctWidth>
+                </wp14:sizeRelH>
+                <wp14:sizeRelV relativeFrom="page">
+                  <wp14:pctHeight>0</wp14:pctHeight>
+                </wp14:sizeRelV>
+              </wp:anchor>
+            </w:drawing>
+          </mc:Choice>
+          <mc:Fallback>
+            <w:pict>
+              <v:group w14:anchorId="726A0E7C" id="Group 11" o:spid="_x0000_s1026" style="position:absolute;margin-left:17.3pt;margin-top:560.3pt;width:433.5pt;height:56.35pt;z-index:251660288" coordorigin="1786,12457" coordsize="8670,1127" o:gfxdata="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">
+                <v:shapetype id="_x0000_t75" coordsize="21600,21600" o:spt="75" o:preferrelative="t" path="m@4@5l@4@11@9@11@9@5xe" filled="f" stroked="f">
+                  <v:stroke joinstyle="miter"/>
+                  <v:formulas>
+                    <v:f eqn="if lineDrawn pixelLineWidth 0"/>
+                    <v:f eqn="sum @0 1 0"/>
+                    <v:f eqn="sum 0 0 @1"/>
+                    <v:f eqn="prod @2 1 2"/>
+                    <v:f eqn="prod @3 21600 pixelWidth"/>
+                    <v:f eqn="prod @3 21600 pixelHeight"/>
+                    <v:f eqn="sum @0 0 1"/>
+                    <v:f eqn="prod @6 1 2"/>
+                    <v:f eqn="prod @7 21600 pixelWidth"/>
+                    <v:f eqn="sum @8 21600 0"/>
+                    <v:f eqn="prod @7 21600 pixelHeight"/>
+                    <v:f eqn="sum @10 21600 0"/>
+                  </v:formulas>
+                  <v:path o:extrusionok="f" gradientshapeok="t" o:connecttype="rect"/>
+                  <o:lock v:ext="edit" aspectratio="t"/>
+                </v:shapetype>
+                <v:shape id="Picture 4" o:spid="_x0000_s1027" type="#_x0000_t75" style="position:absolute;left:8602;top:12891;width:1854;height:551;visibility:visible;mso-wrap-style:square" o:gfxdata="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">
+                  <v:imagedata r:id="rId17" o:title="" cropright="39949f"/>
+                </v:shape>
+                <v:shape id="Picture 10" o:spid="_x0000_s1028" type="#_x0000_t75" style="position:absolute;left:6817;top:12573;width:1492;height:927;visibility:visible;mso-wrap-style:square" o:gfxdata="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">
+                  <v:imagedata r:id="rId18" o:title=""/>
+                </v:shape>
+                <v:shape id="Picture 11" o:spid="_x0000_s1029" type="#_x0000_t75" style="position:absolute;left:5321;top:12457;width:1158;height:1043;visibility:visible;mso-wrap-style:square" o:gfxdata="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">
+                  <v:imagedata r:id="rId19" o:title="" croptop="11882f" cropbottom="7921f" cropleft="8357f" cropright="8357f"/>
+                </v:shape>
+                <v:shape id="Picture 1" o:spid="_x0000_s1030" type="#_x0000_t75" style="position:absolute;left:3220;top:12703;width:1738;height:797;visibility:visible;mso-wrap-style:square" o:gfxdata="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">
+                  <v:imagedata r:id="rId20" o:title=""/>
+                </v:shape>
+                <v:shape id="Picture 8" o:spid="_x0000_s1031" type="#_x0000_t75" alt="NETL-Logo-Color" style="position:absolute;left:1786;top:12646;width:1220;height:938;visibility:visible;mso-wrap-style:square" o:gfxdata="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">
+                  <v:imagedata r:id="rId21" o:title="NETL-Logo-Color"/>
+                </v:shape>
+              </v:group>
+            </w:pict>
+          </mc:Fallback>
+        </mc:AlternateContent>
       </w:r>
       <w:r>
         <w:rPr>
           <w:noProof/>
         </w:rPr>
-        <w:pict w14:anchorId="4488DD8A">
-          <v:shapetype id="_x0000_t202" coordsize="21600,21600" o:spt="202" path="m,l,21600r21600,l21600,xe">
-            <v:stroke joinstyle="miter"/>
-            <v:path gradientshapeok="t" o:connecttype="rect"/>
-          </v:shapetype>
-          <v:shape id="Text Box 1" o:spid="_x0000_s1034" type="#_x0000_t202" style="position:absolute;margin-left:208.85pt;margin-top:-545.15pt;width:295.15pt;height:161.2pt;z-index:251659264;visibility:visible;mso-wrap-style:square;mso-width-percent:0;mso-height-percent:0;mso-wrap-distance-left:9pt;mso-wrap-distance-top:0;mso-wrap-distance-right:9pt;mso-wrap-distance-bottom:0;mso-position-horizontal:absolute;mso-position-horizontal-relative:text;mso-position-vertical:absolute;mso-position-vertical-relative:text;mso-width-percent:0;mso-height-percent:0;mso-width-relative:page;mso-height-relative:page;v-text-anchor:top" o:gfxdata="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" filled="f" stroked="f">
-            <v:textbox style="mso-next-textbox:#Text Box 1" inset=",7.2pt,,7.2pt">
-              <w:txbxContent>
-                <w:p>
-                  <w:pPr>
-                    <w:jc w:val="center"/>
-                    <w:rPr>
-                      <w:rFonts w:asciiTheme="minorHAnsi" w:hAnsiTheme="minorHAnsi"/>
-                      <w:b/>
-                      <w:color w:val="4F81BD" w:themeColor="accent1"/>
-                      <w:sz w:val="56"/>
-                      <w:szCs w:val="56"/>
-                    </w:rPr>
-                  </w:pPr>
-                  <w:r>
-                    <w:rPr>
-                      <w:rFonts w:asciiTheme="minorHAnsi" w:hAnsiTheme="minorHAnsi"/>
-                      <w:b/>
-                      <w:color w:val="4F81BD" w:themeColor="accent1"/>
-                      <w:sz w:val="56"/>
-                      <w:szCs w:val="56"/>
-                    </w:rPr>
-                    <w:t>Intellectual Property Management Plan</w:t>
-                  </w:r>
-                </w:p>
-                <w:p>
-                  <w:pPr>
-                    <w:jc w:val="center"/>
-                    <w:rPr>
-                      <w:rFonts w:asciiTheme="minorHAnsi" w:hAnsiTheme="minorHAnsi"/>
-                      <w:b/>
-                      <w:color w:val="4F81BD" w:themeColor="accent1"/>
-                      <w:sz w:val="56"/>
-                      <w:szCs w:val="56"/>
-                    </w:rPr>
-                  </w:pPr>
-                </w:p>
-                <w:p>
-                  <w:pPr>
-                    <w:jc w:val="center"/>
-                    <w:rPr>
-                      <w:rFonts w:asciiTheme="minorHAnsi" w:hAnsiTheme="minorHAnsi"/>
-                      <w:b/>
-                      <w:color w:val="4F81BD" w:themeColor="accent1"/>
-                      <w:sz w:val="48"/>
-                      <w:szCs w:val="48"/>
-                    </w:rPr>
-                  </w:pPr>
-                  <w:r>
-                    <w:rPr>
-                      <w:rFonts w:asciiTheme="minorHAnsi" w:hAnsiTheme="minorHAnsi"/>
-                      <w:b/>
-                      <w:color w:val="4F81BD" w:themeColor="accent1"/>
-                      <w:sz w:val="48"/>
-                      <w:szCs w:val="48"/>
-                    </w:rPr>
-                    <w:t>February 28, 2011</w:t>
-                  </w:r>
-                </w:p>
-              </w:txbxContent>
-            </v:textbox>
-          </v:shape>
-        </w:pict>
+        <mc:AlternateContent>
+          <mc:Choice Requires="wps">
+            <w:drawing>
+              <wp:anchor distT="0" distB="0" distL="114300" distR="114300" simplePos="0" relativeHeight="251659264" behindDoc="0" locked="0" layoutInCell="1" allowOverlap="1" wp14:anchorId="4488DD8A" wp14:editId="2F95827F">
+                <wp:simplePos x="0" y="0"/>
+                <wp:positionH relativeFrom="column">
+                  <wp:posOffset>2652395</wp:posOffset>
+                </wp:positionH>
+                <wp:positionV relativeFrom="paragraph">
+                  <wp:posOffset>-6923405</wp:posOffset>
+                </wp:positionV>
+                <wp:extent cx="3748405" cy="2047240"/>
+                <wp:effectExtent l="0" t="0" r="0" b="0"/>
+                <wp:wrapNone/>
+                <wp:docPr id="7" name="Text Box 1"/>
+                <wp:cNvGraphicFramePr>
+                  <a:graphicFrameLocks xmlns:a="http://schemas.openxmlformats.org/drawingml/2006/main"/>
+                </wp:cNvGraphicFramePr>
+                <a:graphic xmlns:a="http://schemas.openxmlformats.org/drawingml/2006/main">
+                  <a:graphicData uri="http://schemas.microsoft.com/office/word/2010/wordprocessingShape">
+                    <wps:wsp>
+                      <wps:cNvSpPr txBox="1">
+                        <a:spLocks noChangeArrowheads="1"/>
+                      </wps:cNvSpPr>
+                      <wps:spPr bwMode="auto">
+                        <a:xfrm>
+                          <a:off x="0" y="0"/>
+                          <a:ext cx="3748405" cy="2047240"/>
+                        </a:xfrm>
+                        <a:prstGeom prst="rect">
+                          <a:avLst/>
+                        </a:prstGeom>
+                        <a:noFill/>
+                        <a:ln>
+                          <a:noFill/>
+                        </a:ln>
+                        <a:extLst>
+                          <a:ext uri="{909E8E84-426E-40DD-AFC4-6F175D3DCCD1}">
+                            <a14:hiddenFill xmlns:a14="http://schemas.microsoft.com/office/drawing/2010/main">
+                              <a:solidFill>
+                                <a:srgbClr val="FFFFFF"/>
+                              </a:solidFill>
+                            </a14:hiddenFill>
+                          </a:ext>
+                          <a:ext uri="{91240B29-F687-4F45-9708-019B960494DF}">
+                            <a14:hiddenLine xmlns:a14="http://schemas.microsoft.com/office/drawing/2010/main" w="9525">
+                              <a:solidFill>
+                                <a:srgbClr val="000000"/>
+                              </a:solidFill>
+                              <a:miter lim="800000"/>
+                              <a:headEnd/>
+                              <a:tailEnd/>
+                            </a14:hiddenLine>
+                          </a:ext>
+                        </a:extLst>
+                      </wps:spPr>
+                      <wps:txbx>
+                        <w:txbxContent>
+                          <w:p>
+                            <w:pPr>
+                              <w:jc w:val="center"/>
+                              <w:rPr>
+                                <w:rFonts w:asciiTheme="minorHAnsi" w:hAnsiTheme="minorHAnsi"/>
+                                <w:b/>
+                                <w:color w:val="4F81BD" w:themeColor="accent1"/>
+                                <w:sz w:val="56"/>
+                                <w:szCs w:val="56"/>
+                              </w:rPr>
+                            </w:pPr>
+                            <w:r>
+                              <w:rPr>
+                                <w:rFonts w:asciiTheme="minorHAnsi" w:hAnsiTheme="minorHAnsi"/>
+                                <w:b/>
+                                <w:color w:val="4F81BD" w:themeColor="accent1"/>
+                                <w:sz w:val="56"/>
+                                <w:szCs w:val="56"/>
+                              </w:rPr>
+                              <w:t>Intellectual Property Management Plan</w:t>
+                            </w:r>
+                          </w:p>
+                          <w:p>
+                            <w:pPr>
+                              <w:jc w:val="center"/>
+                              <w:rPr>
+                                <w:rFonts w:asciiTheme="minorHAnsi" w:hAnsiTheme="minorHAnsi"/>
+                                <w:b/>
+                                <w:color w:val="4F81BD" w:themeColor="accent1"/>
+                                <w:sz w:val="56"/>
+                                <w:szCs w:val="56"/>
+                              </w:rPr>
+                            </w:pPr>
+                          </w:p>
+                          <w:p>
+                            <w:pPr>
+                              <w:jc w:val="center"/>
+                              <w:rPr>
+                                <w:rFonts w:asciiTheme="minorHAnsi" w:hAnsiTheme="minorHAnsi"/>
+                                <w:b/>
+                                <w:color w:val="4F81BD" w:themeColor="accent1"/>
+                                <w:sz w:val="48"/>
+                                <w:szCs w:val="48"/>
+                              </w:rPr>
+                            </w:pPr>
+                            <w:r>
+                              <w:rPr>
+                                <w:rFonts w:asciiTheme="minorHAnsi" w:hAnsiTheme="minorHAnsi"/>
+                                <w:b/>
+                                <w:color w:val="4F81BD" w:themeColor="accent1"/>
+                                <w:sz w:val="48"/>
+                                <w:szCs w:val="48"/>
+                              </w:rPr>
+                              <w:t>February 28, 2011</w:t>
+                            </w:r>
+                          </w:p>
+                        </w:txbxContent>
+                      </wps:txbx>
+                      <wps:bodyPr rot="0" vert="horz" wrap="square" lIns="91440" tIns="91440" rIns="91440" bIns="91440" anchor="t" anchorCtr="0" upright="1">
+                        <a:noAutofit/>
+                      </wps:bodyPr>
+                    </wps:wsp>
+                  </a:graphicData>
+                </a:graphic>
+                <wp14:sizeRelH relativeFrom="page">
+                  <wp14:pctWidth>0</wp14:pctWidth>
+                </wp14:sizeRelH>
+                <wp14:sizeRelV relativeFrom="page">
+                  <wp14:pctHeight>0</wp14:pctHeight>
+                </wp14:sizeRelV>
+              </wp:anchor>
+            </w:drawing>
+          </mc:Choice>
+          <mc:Fallback>
+            <w:pict>
+              <v:shapetype w14:anchorId="4488DD8A" id="_x0000_t202" coordsize="21600,21600" o:spt="202" path="m,l,21600r21600,l21600,xe">
+                <v:stroke joinstyle="miter"/>
+                <v:path gradientshapeok="t" o:connecttype="rect"/>
+              </v:shapetype>
+              <v:shape id="Text Box 1" o:spid="_x0000_s1026" type="#_x0000_t202" style="position:absolute;margin-left:208.85pt;margin-top:-545.15pt;width:295.15pt;height:161.2pt;z-index:251659264;visibility:visible;mso-wrap-style:square;mso-width-percent:0;mso-height-percent:0;mso-wrap-distance-left:9pt;mso-wrap-distance-top:0;mso-wrap-distance-right:9pt;mso-wrap-distance-bottom:0;mso-position-horizontal:absolute;mso-position-horizontal-relative:text;mso-position-vertical:absolute;mso-position-vertical-relative:text;mso-width-percent:0;mso-height-percent:0;mso-width-relative:page;mso-height-relative:page;v-text-anchor:top" o:gfxdata="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" filled="f" stroked="f">
+                <v:textbox inset=",7.2pt,,7.2pt">
+                  <w:txbxContent>
+                    <w:p>
+                      <w:pPr>
+                        <w:jc w:val="center"/>
+                        <w:rPr>
+                          <w:rFonts w:asciiTheme="minorHAnsi" w:hAnsiTheme="minorHAnsi"/>
+                          <w:b/>
+                          <w:color w:val="4F81BD" w:themeColor="accent1"/>
+                          <w:sz w:val="56"/>
+                          <w:szCs w:val="56"/>
+                        </w:rPr>
+                      </w:pPr>
+                      <w:r>
+                        <w:rPr>
+                          <w:rFonts w:asciiTheme="minorHAnsi" w:hAnsiTheme="minorHAnsi"/>
+                          <w:b/>
+                          <w:color w:val="4F81BD" w:themeColor="accent1"/>
+                          <w:sz w:val="56"/>
+                          <w:szCs w:val="56"/>
+                        </w:rPr>
+                        <w:t>Intellectual Property Management Plan</w:t>
+                      </w:r>
+                    </w:p>
+                    <w:p>
+                      <w:pPr>
+                        <w:jc w:val="center"/>
+                        <w:rPr>
+                          <w:rFonts w:asciiTheme="minorHAnsi" w:hAnsiTheme="minorHAnsi"/>
+                          <w:b/>
+                          <w:color w:val="4F81BD" w:themeColor="accent1"/>
+                          <w:sz w:val="56"/>
+                          <w:szCs w:val="56"/>
+                        </w:rPr>
+                      </w:pPr>
+                    </w:p>
+                    <w:p>
+                      <w:pPr>
+                        <w:jc w:val="center"/>
+                        <w:rPr>
+                          <w:rFonts w:asciiTheme="minorHAnsi" w:hAnsiTheme="minorHAnsi"/>
+                          <w:b/>
+                          <w:color w:val="4F81BD" w:themeColor="accent1"/>
+                          <w:sz w:val="48"/>
+                          <w:szCs w:val="48"/>
+                        </w:rPr>
+                      </w:pPr>
+                      <w:r>
+                        <w:rPr>
+                          <w:rFonts w:asciiTheme="minorHAnsi" w:hAnsiTheme="minorHAnsi"/>
+                          <w:b/>
+                          <w:color w:val="4F81BD" w:themeColor="accent1"/>
+                          <w:sz w:val="48"/>
+                          <w:szCs w:val="48"/>
+                        </w:rPr>
+                        <w:t>February 28, 2011</w:t>
+                      </w:r>
+                    </w:p>
+                  </w:txbxContent>
+                </v:textbox>
+              </v:shape>
+            </w:pict>
+          </mc:Fallback>
+        </mc:AlternateContent>
       </w:r>
       <w:r>
         <w:rPr>
@@ -164,7 +545,7 @@
                     </pic:cNvPicPr>
                   </pic:nvPicPr>
                   <pic:blipFill>
-                    <a:blip r:embed="rId17" cstate="print"/>
+                    <a:blip r:embed="rId22" cstate="print"/>
                     <a:srcRect/>
                     <a:stretch>
                       <a:fillRect/>
@@ -246,7 +627,7 @@
                     <pic:cNvPicPr/>
                   </pic:nvPicPr>
                   <pic:blipFill>
-                    <a:blip r:embed="rId18" cstate="print"/>
+                    <a:blip r:embed="rId23" cstate="print"/>
                     <a:stretch>
                       <a:fillRect/>
                     </a:stretch>
@@ -477,12 +858,12 @@
           <w:szCs w:val="28"/>
         </w:rPr>
         <w:sectPr>
-          <w:headerReference w:type="even" r:id="rId19"/>
-          <w:headerReference w:type="default" r:id="rId20"/>
-          <w:footerReference w:type="even" r:id="rId21"/>
-          <w:footerReference w:type="default" r:id="rId22"/>
-          <w:headerReference w:type="first" r:id="rId23"/>
-          <w:footerReference w:type="first" r:id="rId24"/>
+          <w:headerReference w:type="even" r:id="rId24"/>
+          <w:headerReference w:type="default" r:id="rId25"/>
+          <w:footerReference w:type="even" r:id="rId26"/>
+          <w:footerReference w:type="default" r:id="rId27"/>
+          <w:headerReference w:type="first" r:id="rId28"/>
+          <w:footerReference w:type="first" r:id="rId29"/>
           <w:type w:val="oddPage"/>
           <w:pgSz w:w="12240" w:h="15840"/>
           <w:pgMar w:top="1440" w:right="1440" w:bottom="1440" w:left="1440" w:header="720" w:footer="720" w:gutter="0"/>
@@ -1017,8 +1398,8 @@
     <w:p>
       <w:pPr>
         <w:sectPr>
-          <w:headerReference w:type="first" r:id="rId25"/>
-          <w:footerReference w:type="first" r:id="rId26"/>
+          <w:headerReference w:type="first" r:id="rId30"/>
+          <w:footerReference w:type="first" r:id="rId31"/>
           <w:type w:val="oddPage"/>
           <w:pgSz w:w="12240" w:h="15840" w:code="1"/>
           <w:pgMar w:top="1440" w:right="1440" w:bottom="1440" w:left="1440" w:header="720" w:footer="720" w:gutter="0"/>
@@ -2481,7 +2862,7 @@
       <w:r>
         <w:br/>
       </w:r>
-      <w:hyperlink r:id="rId27" w:history="1">
+      <w:hyperlink r:id="rId32" w:history="1">
         <w:r>
           <w:rPr>
             <w:rStyle w:val="Hyperlink"/>
@@ -2497,8 +2878,8 @@
     <w:p>
       <w:pPr>
         <w:sectPr>
-          <w:headerReference w:type="first" r:id="rId28"/>
-          <w:footerReference w:type="first" r:id="rId29"/>
+          <w:headerReference w:type="first" r:id="rId33"/>
+          <w:footerReference w:type="first" r:id="rId34"/>
           <w:pgSz w:w="12240" w:h="15840" w:code="1"/>
           <w:pgMar w:top="1440" w:right="1440" w:bottom="1440" w:left="1440" w:header="720" w:footer="720" w:gutter="0"/>
           <w:pgNumType w:fmt="lowerRoman"/>
@@ -3089,7 +3470,7 @@
                     </pic:cNvPicPr>
                   </pic:nvPicPr>
                   <pic:blipFill>
-                    <a:blip r:embed="rId30"/>
+                    <a:blip r:embed="rId35"/>
                     <a:srcRect/>
                     <a:stretch>
                       <a:fillRect/>
@@ -3126,14 +3507,27 @@
       <w:r>
         <w:t xml:space="preserve">Figure </w:t>
       </w:r>
-      <w:fldSimple w:instr=" SEQ Figure \* ARABIC ">
-        <w:r>
-          <w:rPr>
-            <w:noProof/>
-          </w:rPr>
-          <w:t>1</w:t>
-        </w:r>
-      </w:fldSimple>
+      <w:r>
+        <w:fldChar w:fldCharType="begin"/>
+      </w:r>
+      <w:r>
+        <w:instrText xml:space="preserve"> SEQ Figure \* ARABIC </w:instrText>
+      </w:r>
+      <w:r>
+        <w:fldChar w:fldCharType="separate"/>
+      </w:r>
+      <w:r>
+        <w:rPr>
+          <w:noProof/>
+        </w:rPr>
+        <w:t>1</w:t>
+      </w:r>
+      <w:r>
+        <w:rPr>
+          <w:noProof/>
+        </w:rPr>
+        <w:fldChar w:fldCharType="end"/>
+      </w:r>
       <w:r>
         <w:t>: The Welcom</w:t>
       </w:r>
@@ -3301,7 +3695,7 @@
                     </pic:cNvPicPr>
                   </pic:nvPicPr>
                   <pic:blipFill>
-                    <a:blip r:embed="rId31"/>
+                    <a:blip r:embed="rId36"/>
                     <a:srcRect/>
                     <a:stretch>
                       <a:fillRect/>
@@ -3338,14 +3732,27 @@
       <w:r>
         <w:t xml:space="preserve">Figure </w:t>
       </w:r>
-      <w:fldSimple w:instr=" SEQ Figure \* ARABIC ">
-        <w:r>
-          <w:rPr>
-            <w:noProof/>
-          </w:rPr>
-          <w:t>2</w:t>
-        </w:r>
-      </w:fldSimple>
+      <w:r>
+        <w:fldChar w:fldCharType="begin"/>
+      </w:r>
+      <w:r>
+        <w:instrText xml:space="preserve"> SEQ Figure \* ARABIC </w:instrText>
+      </w:r>
+      <w:r>
+        <w:fldChar w:fldCharType="separate"/>
+      </w:r>
+      <w:r>
+        <w:rPr>
+          <w:noProof/>
+        </w:rPr>
+        <w:t>2</w:t>
+      </w:r>
+      <w:r>
+        <w:rPr>
+          <w:noProof/>
+        </w:rPr>
+        <w:fldChar w:fldCharType="end"/>
+      </w:r>
       <w:r>
         <w:t xml:space="preserve">: The Installer Window for </w:t>
       </w:r>
@@ -3580,7 +3987,7 @@
                     </pic:cNvPicPr>
                   </pic:nvPicPr>
                   <pic:blipFill>
-                    <a:blip r:embed="rId32"/>
+                    <a:blip r:embed="rId37"/>
                     <a:srcRect/>
                     <a:stretch>
                       <a:fillRect/>
@@ -3617,14 +4024,27 @@
       <w:r>
         <w:t xml:space="preserve">Figure </w:t>
       </w:r>
-      <w:fldSimple w:instr=" SEQ Figure \* ARABIC ">
-        <w:r>
-          <w:rPr>
-            <w:noProof/>
-          </w:rPr>
-          <w:t>3</w:t>
-        </w:r>
-      </w:fldSimple>
+      <w:r>
+        <w:fldChar w:fldCharType="begin"/>
+      </w:r>
+      <w:r>
+        <w:instrText xml:space="preserve"> SEQ Figure \* ARABIC </w:instrText>
+      </w:r>
+      <w:r>
+        <w:fldChar w:fldCharType="separate"/>
+      </w:r>
+      <w:r>
+        <w:rPr>
+          <w:noProof/>
+        </w:rPr>
+        <w:t>3</w:t>
+      </w:r>
+      <w:r>
+        <w:rPr>
+          <w:noProof/>
+        </w:rPr>
+        <w:fldChar w:fldCharType="end"/>
+      </w:r>
       <w:r>
         <w:t xml:space="preserve">: The Installer Window </w:t>
       </w:r>
@@ -3720,7 +4140,7 @@
                     </pic:cNvPicPr>
                   </pic:nvPicPr>
                   <pic:blipFill>
-                    <a:blip r:embed="rId33"/>
+                    <a:blip r:embed="rId38"/>
                     <a:srcRect/>
                     <a:stretch>
                       <a:fillRect/>
@@ -3757,14 +4177,27 @@
       <w:r>
         <w:t xml:space="preserve">Figure </w:t>
       </w:r>
-      <w:fldSimple w:instr=" SEQ Figure \* ARABIC ">
-        <w:r>
-          <w:rPr>
-            <w:noProof/>
-          </w:rPr>
-          <w:t>4</w:t>
-        </w:r>
-      </w:fldSimple>
+      <w:r>
+        <w:fldChar w:fldCharType="begin"/>
+      </w:r>
+      <w:r>
+        <w:instrText xml:space="preserve"> SEQ Figure \* ARABIC </w:instrText>
+      </w:r>
+      <w:r>
+        <w:fldChar w:fldCharType="separate"/>
+      </w:r>
+      <w:r>
+        <w:rPr>
+          <w:noProof/>
+        </w:rPr>
+        <w:t>4</w:t>
+      </w:r>
+      <w:r>
+        <w:rPr>
+          <w:noProof/>
+        </w:rPr>
+        <w:fldChar w:fldCharType="end"/>
+      </w:r>
       <w:r>
         <w:t xml:space="preserve">: The Installer Window Showing the </w:t>
       </w:r>
@@ -4124,26 +4557,12 @@
       <w:r>
         <w:t xml:space="preserve">according to the Paraview website: </w:t>
       </w:r>
-      <w:hyperlink r:id="rId34" w:history="1">
+      <w:hyperlink r:id="rId39" w:history="1">
         <w:r>
           <w:rPr>
             <w:rStyle w:val="Hyperlink"/>
           </w:rPr>
-          <w:t>http://www.paraview.org/</w:t>
-        </w:r>
-        <w:bookmarkStart w:id="25" w:name="_GoBack"/>
-        <w:r>
-          <w:rPr>
-            <w:rStyle w:val="Hyperlink"/>
-          </w:rPr>
-          <w:t>download</w:t>
-        </w:r>
-        <w:bookmarkEnd w:id="25"/>
-        <w:r>
-          <w:rPr>
-            <w:rStyle w:val="Hyperlink"/>
-          </w:rPr>
-          <w:t>/</w:t>
+          <w:t>http://www.paraview.org/download/</w:t>
         </w:r>
       </w:hyperlink>
       <w:r>
@@ -4154,106 +4573,106 @@
       <w:pPr>
         <w:pStyle w:val="Heading2"/>
       </w:pPr>
-      <w:bookmarkStart w:id="26" w:name="_Toc390700415"/>
-      <w:bookmarkStart w:id="27" w:name="_Toc399131162"/>
-      <w:bookmarkStart w:id="28" w:name="_Toc399504659"/>
-      <w:bookmarkStart w:id="29" w:name="_Toc399505048"/>
-      <w:bookmarkStart w:id="30" w:name="_Toc510099331"/>
+      <w:bookmarkStart w:id="25" w:name="_Toc390700415"/>
+      <w:bookmarkStart w:id="26" w:name="_Toc399131162"/>
+      <w:bookmarkStart w:id="27" w:name="_Toc399504659"/>
+      <w:bookmarkStart w:id="28" w:name="_Toc399505048"/>
+      <w:bookmarkStart w:id="29" w:name="_Toc510099331"/>
       <w:r>
         <w:t xml:space="preserve">Building </w:t>
       </w:r>
       <w:r>
         <w:t>a Model for an Air-Firing PC Boiler</w:t>
       </w:r>
+      <w:bookmarkEnd w:id="25"/>
       <w:bookmarkEnd w:id="26"/>
       <w:bookmarkEnd w:id="27"/>
       <w:bookmarkEnd w:id="28"/>
       <w:bookmarkEnd w:id="29"/>
+    </w:p>
+    <w:p>
+      <w:pPr>
+        <w:pStyle w:val="Heading3"/>
+      </w:pPr>
+      <w:bookmarkStart w:id="30" w:name="_Toc390700416"/>
+      <w:bookmarkStart w:id="31" w:name="_Toc399131163"/>
+      <w:bookmarkStart w:id="32" w:name="_Toc399505050"/>
+      <w:r>
+        <w:t>Description</w:t>
+      </w:r>
       <w:bookmarkEnd w:id="30"/>
-    </w:p>
-    <w:p>
-      <w:pPr>
-        <w:pStyle w:val="Heading3"/>
-      </w:pPr>
-      <w:bookmarkStart w:id="31" w:name="_Toc390700416"/>
-      <w:bookmarkStart w:id="32" w:name="_Toc399131163"/>
-      <w:bookmarkStart w:id="33" w:name="_Toc399505050"/>
-      <w:r>
-        <w:t>Description</w:t>
-      </w:r>
       <w:bookmarkEnd w:id="31"/>
       <w:bookmarkEnd w:id="32"/>
+    </w:p>
+    <w:p>
+      <w:pPr>
+        <w:jc w:val="both"/>
+      </w:pPr>
+      <w:r>
+        <w:t xml:space="preserve">The </w:t>
+      </w:r>
+      <w:r>
+        <w:t>Boiler Model</w:t>
+      </w:r>
+      <w:r>
+        <w:t xml:space="preserve"> is able to model either air-firing or oxy-firing configurations.  </w:t>
+      </w:r>
+      <w:r>
+        <w:t xml:space="preserve">The only difference between </w:t>
+      </w:r>
+      <w:r>
+        <w:t xml:space="preserve">the </w:t>
+      </w:r>
+      <w:r>
+        <w:t xml:space="preserve">two configurations is the feed gas composition.  </w:t>
+      </w:r>
+      <w:r>
+        <w:t>The tutorial is an air-firing case</w:t>
+      </w:r>
+      <w:r>
+        <w:t>.</w:t>
+      </w:r>
+      <w:r>
+        <w:t xml:space="preserve">  The user needs to prepare an input file that </w:t>
+      </w:r>
+      <w:r>
+        <w:t>contains</w:t>
+      </w:r>
+      <w:r>
+        <w:t xml:space="preserve"> the input data related to the boiler design and operating conditions.  This tutorial describe</w:t>
+      </w:r>
+      <w:r>
+        <w:t>s</w:t>
+      </w:r>
+      <w:r>
+        <w:t xml:space="preserve"> the required input data, </w:t>
+      </w:r>
+      <w:r>
+        <w:t xml:space="preserve">the </w:t>
+      </w:r>
+      <w:r>
+        <w:t>physical meaning</w:t>
+      </w:r>
+      <w:r>
+        <w:t>,</w:t>
+      </w:r>
+      <w:r>
+        <w:t xml:space="preserve"> and the order of the data in the input file.</w:t>
+      </w:r>
+    </w:p>
+    <w:p>
+      <w:pPr>
+        <w:pStyle w:val="Heading3"/>
+      </w:pPr>
+      <w:bookmarkStart w:id="33" w:name="_Toc390700417"/>
+      <w:bookmarkStart w:id="34" w:name="_Toc399131164"/>
+      <w:bookmarkStart w:id="35" w:name="_Toc399505051"/>
+      <w:r>
+        <w:t>Example</w:t>
+      </w:r>
       <w:bookmarkEnd w:id="33"/>
-    </w:p>
-    <w:p>
-      <w:pPr>
-        <w:jc w:val="both"/>
-      </w:pPr>
-      <w:r>
-        <w:t xml:space="preserve">The </w:t>
-      </w:r>
-      <w:r>
-        <w:t>Boiler Model</w:t>
-      </w:r>
-      <w:r>
-        <w:t xml:space="preserve"> is able to model either air-firing or oxy-firing configurations.  </w:t>
-      </w:r>
-      <w:r>
-        <w:t xml:space="preserve">The only difference between </w:t>
-      </w:r>
-      <w:r>
-        <w:t xml:space="preserve">the </w:t>
-      </w:r>
-      <w:r>
-        <w:t xml:space="preserve">two configurations is the feed gas composition.  </w:t>
-      </w:r>
-      <w:r>
-        <w:t>The tutorial is an air-firing case</w:t>
-      </w:r>
-      <w:r>
-        <w:t>.</w:t>
-      </w:r>
-      <w:r>
-        <w:t xml:space="preserve">  The user needs to prepare an input file that </w:t>
-      </w:r>
-      <w:r>
-        <w:t>contains</w:t>
-      </w:r>
-      <w:r>
-        <w:t xml:space="preserve"> the input data related to the boiler design and operating conditions.  This tutorial describe</w:t>
-      </w:r>
-      <w:r>
-        <w:t>s</w:t>
-      </w:r>
-      <w:r>
-        <w:t xml:space="preserve"> the required input data, </w:t>
-      </w:r>
-      <w:r>
-        <w:t xml:space="preserve">the </w:t>
-      </w:r>
-      <w:r>
-        <w:t>physical meaning</w:t>
-      </w:r>
-      <w:r>
-        <w:t>,</w:t>
-      </w:r>
-      <w:r>
-        <w:t xml:space="preserve"> and the order of the data in the input file.</w:t>
-      </w:r>
-    </w:p>
-    <w:p>
-      <w:pPr>
-        <w:pStyle w:val="Heading3"/>
-      </w:pPr>
-      <w:bookmarkStart w:id="34" w:name="_Toc390700417"/>
-      <w:bookmarkStart w:id="35" w:name="_Toc399131164"/>
-      <w:bookmarkStart w:id="36" w:name="_Toc399505051"/>
-      <w:r>
-        <w:t>Example</w:t>
-      </w:r>
       <w:bookmarkEnd w:id="34"/>
       <w:bookmarkEnd w:id="35"/>
-      <w:bookmarkEnd w:id="36"/>
     </w:p>
     <w:p>
       <w:pPr>
@@ -5381,7 +5800,7 @@
                     </pic:cNvPicPr>
                   </pic:nvPicPr>
                   <pic:blipFill>
-                    <a:blip r:embed="rId35">
+                    <a:blip r:embed="rId40">
                       <a:extLst>
                         <a:ext uri="{28A0092B-C50C-407E-A947-70E740481C1C}">
                           <a14:useLocalDpi xmlns:a14="http://schemas.microsoft.com/office/drawing/2010/main" val="0"/>
@@ -5417,22 +5836,38 @@
       <w:pPr>
         <w:pStyle w:val="Caption"/>
       </w:pPr>
-      <w:bookmarkStart w:id="37" w:name="_Toc510099343"/>
+      <w:bookmarkStart w:id="36" w:name="_Toc510099343"/>
       <w:r>
         <w:t xml:space="preserve">Figure </w:t>
       </w:r>
-      <w:fldSimple w:instr=" SEQ Figure \* ARABIC ">
-        <w:r>
-          <w:rPr>
-            <w:noProof/>
-          </w:rPr>
-          <w:t>5</w:t>
-        </w:r>
-      </w:fldSimple>
+      <w:r>
+        <w:fldChar w:fldCharType="begin"/>
+      </w:r>
+      <w:r>
+        <w:instrText xml:space="preserve"> SEQ Figure \* A</w:instrText>
+      </w:r>
+      <w:r>
+        <w:instrText xml:space="preserve">RABIC </w:instrText>
+      </w:r>
+      <w:r>
+        <w:fldChar w:fldCharType="separate"/>
+      </w:r>
+      <w:r>
+        <w:rPr>
+          <w:noProof/>
+        </w:rPr>
+        <w:t>5</w:t>
+      </w:r>
+      <w:r>
+        <w:rPr>
+          <w:noProof/>
+        </w:rPr>
+        <w:fldChar w:fldCharType="end"/>
+      </w:r>
       <w:r>
         <w:t>: Boiler Volume Discretized by a 3-D Mesh and 1-D Zones</w:t>
       </w:r>
-      <w:bookmarkEnd w:id="37"/>
+      <w:bookmarkEnd w:id="36"/>
     </w:p>
     <w:p>
       <w:pPr>
@@ -6195,6 +6630,7 @@
         <w:jc w:val="both"/>
       </w:pPr>
       <w:r>
+        <w:lastRenderedPageBreak/>
         <w:t>Line 90</w:t>
       </w:r>
       <w:r>
@@ -6754,11 +7190,7 @@
         <w:t>steam/water</w:t>
       </w:r>
       <w:r>
-        <w:t xml:space="preserve"> temperature.  In this case, since the boiler is a subcritical </w:t>
-      </w:r>
-      <w:r>
-        <w:lastRenderedPageBreak/>
-        <w:t>unit, the fluid is a mixture of saturated water and steam.  Therefore, the saturation temperature at drum pressure is used.</w:t>
+        <w:t xml:space="preserve"> temperature.  In this case, since the boiler is a subcritical unit, the fluid is a mixture of saturated water and steam.  Therefore, the saturation temperature at drum pressure is used.</w:t>
       </w:r>
     </w:p>
     <w:p>
@@ -7160,11 +7592,7 @@
         <w:t>Boiler Model</w:t>
       </w:r>
       <w:r>
-        <w:t xml:space="preserve"> to write the output description file.  </w:t>
-      </w:r>
-      <w:r>
-        <w:lastRenderedPageBreak/>
-        <w:t>The output variables and the description strings in the output description file</w:t>
+        <w:t xml:space="preserve"> to write the output description file.  The output variables and the description strings in the output description file</w:t>
       </w:r>
       <w:r>
         <w:t xml:space="preserve"> are listed one row at a time</w:t>
@@ -7183,6 +7611,7 @@
         <w:jc w:val="both"/>
       </w:pPr>
       <w:r>
+        <w:lastRenderedPageBreak/>
         <w:t xml:space="preserve">Optionally, </w:t>
       </w:r>
       <w:r>
@@ -7209,7 +7638,7 @@
       <w:r>
         <w:t>(</w:t>
       </w:r>
-      <w:hyperlink r:id="rId36" w:history="1">
+      <w:hyperlink r:id="rId41" w:history="1">
         <w:r>
           <w:rPr>
             <w:rStyle w:val="Hyperlink"/>
@@ -7270,61 +7699,62 @@
       <w:pPr>
         <w:pStyle w:val="Heading1"/>
       </w:pPr>
-      <w:bookmarkStart w:id="38" w:name="_Toc510099332"/>
+      <w:bookmarkStart w:id="37" w:name="_Toc510099332"/>
       <w:r>
         <w:t>Usage Information</w:t>
       </w:r>
+      <w:bookmarkEnd w:id="37"/>
+    </w:p>
+    <w:p>
+      <w:pPr>
+        <w:pStyle w:val="Heading2"/>
+      </w:pPr>
+      <w:bookmarkStart w:id="38" w:name="_Toc399504448"/>
+      <w:bookmarkStart w:id="39" w:name="_Toc399504532"/>
+      <w:bookmarkStart w:id="40" w:name="_Toc399504581"/>
+      <w:bookmarkStart w:id="41" w:name="_Toc399504660"/>
+      <w:bookmarkStart w:id="42" w:name="_Toc399504777"/>
+      <w:bookmarkStart w:id="43" w:name="_Toc399505052"/>
+      <w:bookmarkStart w:id="44" w:name="_Toc399505136"/>
+      <w:bookmarkStart w:id="45" w:name="_Toc399505185"/>
+      <w:bookmarkStart w:id="46" w:name="_Toc399505221"/>
+      <w:bookmarkStart w:id="47" w:name="_Toc399506084"/>
+      <w:bookmarkStart w:id="48" w:name="_Toc399505186"/>
+      <w:bookmarkStart w:id="49" w:name="_Toc399505222"/>
+      <w:bookmarkStart w:id="50" w:name="_Toc399505187"/>
+      <w:bookmarkStart w:id="51" w:name="_Toc399505223"/>
+      <w:bookmarkStart w:id="52" w:name="_Toc399330597"/>
+      <w:bookmarkStart w:id="53" w:name="_Toc399504317"/>
+      <w:bookmarkStart w:id="54" w:name="_Toc399504335"/>
+      <w:bookmarkStart w:id="55" w:name="_Toc399504371"/>
+      <w:bookmarkStart w:id="56" w:name="_Toc399504451"/>
+      <w:bookmarkStart w:id="57" w:name="_Toc399504535"/>
+      <w:bookmarkStart w:id="58" w:name="_Toc399504584"/>
+      <w:bookmarkStart w:id="59" w:name="_Toc399504663"/>
+      <w:bookmarkStart w:id="60" w:name="_Toc399504780"/>
+      <w:bookmarkStart w:id="61" w:name="_Toc399505055"/>
+      <w:bookmarkStart w:id="62" w:name="_Toc399505139"/>
+      <w:bookmarkStart w:id="63" w:name="_Toc399505188"/>
+      <w:bookmarkStart w:id="64" w:name="_Toc399505224"/>
+      <w:bookmarkStart w:id="65" w:name="_Toc399330598"/>
+      <w:bookmarkStart w:id="66" w:name="_Toc399504318"/>
+      <w:bookmarkStart w:id="67" w:name="_Toc399504336"/>
+      <w:bookmarkStart w:id="68" w:name="_Toc399504372"/>
+      <w:bookmarkStart w:id="69" w:name="_Toc399504452"/>
+      <w:bookmarkStart w:id="70" w:name="_Toc399504536"/>
+      <w:bookmarkStart w:id="71" w:name="_Toc399504585"/>
+      <w:bookmarkStart w:id="72" w:name="_Toc399504664"/>
+      <w:bookmarkStart w:id="73" w:name="_Toc399504781"/>
+      <w:bookmarkStart w:id="74" w:name="_Toc399505056"/>
+      <w:bookmarkStart w:id="75" w:name="_Toc399505140"/>
+      <w:bookmarkStart w:id="76" w:name="_Toc399505189"/>
+      <w:bookmarkStart w:id="77" w:name="_Toc399505225"/>
+      <w:bookmarkStart w:id="78" w:name="_Toc390700420"/>
+      <w:bookmarkStart w:id="79" w:name="_Toc399131167"/>
+      <w:bookmarkStart w:id="80" w:name="_Toc399504665"/>
+      <w:bookmarkStart w:id="81" w:name="_Toc399505057"/>
+      <w:bookmarkStart w:id="82" w:name="_Toc510099333"/>
       <w:bookmarkEnd w:id="38"/>
-    </w:p>
-    <w:p>
-      <w:pPr>
-        <w:pStyle w:val="Heading2"/>
-      </w:pPr>
-      <w:bookmarkStart w:id="39" w:name="_Toc399504448"/>
-      <w:bookmarkStart w:id="40" w:name="_Toc399504532"/>
-      <w:bookmarkStart w:id="41" w:name="_Toc399504581"/>
-      <w:bookmarkStart w:id="42" w:name="_Toc399504660"/>
-      <w:bookmarkStart w:id="43" w:name="_Toc399504777"/>
-      <w:bookmarkStart w:id="44" w:name="_Toc399505052"/>
-      <w:bookmarkStart w:id="45" w:name="_Toc399505136"/>
-      <w:bookmarkStart w:id="46" w:name="_Toc399505185"/>
-      <w:bookmarkStart w:id="47" w:name="_Toc399505221"/>
-      <w:bookmarkStart w:id="48" w:name="_Toc399506084"/>
-      <w:bookmarkStart w:id="49" w:name="_Toc399505186"/>
-      <w:bookmarkStart w:id="50" w:name="_Toc399505222"/>
-      <w:bookmarkStart w:id="51" w:name="_Toc399505187"/>
-      <w:bookmarkStart w:id="52" w:name="_Toc399505223"/>
-      <w:bookmarkStart w:id="53" w:name="_Toc399330597"/>
-      <w:bookmarkStart w:id="54" w:name="_Toc399504317"/>
-      <w:bookmarkStart w:id="55" w:name="_Toc399504335"/>
-      <w:bookmarkStart w:id="56" w:name="_Toc399504371"/>
-      <w:bookmarkStart w:id="57" w:name="_Toc399504451"/>
-      <w:bookmarkStart w:id="58" w:name="_Toc399504535"/>
-      <w:bookmarkStart w:id="59" w:name="_Toc399504584"/>
-      <w:bookmarkStart w:id="60" w:name="_Toc399504663"/>
-      <w:bookmarkStart w:id="61" w:name="_Toc399504780"/>
-      <w:bookmarkStart w:id="62" w:name="_Toc399505055"/>
-      <w:bookmarkStart w:id="63" w:name="_Toc399505139"/>
-      <w:bookmarkStart w:id="64" w:name="_Toc399505188"/>
-      <w:bookmarkStart w:id="65" w:name="_Toc399505224"/>
-      <w:bookmarkStart w:id="66" w:name="_Toc399330598"/>
-      <w:bookmarkStart w:id="67" w:name="_Toc399504318"/>
-      <w:bookmarkStart w:id="68" w:name="_Toc399504336"/>
-      <w:bookmarkStart w:id="69" w:name="_Toc399504372"/>
-      <w:bookmarkStart w:id="70" w:name="_Toc399504452"/>
-      <w:bookmarkStart w:id="71" w:name="_Toc399504536"/>
-      <w:bookmarkStart w:id="72" w:name="_Toc399504585"/>
-      <w:bookmarkStart w:id="73" w:name="_Toc399504664"/>
-      <w:bookmarkStart w:id="74" w:name="_Toc399504781"/>
-      <w:bookmarkStart w:id="75" w:name="_Toc399505056"/>
-      <w:bookmarkStart w:id="76" w:name="_Toc399505140"/>
-      <w:bookmarkStart w:id="77" w:name="_Toc399505189"/>
-      <w:bookmarkStart w:id="78" w:name="_Toc399505225"/>
-      <w:bookmarkStart w:id="79" w:name="_Toc390700420"/>
-      <w:bookmarkStart w:id="80" w:name="_Toc399131167"/>
-      <w:bookmarkStart w:id="81" w:name="_Toc399504665"/>
-      <w:bookmarkStart w:id="82" w:name="_Toc399505057"/>
-      <w:bookmarkStart w:id="83" w:name="_Toc510099333"/>
       <w:bookmarkEnd w:id="39"/>
       <w:bookmarkEnd w:id="40"/>
       <w:bookmarkEnd w:id="41"/>
@@ -7364,119 +7794,123 @@
       <w:bookmarkEnd w:id="75"/>
       <w:bookmarkEnd w:id="76"/>
       <w:bookmarkEnd w:id="77"/>
+      <w:r>
+        <w:t>Support</w:t>
+      </w:r>
       <w:bookmarkEnd w:id="78"/>
-      <w:r>
-        <w:t>Support</w:t>
-      </w:r>
       <w:bookmarkEnd w:id="79"/>
       <w:bookmarkEnd w:id="80"/>
       <w:bookmarkEnd w:id="81"/>
       <w:bookmarkEnd w:id="82"/>
+    </w:p>
+    <w:p>
+      <w:pPr>
+        <w:jc w:val="both"/>
+      </w:pPr>
+      <w:r>
+        <w:t>T</w:t>
+      </w:r>
+      <w:r>
+        <w:t>o o</w:t>
+      </w:r>
+      <w:r>
+        <w:t>btain support for this package,</w:t>
+      </w:r>
+      <w:r>
+        <w:t xml:space="preserve"> </w:t>
+      </w:r>
+      <w:r>
+        <w:t xml:space="preserve">please </w:t>
+      </w:r>
+      <w:r>
+        <w:t>send</w:t>
+      </w:r>
+      <w:r>
+        <w:t xml:space="preserve"> an</w:t>
+      </w:r>
+      <w:r>
+        <w:t xml:space="preserve"> </w:t>
+      </w:r>
+      <w:r>
+        <w:t>e</w:t>
+      </w:r>
+      <w:r>
+        <w:t xml:space="preserve">mail to </w:t>
+      </w:r>
+      <w:r>
+        <w:br/>
+      </w:r>
+      <w:hyperlink r:id="rId42" w:history="1">
+        <w:r>
+          <w:rPr>
+            <w:rStyle w:val="Hyperlink"/>
+          </w:rPr>
+          <w:t>ccsi-support@acceleratecarboncapture.org</w:t>
+        </w:r>
+      </w:hyperlink>
+      <w:r>
+        <w:t xml:space="preserve">, and/or </w:t>
+      </w:r>
+      <w:r>
+        <w:t>complete</w:t>
+      </w:r>
+      <w:r>
+        <w:t xml:space="preserve"> the “Submit Feedback/Request Support” form available on the product distribution page.</w:t>
+      </w:r>
+    </w:p>
+    <w:p>
+      <w:pPr>
+        <w:pStyle w:val="Heading2"/>
+      </w:pPr>
+      <w:bookmarkStart w:id="83" w:name="_Toc399504666"/>
+      <w:bookmarkStart w:id="84" w:name="_Toc399505058"/>
+      <w:bookmarkStart w:id="85" w:name="_Toc390700421"/>
+      <w:bookmarkStart w:id="86" w:name="_Toc399131168"/>
+      <w:bookmarkStart w:id="87" w:name="_Toc510099334"/>
+      <w:r>
+        <w:t>Restrictions</w:t>
+      </w:r>
       <w:bookmarkEnd w:id="83"/>
-    </w:p>
-    <w:p>
-      <w:pPr>
-        <w:jc w:val="both"/>
-      </w:pPr>
-      <w:r>
-        <w:t>T</w:t>
-      </w:r>
-      <w:r>
-        <w:t>o o</w:t>
-      </w:r>
-      <w:r>
-        <w:t>btain support for this package,</w:t>
-      </w:r>
-      <w:r>
-        <w:t xml:space="preserve"> </w:t>
-      </w:r>
-      <w:r>
-        <w:t xml:space="preserve">please </w:t>
-      </w:r>
-      <w:r>
-        <w:t>send</w:t>
-      </w:r>
-      <w:r>
-        <w:t xml:space="preserve"> an</w:t>
-      </w:r>
-      <w:r>
-        <w:t xml:space="preserve"> </w:t>
-      </w:r>
-      <w:r>
-        <w:t>e</w:t>
-      </w:r>
-      <w:r>
-        <w:t xml:space="preserve">mail to </w:t>
-      </w:r>
-      <w:r>
-        <w:br/>
-      </w:r>
-      <w:hyperlink r:id="rId37" w:history="1">
-        <w:r>
-          <w:rPr>
-            <w:rStyle w:val="Hyperlink"/>
-          </w:rPr>
-          <w:t>ccsi-support@acceleratecarboncapture.org</w:t>
-        </w:r>
-      </w:hyperlink>
-      <w:r>
-        <w:t xml:space="preserve">, and/or </w:t>
-      </w:r>
-      <w:r>
-        <w:t>complete</w:t>
-      </w:r>
-      <w:r>
-        <w:t xml:space="preserve"> the “Submit Feedback/Request Support” form available on the product distribution page.</w:t>
-      </w:r>
-    </w:p>
-    <w:p>
-      <w:pPr>
-        <w:pStyle w:val="Heading2"/>
-      </w:pPr>
-      <w:bookmarkStart w:id="84" w:name="_Toc399504666"/>
-      <w:bookmarkStart w:id="85" w:name="_Toc399505058"/>
-      <w:bookmarkStart w:id="86" w:name="_Toc390700421"/>
-      <w:bookmarkStart w:id="87" w:name="_Toc399131168"/>
-      <w:bookmarkStart w:id="88" w:name="_Toc510099334"/>
-      <w:r>
-        <w:t>Restrictions</w:t>
-      </w:r>
       <w:bookmarkEnd w:id="84"/>
       <w:bookmarkEnd w:id="85"/>
       <w:bookmarkEnd w:id="86"/>
       <w:bookmarkEnd w:id="87"/>
+    </w:p>
+    <w:p>
+      <w:pPr>
+        <w:jc w:val="both"/>
+      </w:pPr>
+      <w:r>
+        <w:t xml:space="preserve">The </w:t>
+      </w:r>
+      <w:r>
+        <w:t>Boiler Model</w:t>
+      </w:r>
+      <w:r>
+        <w:t xml:space="preserve"> </w:t>
+      </w:r>
+      <w:r>
+        <w:t>solves the flow, reactions, and heat transfer equations numerically.  Usually the convergence can be reached within 100 iterations</w:t>
+      </w:r>
+      <w:r>
+        <w:t>.</w:t>
+      </w:r>
+      <w:r>
+        <w:t xml:space="preserve">  If the </w:t>
+      </w:r>
+      <w:r>
+        <w:t>Boiler Model</w:t>
+      </w:r>
+      <w:r>
+        <w:t xml:space="preserve"> </w:t>
+      </w:r>
+      <w:r>
+        <w:t xml:space="preserve">does not </w:t>
+      </w:r>
+      <w:bookmarkStart w:id="88" w:name="_GoBack"/>
       <w:bookmarkEnd w:id="88"/>
-    </w:p>
-    <w:p>
-      <w:pPr>
-        <w:jc w:val="both"/>
-      </w:pPr>
-      <w:r>
-        <w:t xml:space="preserve">The </w:t>
-      </w:r>
-      <w:r>
-        <w:t>Boiler Model</w:t>
-      </w:r>
-      <w:r>
-        <w:t xml:space="preserve"> </w:t>
-      </w:r>
-      <w:r>
-        <w:t>solves the flow, reactions, and heat transfer equations numerically.  Usually the convergence can be reached within 100 iterations</w:t>
-      </w:r>
-      <w:r>
-        <w:t>.</w:t>
-      </w:r>
-      <w:r>
-        <w:t xml:space="preserve">  If the </w:t>
-      </w:r>
-      <w:r>
-        <w:t>Boiler Model</w:t>
-      </w:r>
-      <w:r>
-        <w:t xml:space="preserve"> </w:t>
-      </w:r>
-      <w:r>
-        <w:t>does not reach</w:t>
+      <w:r>
+        <w:t>reach</w:t>
       </w:r>
       <w:r>
         <w:t xml:space="preserve"> the convergence within 100 iterations, </w:t>
@@ -7717,7 +8151,7 @@
       <w:r>
         <w:t xml:space="preserve"> please send an email to </w:t>
       </w:r>
-      <w:hyperlink r:id="rId38" w:history="1">
+      <w:hyperlink r:id="rId43" w:history="1">
         <w:r>
           <w:rPr>
             <w:rStyle w:val="Hyperlink"/>
@@ -7916,7 +8350,7 @@
       </w:r>
     </w:p>
     <w:sectPr>
-      <w:footerReference w:type="default" r:id="rId39"/>
+      <w:footerReference w:type="default" r:id="rId44"/>
       <w:pgSz w:w="12240" w:h="15840"/>
       <w:pgMar w:top="1440" w:right="1440" w:bottom="1440" w:left="1440" w:header="720" w:footer="720" w:gutter="0"/>
       <w:pgNumType w:start="1"/>
@@ -8300,7 +8734,7 @@
           <w:rPr>
             <w:noProof/>
           </w:rPr>
-          <w:t>6</w:t>
+          <w:t>12</w:t>
         </w:r>
         <w:r>
           <w:rPr>
@@ -13845,590 +14279,6 @@
 </w:styles>
 </file>
 
-<file path=word/glossary/document.xml><?xml version="1.0" encoding="utf-8"?>
-<w:glossaryDocument xmlns:wpc="http://schemas.microsoft.com/office/word/2010/wordprocessingCanvas" xmlns:mc="http://schemas.openxmlformats.org/markup-compatibility/2006" xmlns:o="urn:schemas-microsoft-com:office:office" xmlns:r="http://schemas.openxmlformats.org/officeDocument/2006/relationships" xmlns:m="http://schemas.openxmlformats.org/officeDocument/2006/math" xmlns:v="urn:schemas-microsoft-com:vml" xmlns:wp14="http://schemas.microsoft.com/office/word/2010/wordprocessingDrawing" xmlns:wp="http://schemas.openxmlformats.org/drawingml/2006/wordprocessingDrawing" xmlns:w10="urn:schemas-microsoft-com:office:word" xmlns:w="http://schemas.openxmlformats.org/wordprocessingml/2006/main" xmlns:w14="http://schemas.microsoft.com/office/word/2010/wordml" xmlns:w15="http://schemas.microsoft.com/office/word/2012/wordml" xmlns:wpg="http://schemas.microsoft.com/office/word/2010/wordprocessingGroup" xmlns:wpi="http://schemas.microsoft.com/office/word/2010/wordprocessingInk" xmlns:wne="http://schemas.microsoft.com/office/word/2006/wordml" xmlns:wps="http://schemas.microsoft.com/office/word/2010/wordprocessingShape" mc:Ignorable="w14 w15 wp14"/>
-</file>
-
-<file path=word/glossary/fontTable.xml><?xml version="1.0" encoding="utf-8"?>
-<w:fonts xmlns:mc="http://schemas.openxmlformats.org/markup-compatibility/2006" xmlns:r="http://schemas.openxmlformats.org/officeDocument/2006/relationships" xmlns:w="http://schemas.openxmlformats.org/wordprocessingml/2006/main" xmlns:w14="http://schemas.microsoft.com/office/word/2010/wordml" xmlns:w15="http://schemas.microsoft.com/office/word/2012/wordml" mc:Ignorable="w14 w15">
-  <w:font w:name="Symbol">
-    <w:panose1 w:val="05050102010706020507"/>
-    <w:charset w:val="02"/>
-    <w:family w:val="roman"/>
-    <w:pitch w:val="variable"/>
-    <w:sig w:usb0="00000000" w:usb1="10000000" w:usb2="00000000" w:usb3="00000000" w:csb0="80000000" w:csb1="00000000"/>
-  </w:font>
-  <w:font w:name="Times New Roman">
-    <w:panose1 w:val="02020603050405020304"/>
-    <w:charset w:val="00"/>
-    <w:family w:val="roman"/>
-    <w:pitch w:val="variable"/>
-    <w:sig w:usb0="E0002AFF" w:usb1="C0007841" w:usb2="00000009" w:usb3="00000000" w:csb0="000001FF" w:csb1="00000000"/>
-  </w:font>
-  <w:font w:name="Courier New">
-    <w:panose1 w:val="02070309020205020404"/>
-    <w:charset w:val="00"/>
-    <w:family w:val="modern"/>
-    <w:pitch w:val="fixed"/>
-    <w:sig w:usb0="E0002AFF" w:usb1="C0007843" w:usb2="00000009" w:usb3="00000000" w:csb0="000001FF" w:csb1="00000000"/>
-  </w:font>
-  <w:font w:name="Arial">
-    <w:panose1 w:val="020B0604020202020204"/>
-    <w:charset w:val="00"/>
-    <w:family w:val="swiss"/>
-    <w:pitch w:val="variable"/>
-    <w:sig w:usb0="E0002AFF" w:usb1="C0007843" w:usb2="00000009" w:usb3="00000000" w:csb0="000001FF" w:csb1="00000000"/>
-  </w:font>
-  <w:font w:name="Wingdings">
-    <w:panose1 w:val="05000000000000000000"/>
-    <w:charset w:val="02"/>
-    <w:family w:val="auto"/>
-    <w:pitch w:val="variable"/>
-    <w:sig w:usb0="00000000" w:usb1="10000000" w:usb2="00000000" w:usb3="00000000" w:csb0="80000000" w:csb1="00000000"/>
-  </w:font>
-  <w:font w:name="SimSun">
-    <w:altName w:val="宋体"/>
-    <w:panose1 w:val="02010600030101010101"/>
-    <w:charset w:val="86"/>
-    <w:family w:val="auto"/>
-    <w:pitch w:val="variable"/>
-    <w:sig w:usb0="00000003" w:usb1="288F0000" w:usb2="00000016" w:usb3="00000000" w:csb0="00040001" w:csb1="00000000"/>
-  </w:font>
-  <w:font w:name="Tahoma">
-    <w:panose1 w:val="020B0604030504040204"/>
-    <w:charset w:val="00"/>
-    <w:family w:val="swiss"/>
-    <w:pitch w:val="variable"/>
-    <w:sig w:usb0="E1002EFF" w:usb1="C000605B" w:usb2="00000029" w:usb3="00000000" w:csb0="000101FF" w:csb1="00000000"/>
-  </w:font>
-  <w:font w:name="Calibri">
-    <w:panose1 w:val="020F0502020204030204"/>
-    <w:charset w:val="00"/>
-    <w:family w:val="swiss"/>
-    <w:pitch w:val="variable"/>
-    <w:sig w:usb0="E00002FF" w:usb1="4000ACFF" w:usb2="00000001" w:usb3="00000000" w:csb0="0000019F" w:csb1="00000000"/>
-  </w:font>
-  <w:font w:name="ArialMT">
-    <w:panose1 w:val="00000000000000000000"/>
-    <w:charset w:val="00"/>
-    <w:family w:val="roman"/>
-    <w:notTrueType/>
-    <w:pitch w:val="default"/>
-    <w:sig w:usb0="00000003" w:usb1="00000000" w:usb2="00000000" w:usb3="00000000" w:csb0="00000001" w:csb1="00000000"/>
-  </w:font>
-  <w:font w:name="Arial Narrow">
-    <w:panose1 w:val="020B0606020202030204"/>
-    <w:charset w:val="00"/>
-    <w:family w:val="swiss"/>
-    <w:pitch w:val="variable"/>
-    <w:sig w:usb0="00000287" w:usb1="00000800" w:usb2="00000000" w:usb3="00000000" w:csb0="0000009F" w:csb1="00000000"/>
-  </w:font>
-  <w:font w:name="Times New Roman Bold">
-    <w:panose1 w:val="02020803070505020304"/>
-    <w:charset w:val="00"/>
-    <w:family w:val="auto"/>
-    <w:notTrueType/>
-    <w:pitch w:val="variable"/>
-    <w:sig w:usb0="00000003" w:usb1="00000000" w:usb2="00000000" w:usb3="00000000" w:csb0="00000001" w:csb1="00000000"/>
-  </w:font>
-  <w:font w:name="Cambria Math">
-    <w:panose1 w:val="02040503050406030204"/>
-    <w:charset w:val="00"/>
-    <w:family w:val="roman"/>
-    <w:pitch w:val="variable"/>
-    <w:sig w:usb0="E00002FF" w:usb1="420024FF" w:usb2="00000000" w:usb3="00000000" w:csb0="0000019F" w:csb1="00000000"/>
-  </w:font>
-  <w:font w:name="Cambria">
-    <w:panose1 w:val="02040503050406030204"/>
-    <w:charset w:val="00"/>
-    <w:family w:val="roman"/>
-    <w:pitch w:val="variable"/>
-    <w:sig w:usb0="E00002FF" w:usb1="400004FF" w:usb2="00000000" w:usb3="00000000" w:csb0="0000019F" w:csb1="00000000"/>
-  </w:font>
-  <w:font w:name="Calibri Light">
-    <w:panose1 w:val="020F0302020204030204"/>
-    <w:charset w:val="00"/>
-    <w:family w:val="swiss"/>
-    <w:pitch w:val="variable"/>
-    <w:sig w:usb0="A00002EF" w:usb1="4000207B" w:usb2="00000000" w:usb3="00000000" w:csb0="0000019F" w:csb1="00000000"/>
-  </w:font>
-</w:fonts>
-</file>
-
-<file path=word/glossary/settings.xml><?xml version="1.0" encoding="utf-8"?>
-<w:settings xmlns:mc="http://schemas.openxmlformats.org/markup-compatibility/2006" xmlns:o="urn:schemas-microsoft-com:office:office" xmlns:r="http://schemas.openxmlformats.org/officeDocument/2006/relationships" xmlns:m="http://schemas.openxmlformats.org/officeDocument/2006/math" xmlns:v="urn:schemas-microsoft-com:vml" xmlns:w10="urn:schemas-microsoft-com:office:word" xmlns:w="http://schemas.openxmlformats.org/wordprocessingml/2006/main" xmlns:w14="http://schemas.microsoft.com/office/word/2010/wordml" xmlns:w15="http://schemas.microsoft.com/office/word/2012/wordml" xmlns:sl="http://schemas.openxmlformats.org/schemaLibrary/2006/main" mc:Ignorable="w14 w15">
-  <w:view w:val="normal"/>
-  <w:defaultTabStop w:val="720"/>
-  <w:characterSpacingControl w:val="doNotCompress"/>
-  <w:compat>
-    <w:useFELayout/>
-    <w:compatSetting w:name="compatibilityMode" w:uri="http://schemas.microsoft.com/office/word" w:val="15"/>
-    <w:compatSetting w:name="overrideTableStyleFontSizeAndJustification" w:uri="http://schemas.microsoft.com/office/word" w:val="1"/>
-    <w:compatSetting w:name="enableOpenTypeFeatures" w:uri="http://schemas.microsoft.com/office/word" w:val="1"/>
-    <w:compatSetting w:name="doNotFlipMirrorIndents" w:uri="http://schemas.microsoft.com/office/word" w:val="1"/>
-    <w:compatSetting w:name="differentiateMultirowTableHeaders" w:uri="http://schemas.microsoft.com/office/word" w:val="1"/>
-  </w:compat>
-  <w:rsids>
-    <w:rsidRoot w:val="00C3253A"/>
-    <w:rsid w:val="00640507"/>
-    <w:rsid w:val="00C3253A"/>
-  </w:rsids>
-  <m:mathPr>
-    <m:mathFont m:val="Cambria Math"/>
-    <m:brkBin m:val="before"/>
-    <m:brkBinSub m:val="--"/>
-    <m:smallFrac m:val="0"/>
-    <m:dispDef/>
-    <m:lMargin m:val="0"/>
-    <m:rMargin m:val="0"/>
-    <m:defJc m:val="centerGroup"/>
-    <m:wrapIndent m:val="1440"/>
-    <m:intLim m:val="subSup"/>
-    <m:naryLim m:val="undOvr"/>
-  </m:mathPr>
-  <w:themeFontLang w:val="en-US"/>
-  <w:clrSchemeMapping w:bg1="light1" w:t1="dark1" w:bg2="light2" w:t2="dark2" w:accent1="accent1" w:accent2="accent2" w:accent3="accent3" w:accent4="accent4" w:accent5="accent5" w:accent6="accent6" w:hyperlink="hyperlink" w:followedHyperlink="followedHyperlink"/>
-  <w:decimalSymbol w:val="."/>
-  <w:listSeparator w:val=","/>
-  <w15:chartTrackingRefBased/>
-</w:settings>
-</file>
-
-<file path=word/glossary/styles.xml><?xml version="1.0" encoding="utf-8"?>
-<w:styles xmlns:mc="http://schemas.openxmlformats.org/markup-compatibility/2006" xmlns:r="http://schemas.openxmlformats.org/officeDocument/2006/relationships" xmlns:w="http://schemas.openxmlformats.org/wordprocessingml/2006/main" xmlns:w14="http://schemas.microsoft.com/office/word/2010/wordml" xmlns:w15="http://schemas.microsoft.com/office/word/2012/wordml" mc:Ignorable="w14 w15">
-  <w:docDefaults>
-    <w:rPrDefault>
-      <w:rPr>
-        <w:rFonts w:asciiTheme="minorHAnsi" w:eastAsiaTheme="minorEastAsia" w:hAnsiTheme="minorHAnsi" w:cstheme="minorBidi"/>
-        <w:sz w:val="22"/>
-        <w:szCs w:val="22"/>
-        <w:lang w:val="en-US" w:eastAsia="en-US" w:bidi="ar-SA"/>
-      </w:rPr>
-    </w:rPrDefault>
-    <w:pPrDefault>
-      <w:pPr>
-        <w:spacing w:after="160" w:line="259" w:lineRule="auto"/>
-      </w:pPr>
-    </w:pPrDefault>
-  </w:docDefaults>
-  <w:latentStyles w:defLockedState="0" w:defUIPriority="99" w:defSemiHidden="0" w:defUnhideWhenUsed="0" w:defQFormat="0" w:count="371">
-    <w:lsdException w:name="Normal" w:uiPriority="0" w:qFormat="1"/>
-    <w:lsdException w:name="heading 1" w:uiPriority="9" w:qFormat="1"/>
-    <w:lsdException w:name="heading 2" w:semiHidden="1" w:uiPriority="9" w:unhideWhenUsed="1" w:qFormat="1"/>
-    <w:lsdException w:name="heading 3" w:semiHidden="1" w:uiPriority="9" w:unhideWhenUsed="1" w:qFormat="1"/>
-    <w:lsdException w:name="heading 4" w:semiHidden="1" w:uiPriority="9" w:unhideWhenUsed="1" w:qFormat="1"/>
-    <w:lsdException w:name="heading 5" w:semiHidden="1" w:uiPriority="9" w:unhideWhenUsed="1" w:qFormat="1"/>
-    <w:lsdException w:name="heading 6" w:semiHidden="1" w:uiPriority="9" w:unhideWhenUsed="1" w:qFormat="1"/>
-    <w:lsdException w:name="heading 7" w:semiHidden="1" w:uiPriority="9" w:unhideWhenUsed="1" w:qFormat="1"/>
-    <w:lsdException w:name="heading 8" w:semiHidden="1" w:uiPriority="9" w:unhideWhenUsed="1" w:qFormat="1"/>
-    <w:lsdException w:name="heading 9" w:semiHidden="1" w:uiPriority="9" w:unhideWhenUsed="1" w:qFormat="1"/>
-    <w:lsdException w:name="index 1" w:semiHidden="1" w:unhideWhenUsed="1"/>
-    <w:lsdException w:name="index 2" w:semiHidden="1" w:unhideWhenUsed="1"/>
-    <w:lsdException w:name="index 3" w:semiHidden="1" w:unhideWhenUsed="1"/>
-    <w:lsdException w:name="index 4" w:semiHidden="1" w:unhideWhenUsed="1"/>
-    <w:lsdException w:name="index 5" w:semiHidden="1" w:unhideWhenUsed="1"/>
-    <w:lsdException w:name="index 6" w:semiHidden="1" w:unhideWhenUsed="1"/>
-    <w:lsdException w:name="index 7" w:semiHidden="1" w:unhideWhenUsed="1"/>
-    <w:lsdException w:name="index 8" w:semiHidden="1" w:unhideWhenUsed="1"/>
-    <w:lsdException w:name="index 9" w:semiHidden="1" w:unhideWhenUsed="1"/>
-    <w:lsdException w:name="toc 1" w:semiHidden="1" w:uiPriority="39" w:unhideWhenUsed="1"/>
-    <w:lsdException w:name="toc 2" w:semiHidden="1" w:uiPriority="39" w:unhideWhenUsed="1"/>
-    <w:lsdException w:name="toc 3" w:semiHidden="1" w:uiPriority="39" w:unhideWhenUsed="1"/>
-    <w:lsdException w:name="toc 4" w:semiHidden="1" w:uiPriority="39" w:unhideWhenUsed="1"/>
-    <w:lsdException w:name="toc 5" w:semiHidden="1" w:uiPriority="39" w:unhideWhenUsed="1"/>
-    <w:lsdException w:name="toc 6" w:semiHidden="1" w:uiPriority="39" w:unhideWhenUsed="1"/>
-    <w:lsdException w:name="toc 7" w:semiHidden="1" w:uiPriority="39" w:unhideWhenUsed="1"/>
-    <w:lsdException w:name="toc 8" w:semiHidden="1" w:uiPriority="39" w:unhideWhenUsed="1"/>
-    <w:lsdException w:name="toc 9" w:semiHidden="1" w:uiPriority="39" w:unhideWhenUsed="1"/>
-    <w:lsdException w:name="Normal Indent" w:semiHidden="1" w:unhideWhenUsed="1"/>
-    <w:lsdException w:name="footnote text" w:semiHidden="1" w:unhideWhenUsed="1"/>
-    <w:lsdException w:name="annotation text" w:semiHidden="1" w:unhideWhenUsed="1"/>
-    <w:lsdException w:name="header" w:semiHidden="1" w:unhideWhenUsed="1"/>
-    <w:lsdException w:name="footer" w:semiHidden="1" w:unhideWhenUsed="1"/>
-    <w:lsdException w:name="index heading" w:semiHidden="1" w:unhideWhenUsed="1"/>
-    <w:lsdException w:name="caption" w:semiHidden="1" w:uiPriority="35" w:unhideWhenUsed="1" w:qFormat="1"/>
-    <w:lsdException w:name="table of figures" w:semiHidden="1" w:unhideWhenUsed="1"/>
-    <w:lsdException w:name="envelope address" w:semiHidden="1" w:unhideWhenUsed="1"/>
-    <w:lsdException w:name="envelope return" w:semiHidden="1" w:unhideWhenUsed="1"/>
-    <w:lsdException w:name="footnote reference" w:semiHidden="1" w:unhideWhenUsed="1"/>
-    <w:lsdException w:name="annotation reference" w:semiHidden="1" w:unhideWhenUsed="1"/>
-    <w:lsdException w:name="line number" w:semiHidden="1" w:unhideWhenUsed="1"/>
-    <w:lsdException w:name="page number" w:semiHidden="1" w:unhideWhenUsed="1"/>
-    <w:lsdException w:name="endnote reference" w:semiHidden="1" w:unhideWhenUsed="1"/>
-    <w:lsdException w:name="endnote text" w:semiHidden="1" w:unhideWhenUsed="1"/>
-    <w:lsdException w:name="table of authorities" w:semiHidden="1" w:unhideWhenUsed="1"/>
-    <w:lsdException w:name="macro" w:semiHidden="1" w:unhideWhenUsed="1"/>
-    <w:lsdException w:name="toa heading" w:semiHidden="1" w:unhideWhenUsed="1"/>
-    <w:lsdException w:name="List" w:semiHidden="1" w:unhideWhenUsed="1"/>
-    <w:lsdException w:name="List Bullet" w:semiHidden="1" w:unhideWhenUsed="1"/>
-    <w:lsdException w:name="List Number" w:semiHidden="1" w:unhideWhenUsed="1"/>
-    <w:lsdException w:name="List 2" w:semiHidden="1" w:unhideWhenUsed="1"/>
-    <w:lsdException w:name="List 3" w:semiHidden="1" w:unhideWhenUsed="1"/>
-    <w:lsdException w:name="List 4" w:semiHidden="1" w:unhideWhenUsed="1"/>
-    <w:lsdException w:name="List 5" w:semiHidden="1" w:unhideWhenUsed="1"/>
-    <w:lsdException w:name="List Bullet 2" w:semiHidden="1" w:unhideWhenUsed="1"/>
-    <w:lsdException w:name="List Bullet 3" w:semiHidden="1" w:unhideWhenUsed="1"/>
-    <w:lsdException w:name="List Bullet 4" w:semiHidden="1" w:unhideWhenUsed="1"/>
-    <w:lsdException w:name="List Bullet 5" w:semiHidden="1" w:unhideWhenUsed="1"/>
-    <w:lsdException w:name="List Number 2" w:semiHidden="1" w:unhideWhenUsed="1"/>
-    <w:lsdException w:name="List Number 3" w:semiHidden="1" w:unhideWhenUsed="1"/>
-    <w:lsdException w:name="List Number 4" w:semiHidden="1" w:unhideWhenUsed="1"/>
-    <w:lsdException w:name="List Number 5" w:semiHidden="1" w:unhideWhenUsed="1"/>
-    <w:lsdException w:name="Title" w:uiPriority="10" w:qFormat="1"/>
-    <w:lsdException w:name="Closing" w:semiHidden="1" w:unhideWhenUsed="1"/>
-    <w:lsdException w:name="Signature" w:semiHidden="1" w:unhideWhenUsed="1"/>
-    <w:lsdException w:name="Default Paragraph Font" w:semiHidden="1" w:uiPriority="1" w:unhideWhenUsed="1"/>
-    <w:lsdException w:name="Body Text" w:semiHidden="1" w:unhideWhenUsed="1"/>
-    <w:lsdException w:name="Body Text Indent" w:semiHidden="1" w:unhideWhenUsed="1"/>
-    <w:lsdException w:name="List Continue" w:semiHidden="1" w:unhideWhenUsed="1"/>
-    <w:lsdException w:name="List Continue 2" w:semiHidden="1" w:unhideWhenUsed="1"/>
-    <w:lsdException w:name="List Continue 3" w:semiHidden="1" w:unhideWhenUsed="1"/>
-    <w:lsdException w:name="List Continue 4" w:semiHidden="1" w:unhideWhenUsed="1"/>
-    <w:lsdException w:name="List Continue 5" w:semiHidden="1" w:unhideWhenUsed="1"/>
-    <w:lsdException w:name="Message Header" w:semiHidden="1" w:unhideWhenUsed="1"/>
-    <w:lsdException w:name="Subtitle" w:uiPriority="11" w:qFormat="1"/>
-    <w:lsdException w:name="Salutation" w:semiHidden="1" w:unhideWhenUsed="1"/>
-    <w:lsdException w:name="Date" w:semiHidden="1" w:unhideWhenUsed="1"/>
-    <w:lsdException w:name="Body Text First Indent" w:semiHidden="1" w:unhideWhenUsed="1"/>
-    <w:lsdException w:name="Body Text First Indent 2" w:semiHidden="1" w:unhideWhenUsed="1"/>
-    <w:lsdException w:name="Note Heading" w:semiHidden="1" w:unhideWhenUsed="1"/>
-    <w:lsdException w:name="Body Text 2" w:semiHidden="1" w:unhideWhenUsed="1"/>
-    <w:lsdException w:name="Body Text 3" w:semiHidden="1" w:unhideWhenUsed="1"/>
-    <w:lsdException w:name="Body Text Indent 2" w:semiHidden="1" w:unhideWhenUsed="1"/>
-    <w:lsdException w:name="Body Text Indent 3" w:semiHidden="1" w:unhideWhenUsed="1"/>
-    <w:lsdException w:name="Block Text" w:semiHidden="1" w:unhideWhenUsed="1"/>
-    <w:lsdException w:name="Hyperlink" w:semiHidden="1" w:unhideWhenUsed="1"/>
-    <w:lsdException w:name="FollowedHyperlink" w:semiHidden="1" w:unhideWhenUsed="1"/>
-    <w:lsdException w:name="Strong" w:uiPriority="22" w:qFormat="1"/>
-    <w:lsdException w:name="Emphasis" w:uiPriority="20" w:qFormat="1"/>
-    <w:lsdException w:name="Document Map" w:semiHidden="1" w:unhideWhenUsed="1"/>
-    <w:lsdException w:name="Plain Text" w:semiHidden="1" w:unhideWhenUsed="1"/>
-    <w:lsdException w:name="E-mail Signature" w:semiHidden="1" w:unhideWhenUsed="1"/>
-    <w:lsdException w:name="HTML Top of Form" w:semiHidden="1" w:unhideWhenUsed="1"/>
-    <w:lsdException w:name="HTML Bottom of Form" w:semiHidden="1" w:unhideWhenUsed="1"/>
-    <w:lsdException w:name="Normal (Web)" w:semiHidden="1" w:unhideWhenUsed="1"/>
-    <w:lsdException w:name="HTML Acronym" w:semiHidden="1" w:unhideWhenUsed="1"/>
-    <w:lsdException w:name="HTML Address" w:semiHidden="1" w:unhideWhenUsed="1"/>
-    <w:lsdException w:name="HTML Cite" w:semiHidden="1" w:unhideWhenUsed="1"/>
-    <w:lsdException w:name="HTML Code" w:semiHidden="1" w:unhideWhenUsed="1"/>
-    <w:lsdException w:name="HTML Definition" w:semiHidden="1" w:unhideWhenUsed="1"/>
-    <w:lsdException w:name="HTML Keyboard" w:semiHidden="1" w:unhideWhenUsed="1"/>
-    <w:lsdException w:name="HTML Preformatted" w:semiHidden="1" w:unhideWhenUsed="1"/>
-    <w:lsdException w:name="HTML Sample" w:semiHidden="1" w:unhideWhenUsed="1"/>
-    <w:lsdException w:name="HTML Typewriter" w:semiHidden="1" w:unhideWhenUsed="1"/>
-    <w:lsdException w:name="HTML Variable" w:semiHidden="1" w:unhideWhenUsed="1"/>
-    <w:lsdException w:name="Normal Table" w:semiHidden="1" w:unhideWhenUsed="1"/>
-    <w:lsdException w:name="annotation subject" w:semiHidden="1" w:unhideWhenUsed="1"/>
-    <w:lsdException w:name="No List" w:semiHidden="1" w:unhideWhenUsed="1"/>
-    <w:lsdException w:name="Outline List 1" w:semiHidden="1" w:unhideWhenUsed="1"/>
-    <w:lsdException w:name="Outline List 2" w:semiHidden="1" w:unhideWhenUsed="1"/>
-    <w:lsdException w:name="Outline List 3" w:semiHidden="1" w:unhideWhenUsed="1"/>
-    <w:lsdException w:name="Table Simple 1" w:semiHidden="1" w:unhideWhenUsed="1"/>
-    <w:lsdException w:name="Table Simple 2" w:semiHidden="1" w:unhideWhenUsed="1"/>
-    <w:lsdException w:name="Table Simple 3" w:semiHidden="1" w:unhideWhenUsed="1"/>
-    <w:lsdException w:name="Table Classic 1" w:semiHidden="1" w:unhideWhenUsed="1"/>
-    <w:lsdException w:name="Table Classic 2" w:semiHidden="1" w:unhideWhenUsed="1"/>
-    <w:lsdException w:name="Table Classic 3" w:semiHidden="1" w:unhideWhenUsed="1"/>
-    <w:lsdException w:name="Table Classic 4" w:semiHidden="1" w:unhideWhenUsed="1"/>
-    <w:lsdException w:name="Table Colorful 1" w:semiHidden="1" w:unhideWhenUsed="1"/>
-    <w:lsdException w:name="Table Colorful 2" w:semiHidden="1" w:unhideWhenUsed="1"/>
-    <w:lsdException w:name="Table Colorful 3" w:semiHidden="1" w:unhideWhenUsed="1"/>
-    <w:lsdException w:name="Table Columns 1" w:semiHidden="1" w:unhideWhenUsed="1"/>
-    <w:lsdException w:name="Table Columns 2" w:semiHidden="1" w:unhideWhenUsed="1"/>
-    <w:lsdException w:name="Table Columns 3" w:semiHidden="1" w:unhideWhenUsed="1"/>
-    <w:lsdException w:name="Table Columns 4" w:semiHidden="1" w:unhideWhenUsed="1"/>
-    <w:lsdException w:name="Table Columns 5" w:semiHidden="1" w:unhideWhenUsed="1"/>
-    <w:lsdException w:name="Table Grid 1" w:semiHidden="1" w:unhideWhenUsed="1"/>
-    <w:lsdException w:name="Table Grid 2" w:semiHidden="1" w:unhideWhenUsed="1"/>
-    <w:lsdException w:name="Table Grid 3" w:semiHidden="1" w:unhideWhenUsed="1"/>
-    <w:lsdException w:name="Table Grid 4" w:semiHidden="1" w:unhideWhenUsed="1"/>
-    <w:lsdException w:name="Table Grid 5" w:semiHidden="1" w:unhideWhenUsed="1"/>
-    <w:lsdException w:name="Table Grid 6" w:semiHidden="1" w:unhideWhenUsed="1"/>
-    <w:lsdException w:name="Table Grid 7" w:semiHidden="1" w:unhideWhenUsed="1"/>
-    <w:lsdException w:name="Table Grid 8" w:semiHidden="1" w:unhideWhenUsed="1"/>
-    <w:lsdException w:name="Table List 1" w:semiHidden="1" w:unhideWhenUsed="1"/>
-    <w:lsdException w:name="Table List 2" w:semiHidden="1" w:unhideWhenUsed="1"/>
-    <w:lsdException w:name="Table List 3" w:semiHidden="1" w:unhideWhenUsed="1"/>
-    <w:lsdException w:name="Table List 4" w:semiHidden="1" w:unhideWhenUsed="1"/>
-    <w:lsdException w:name="Table List 5" w:semiHidden="1" w:unhideWhenUsed="1"/>
-    <w:lsdException w:name="Table List 6" w:semiHidden="1" w:unhideWhenUsed="1"/>
-    <w:lsdException w:name="Table List 7" w:semiHidden="1" w:unhideWhenUsed="1"/>
-    <w:lsdException w:name="Table List 8" w:semiHidden="1" w:unhideWhenUsed="1"/>
-    <w:lsdException w:name="Table 3D effects 1" w:semiHidden="1" w:unhideWhenUsed="1"/>
-    <w:lsdException w:name="Table 3D effects 2" w:semiHidden="1" w:unhideWhenUsed="1"/>
-    <w:lsdException w:name="Table 3D effects 3" w:semiHidden="1" w:unhideWhenUsed="1"/>
-    <w:lsdException w:name="Table Contemporary" w:semiHidden="1" w:unhideWhenUsed="1"/>
-    <w:lsdException w:name="Table Elegant" w:semiHidden="1" w:unhideWhenUsed="1"/>
-    <w:lsdException w:name="Table Professional" w:semiHidden="1" w:unhideWhenUsed="1"/>
-    <w:lsdException w:name="Table Subtle 1" w:semiHidden="1" w:unhideWhenUsed="1"/>
-    <w:lsdException w:name="Table Subtle 2" w:semiHidden="1" w:unhideWhenUsed="1"/>
-    <w:lsdException w:name="Table Web 1" w:semiHidden="1" w:unhideWhenUsed="1"/>
-    <w:lsdException w:name="Table Web 2" w:semiHidden="1" w:unhideWhenUsed="1"/>
-    <w:lsdException w:name="Table Web 3" w:semiHidden="1" w:unhideWhenUsed="1"/>
-    <w:lsdException w:name="Balloon Text" w:semiHidden="1" w:unhideWhenUsed="1"/>
-    <w:lsdException w:name="Table Grid" w:uiPriority="39"/>
-    <w:lsdException w:name="Table Theme" w:semiHidden="1" w:unhideWhenUsed="1"/>
-    <w:lsdException w:name="Placeholder Text" w:semiHidden="1"/>
-    <w:lsdException w:name="No Spacing" w:uiPriority="1" w:qFormat="1"/>
-    <w:lsdException w:name="Light Shading" w:uiPriority="60"/>
-    <w:lsdException w:name="Light List" w:uiPriority="61"/>
-    <w:lsdException w:name="Light Grid" w:uiPriority="62"/>
-    <w:lsdException w:name="Medium Shading 1" w:uiPriority="63"/>
-    <w:lsdException w:name="Medium Shading 2" w:uiPriority="64"/>
-    <w:lsdException w:name="Medium List 1" w:uiPriority="65"/>
-    <w:lsdException w:name="Medium List 2" w:uiPriority="66"/>
-    <w:lsdException w:name="Medium Grid 1" w:uiPriority="67"/>
-    <w:lsdException w:name="Medium Grid 2" w:uiPriority="68"/>
-    <w:lsdException w:name="Medium Grid 3" w:uiPriority="69"/>
-    <w:lsdException w:name="Dark List" w:uiPriority="70"/>
-    <w:lsdException w:name="Colorful Shading" w:uiPriority="71"/>
-    <w:lsdException w:name="Colorful List" w:uiPriority="72"/>
-    <w:lsdException w:name="Colorful Grid" w:uiPriority="73"/>
-    <w:lsdException w:name="Light Shading Accent 1" w:uiPriority="60"/>
-    <w:lsdException w:name="Light List Accent 1" w:uiPriority="61"/>
-    <w:lsdException w:name="Light Grid Accent 1" w:uiPriority="62"/>
-    <w:lsdException w:name="Medium Shading 1 Accent 1" w:uiPriority="63"/>
-    <w:lsdException w:name="Medium Shading 2 Accent 1" w:uiPriority="64"/>
-    <w:lsdException w:name="Medium List 1 Accent 1" w:uiPriority="65"/>
-    <w:lsdException w:name="Revision" w:semiHidden="1"/>
-    <w:lsdException w:name="List Paragraph" w:uiPriority="34" w:qFormat="1"/>
-    <w:lsdException w:name="Quote" w:uiPriority="29" w:qFormat="1"/>
-    <w:lsdException w:name="Intense Quote" w:uiPriority="30" w:qFormat="1"/>
-    <w:lsdException w:name="Medium List 2 Accent 1" w:uiPriority="66"/>
-    <w:lsdException w:name="Medium Grid 1 Accent 1" w:uiPriority="67"/>
-    <w:lsdException w:name="Medium Grid 2 Accent 1" w:uiPriority="68"/>
-    <w:lsdException w:name="Medium Grid 3 Accent 1" w:uiPriority="69"/>
-    <w:lsdException w:name="Dark List Accent 1" w:uiPriority="70"/>
-    <w:lsdException w:name="Colorful Shading Accent 1" w:uiPriority="71"/>
-    <w:lsdException w:name="Colorful List Accent 1" w:uiPriority="72"/>
-    <w:lsdException w:name="Colorful Grid Accent 1" w:uiPriority="73"/>
-    <w:lsdException w:name="Light Shading Accent 2" w:uiPriority="60"/>
-    <w:lsdException w:name="Light List Accent 2" w:uiPriority="61"/>
-    <w:lsdException w:name="Light Grid Accent 2" w:uiPriority="62"/>
-    <w:lsdException w:name="Medium Shading 1 Accent 2" w:uiPriority="63"/>
-    <w:lsdException w:name="Medium Shading 2 Accent 2" w:uiPriority="64"/>
-    <w:lsdException w:name="Medium List 1 Accent 2" w:uiPriority="65"/>
-    <w:lsdException w:name="Medium List 2 Accent 2" w:uiPriority="66"/>
-    <w:lsdException w:name="Medium Grid 1 Accent 2" w:uiPriority="67"/>
-    <w:lsdException w:name="Medium Grid 2 Accent 2" w:uiPriority="68"/>
-    <w:lsdException w:name="Medium Grid 3 Accent 2" w:uiPriority="69"/>
-    <w:lsdException w:name="Dark List Accent 2" w:uiPriority="70"/>
-    <w:lsdException w:name="Colorful Shading Accent 2" w:uiPriority="71"/>
-    <w:lsdException w:name="Colorful List Accent 2" w:uiPriority="72"/>
-    <w:lsdException w:name="Colorful Grid Accent 2" w:uiPriority="73"/>
-    <w:lsdException w:name="Light Shading Accent 3" w:uiPriority="60"/>
-    <w:lsdException w:name="Light List Accent 3" w:uiPriority="61"/>
-    <w:lsdException w:name="Light Grid Accent 3" w:uiPriority="62"/>
-    <w:lsdException w:name="Medium Shading 1 Accent 3" w:uiPriority="63"/>
-    <w:lsdException w:name="Medium Shading 2 Accent 3" w:uiPriority="64"/>
-    <w:lsdException w:name="Medium List 1 Accent 3" w:uiPriority="65"/>
-    <w:lsdException w:name="Medium List 2 Accent 3" w:uiPriority="66"/>
-    <w:lsdException w:name="Medium Grid 1 Accent 3" w:uiPriority="67"/>
-    <w:lsdException w:name="Medium Grid 2 Accent 3" w:uiPriority="68"/>
-    <w:lsdException w:name="Medium Grid 3 Accent 3" w:uiPriority="69"/>
-    <w:lsdException w:name="Dark List Accent 3" w:uiPriority="70"/>
-    <w:lsdException w:name="Colorful Shading Accent 3" w:uiPriority="71"/>
-    <w:lsdException w:name="Colorful List Accent 3" w:uiPriority="72"/>
-    <w:lsdException w:name="Colorful Grid Accent 3" w:uiPriority="73"/>
-    <w:lsdException w:name="Light Shading Accent 4" w:uiPriority="60"/>
-    <w:lsdException w:name="Light List Accent 4" w:uiPriority="61"/>
-    <w:lsdException w:name="Light Grid Accent 4" w:uiPriority="62"/>
-    <w:lsdException w:name="Medium Shading 1 Accent 4" w:uiPriority="63"/>
-    <w:lsdException w:name="Medium Shading 2 Accent 4" w:uiPriority="64"/>
-    <w:lsdException w:name="Medium List 1 Accent 4" w:uiPriority="65"/>
-    <w:lsdException w:name="Medium List 2 Accent 4" w:uiPriority="66"/>
-    <w:lsdException w:name="Medium Grid 1 Accent 4" w:uiPriority="67"/>
-    <w:lsdException w:name="Medium Grid 2 Accent 4" w:uiPriority="68"/>
-    <w:lsdException w:name="Medium Grid 3 Accent 4" w:uiPriority="69"/>
-    <w:lsdException w:name="Dark List Accent 4" w:uiPriority="70"/>
-    <w:lsdException w:name="Colorful Shading Accent 4" w:uiPriority="71"/>
-    <w:lsdException w:name="Colorful List Accent 4" w:uiPriority="72"/>
-    <w:lsdException w:name="Colorful Grid Accent 4" w:uiPriority="73"/>
-    <w:lsdException w:name="Light Shading Accent 5" w:uiPriority="60"/>
-    <w:lsdException w:name="Light List Accent 5" w:uiPriority="61"/>
-    <w:lsdException w:name="Light Grid Accent 5" w:uiPriority="62"/>
-    <w:lsdException w:name="Medium Shading 1 Accent 5" w:uiPriority="63"/>
-    <w:lsdException w:name="Medium Shading 2 Accent 5" w:uiPriority="64"/>
-    <w:lsdException w:name="Medium List 1 Accent 5" w:uiPriority="65"/>
-    <w:lsdException w:name="Medium List 2 Accent 5" w:uiPriority="66"/>
-    <w:lsdException w:name="Medium Grid 1 Accent 5" w:uiPriority="67"/>
-    <w:lsdException w:name="Medium Grid 2 Accent 5" w:uiPriority="68"/>
-    <w:lsdException w:name="Medium Grid 3 Accent 5" w:uiPriority="69"/>
-    <w:lsdException w:name="Dark List Accent 5" w:uiPriority="70"/>
-    <w:lsdException w:name="Colorful Shading Accent 5" w:uiPriority="71"/>
-    <w:lsdException w:name="Colorful List Accent 5" w:uiPriority="72"/>
-    <w:lsdException w:name="Colorful Grid Accent 5" w:uiPriority="73"/>
-    <w:lsdException w:name="Light Shading Accent 6" w:uiPriority="60"/>
-    <w:lsdException w:name="Light List Accent 6" w:uiPriority="61"/>
-    <w:lsdException w:name="Light Grid Accent 6" w:uiPriority="62"/>
-    <w:lsdException w:name="Medium Shading 1 Accent 6" w:uiPriority="63"/>
-    <w:lsdException w:name="Medium Shading 2 Accent 6" w:uiPriority="64"/>
-    <w:lsdException w:name="Medium List 1 Accent 6" w:uiPriority="65"/>
-    <w:lsdException w:name="Medium List 2 Accent 6" w:uiPriority="66"/>
-    <w:lsdException w:name="Medium Grid 1 Accent 6" w:uiPriority="67"/>
-    <w:lsdException w:name="Medium Grid 2 Accent 6" w:uiPriority="68"/>
-    <w:lsdException w:name="Medium Grid 3 Accent 6" w:uiPriority="69"/>
-    <w:lsdException w:name="Dark List Accent 6" w:uiPriority="70"/>
-    <w:lsdException w:name="Colorful Shading Accent 6" w:uiPriority="71"/>
-    <w:lsdException w:name="Colorful List Accent 6" w:uiPriority="72"/>
-    <w:lsdException w:name="Colorful Grid Accent 6" w:uiPriority="73"/>
-    <w:lsdException w:name="Subtle Emphasis" w:uiPriority="19" w:qFormat="1"/>
-    <w:lsdException w:name="Intense Emphasis" w:uiPriority="21" w:qFormat="1"/>
-    <w:lsdException w:name="Subtle Reference" w:uiPriority="31" w:qFormat="1"/>
-    <w:lsdException w:name="Intense Reference" w:uiPriority="32" w:qFormat="1"/>
-    <w:lsdException w:name="Book Title" w:uiPriority="33" w:qFormat="1"/>
-    <w:lsdException w:name="Bibliography" w:semiHidden="1" w:uiPriority="37" w:unhideWhenUsed="1"/>
-    <w:lsdException w:name="TOC Heading" w:semiHidden="1" w:uiPriority="39" w:unhideWhenUsed="1" w:qFormat="1"/>
-    <w:lsdException w:name="Plain Table 1" w:uiPriority="41"/>
-    <w:lsdException w:name="Plain Table 2" w:uiPriority="42"/>
-    <w:lsdException w:name="Plain Table 3" w:uiPriority="43"/>
-    <w:lsdException w:name="Plain Table 4" w:uiPriority="44"/>
-    <w:lsdException w:name="Plain Table 5" w:uiPriority="45"/>
-    <w:lsdException w:name="Grid Table Light" w:uiPriority="40"/>
-    <w:lsdException w:name="Grid Table 1 Light" w:uiPriority="46"/>
-    <w:lsdException w:name="Grid Table 2" w:uiPriority="47"/>
-    <w:lsdException w:name="Grid Table 3" w:uiPriority="48"/>
-    <w:lsdException w:name="Grid Table 4" w:uiPriority="49"/>
-    <w:lsdException w:name="Grid Table 5 Dark" w:uiPriority="50"/>
-    <w:lsdException w:name="Grid Table 6 Colorful" w:uiPriority="51"/>
-    <w:lsdException w:name="Grid Table 7 Colorful" w:uiPriority="52"/>
-    <w:lsdException w:name="Grid Table 1 Light Accent 1" w:uiPriority="46"/>
-    <w:lsdException w:name="Grid Table 2 Accent 1" w:uiPriority="47"/>
-    <w:lsdException w:name="Grid Table 3 Accent 1" w:uiPriority="48"/>
-    <w:lsdException w:name="Grid Table 4 Accent 1" w:uiPriority="49"/>
-    <w:lsdException w:name="Grid Table 5 Dark Accent 1" w:uiPriority="50"/>
-    <w:lsdException w:name="Grid Table 6 Colorful Accent 1" w:uiPriority="51"/>
-    <w:lsdException w:name="Grid Table 7 Colorful Accent 1" w:uiPriority="52"/>
-    <w:lsdException w:name="Grid Table 1 Light Accent 2" w:uiPriority="46"/>
-    <w:lsdException w:name="Grid Table 2 Accent 2" w:uiPriority="47"/>
-    <w:lsdException w:name="Grid Table 3 Accent 2" w:uiPriority="48"/>
-    <w:lsdException w:name="Grid Table 4 Accent 2" w:uiPriority="49"/>
-    <w:lsdException w:name="Grid Table 5 Dark Accent 2" w:uiPriority="50"/>
-    <w:lsdException w:name="Grid Table 6 Colorful Accent 2" w:uiPriority="51"/>
-    <w:lsdException w:name="Grid Table 7 Colorful Accent 2" w:uiPriority="52"/>
-    <w:lsdException w:name="Grid Table 1 Light Accent 3" w:uiPriority="46"/>
-    <w:lsdException w:name="Grid Table 2 Accent 3" w:uiPriority="47"/>
-    <w:lsdException w:name="Grid Table 3 Accent 3" w:uiPriority="48"/>
-    <w:lsdException w:name="Grid Table 4 Accent 3" w:uiPriority="49"/>
-    <w:lsdException w:name="Grid Table 5 Dark Accent 3" w:uiPriority="50"/>
-    <w:lsdException w:name="Grid Table 6 Colorful Accent 3" w:uiPriority="51"/>
-    <w:lsdException w:name="Grid Table 7 Colorful Accent 3" w:uiPriority="52"/>
-    <w:lsdException w:name="Grid Table 1 Light Accent 4" w:uiPriority="46"/>
-    <w:lsdException w:name="Grid Table 2 Accent 4" w:uiPriority="47"/>
-    <w:lsdException w:name="Grid Table 3 Accent 4" w:uiPriority="48"/>
-    <w:lsdException w:name="Grid Table 4 Accent 4" w:uiPriority="49"/>
-    <w:lsdException w:name="Grid Table 5 Dark Accent 4" w:uiPriority="50"/>
-    <w:lsdException w:name="Grid Table 6 Colorful Accent 4" w:uiPriority="51"/>
-    <w:lsdException w:name="Grid Table 7 Colorful Accent 4" w:uiPriority="52"/>
-    <w:lsdException w:name="Grid Table 1 Light Accent 5" w:uiPriority="46"/>
-    <w:lsdException w:name="Grid Table 2 Accent 5" w:uiPriority="47"/>
-    <w:lsdException w:name="Grid Table 3 Accent 5" w:uiPriority="48"/>
-    <w:lsdException w:name="Grid Table 4 Accent 5" w:uiPriority="49"/>
-    <w:lsdException w:name="Grid Table 5 Dark Accent 5" w:uiPriority="50"/>
-    <w:lsdException w:name="Grid Table 6 Colorful Accent 5" w:uiPriority="51"/>
-    <w:lsdException w:name="Grid Table 7 Colorful Accent 5" w:uiPriority="52"/>
-    <w:lsdException w:name="Grid Table 1 Light Accent 6" w:uiPriority="46"/>
-    <w:lsdException w:name="Grid Table 2 Accent 6" w:uiPriority="47"/>
-    <w:lsdException w:name="Grid Table 3 Accent 6" w:uiPriority="48"/>
-    <w:lsdException w:name="Grid Table 4 Accent 6" w:uiPriority="49"/>
-    <w:lsdException w:name="Grid Table 5 Dark Accent 6" w:uiPriority="50"/>
-    <w:lsdException w:name="Grid Table 6 Colorful Accent 6" w:uiPriority="51"/>
-    <w:lsdException w:name="Grid Table 7 Colorful Accent 6" w:uiPriority="52"/>
-    <w:lsdException w:name="List Table 1 Light" w:uiPriority="46"/>
-    <w:lsdException w:name="List Table 2" w:uiPriority="47"/>
-    <w:lsdException w:name="List Table 3" w:uiPriority="48"/>
-    <w:lsdException w:name="List Table 4" w:uiPriority="49"/>
-    <w:lsdException w:name="List Table 5 Dark" w:uiPriority="50"/>
-    <w:lsdException w:name="List Table 6 Colorful" w:uiPriority="51"/>
-    <w:lsdException w:name="List Table 7 Colorful" w:uiPriority="52"/>
-    <w:lsdException w:name="List Table 1 Light Accent 1" w:uiPriority="46"/>
-    <w:lsdException w:name="List Table 2 Accent 1" w:uiPriority="47"/>
-    <w:lsdException w:name="List Table 3 Accent 1" w:uiPriority="48"/>
-    <w:lsdException w:name="List Table 4 Accent 1" w:uiPriority="49"/>
-    <w:lsdException w:name="List Table 5 Dark Accent 1" w:uiPriority="50"/>
-    <w:lsdException w:name="List Table 6 Colorful Accent 1" w:uiPriority="51"/>
-    <w:lsdException w:name="List Table 7 Colorful Accent 1" w:uiPriority="52"/>
-    <w:lsdException w:name="List Table 1 Light Accent 2" w:uiPriority="46"/>
-    <w:lsdException w:name="List Table 2 Accent 2" w:uiPriority="47"/>
-    <w:lsdException w:name="List Table 3 Accent 2" w:uiPriority="48"/>
-    <w:lsdException w:name="List Table 4 Accent 2" w:uiPriority="49"/>
-    <w:lsdException w:name="List Table 5 Dark Accent 2" w:uiPriority="50"/>
-    <w:lsdException w:name="List Table 6 Colorful Accent 2" w:uiPriority="51"/>
-    <w:lsdException w:name="List Table 7 Colorful Accent 2" w:uiPriority="52"/>
-    <w:lsdException w:name="List Table 1 Light Accent 3" w:uiPriority="46"/>
-    <w:lsdException w:name="List Table 2 Accent 3" w:uiPriority="47"/>
-    <w:lsdException w:name="List Table 3 Accent 3" w:uiPriority="48"/>
-    <w:lsdException w:name="List Table 4 Accent 3" w:uiPriority="49"/>
-    <w:lsdException w:name="List Table 5 Dark Accent 3" w:uiPriority="50"/>
-    <w:lsdException w:name="List Table 6 Colorful Accent 3" w:uiPriority="51"/>
-    <w:lsdException w:name="List Table 7 Colorful Accent 3" w:uiPriority="52"/>
-    <w:lsdException w:name="List Table 1 Light Accent 4" w:uiPriority="46"/>
-    <w:lsdException w:name="List Table 2 Accent 4" w:uiPriority="47"/>
-    <w:lsdException w:name="List Table 3 Accent 4" w:uiPriority="48"/>
-    <w:lsdException w:name="List Table 4 Accent 4" w:uiPriority="49"/>
-    <w:lsdException w:name="List Table 5 Dark Accent 4" w:uiPriority="50"/>
-    <w:lsdException w:name="List Table 6 Colorful Accent 4" w:uiPriority="51"/>
-    <w:lsdException w:name="List Table 7 Colorful Accent 4" w:uiPriority="52"/>
-    <w:lsdException w:name="List Table 1 Light Accent 5" w:uiPriority="46"/>
-    <w:lsdException w:name="List Table 2 Accent 5" w:uiPriority="47"/>
-    <w:lsdException w:name="List Table 3 Accent 5" w:uiPriority="48"/>
-    <w:lsdException w:name="List Table 4 Accent 5" w:uiPriority="49"/>
-    <w:lsdException w:name="List Table 5 Dark Accent 5" w:uiPriority="50"/>
-    <w:lsdException w:name="List Table 6 Colorful Accent 5" w:uiPriority="51"/>
-    <w:lsdException w:name="List Table 7 Colorful Accent 5" w:uiPriority="52"/>
-    <w:lsdException w:name="List Table 1 Light Accent 6" w:uiPriority="46"/>
-    <w:lsdException w:name="List Table 2 Accent 6" w:uiPriority="47"/>
-    <w:lsdException w:name="List Table 3 Accent 6" w:uiPriority="48"/>
-    <w:lsdException w:name="List Table 4 Accent 6" w:uiPriority="49"/>
-    <w:lsdException w:name="List Table 5 Dark Accent 6" w:uiPriority="50"/>
-    <w:lsdException w:name="List Table 6 Colorful Accent 6" w:uiPriority="51"/>
-    <w:lsdException w:name="List Table 7 Colorful Accent 6" w:uiPriority="52"/>
-  </w:latentStyles>
-  <w:style w:type="paragraph" w:default="1" w:styleId="Normal">
-    <w:name w:val="Normal"/>
-    <w:qFormat/>
-  </w:style>
-  <w:style w:type="character" w:default="1" w:styleId="DefaultParagraphFont">
-    <w:name w:val="Default Paragraph Font"/>
-    <w:uiPriority w:val="1"/>
-    <w:semiHidden/>
-    <w:unhideWhenUsed/>
-  </w:style>
-  <w:style w:type="table" w:default="1" w:styleId="TableNormal">
-    <w:name w:val="Normal Table"/>
-    <w:uiPriority w:val="99"/>
-    <w:semiHidden/>
-    <w:unhideWhenUsed/>
-    <w:tblPr>
-      <w:tblInd w:w="0" w:type="dxa"/>
-      <w:tblCellMar>
-        <w:top w:w="0" w:type="dxa"/>
-        <w:left w:w="108" w:type="dxa"/>
-        <w:bottom w:w="0" w:type="dxa"/>
-        <w:right w:w="108" w:type="dxa"/>
-      </w:tblCellMar>
-    </w:tblPr>
-  </w:style>
-  <w:style w:type="numbering" w:default="1" w:styleId="NoList">
-    <w:name w:val="No List"/>
-    <w:uiPriority w:val="99"/>
-    <w:semiHidden/>
-    <w:unhideWhenUsed/>
-  </w:style>
-  <w:style w:type="paragraph" w:customStyle="1" w:styleId="EDE0C1C681E7481883814B229BF78B63">
-    <w:name w:val="EDE0C1C681E7481883814B229BF78B63"/>
-    <w:rsid w:val="00C3253A"/>
-  </w:style>
-</w:styles>
-</file>
-
-<file path=word/glossary/webSettings.xml><?xml version="1.0" encoding="utf-8"?>
-<w:webSettings xmlns:mc="http://schemas.openxmlformats.org/markup-compatibility/2006" xmlns:r="http://schemas.openxmlformats.org/officeDocument/2006/relationships" xmlns:w="http://schemas.openxmlformats.org/wordprocessingml/2006/main" xmlns:w14="http://schemas.microsoft.com/office/word/2010/wordml" xmlns:w15="http://schemas.microsoft.com/office/word/2012/wordml" mc:Ignorable="w14 w15">
-  <w:optimizeForBrowser/>
-  <w:allowPNG/>
-</w:webSettings>
-</file>
-
 <file path=word/theme/theme1.xml><?xml version="1.0" encoding="utf-8"?>
 <a:theme xmlns:a="http://schemas.openxmlformats.org/drawingml/2006/main" name="Office Theme">
   <a:themeElements>
@@ -14722,24 +14572,6 @@
 </file>
 
 <file path=customXml/item2.xml><?xml version="1.0" encoding="utf-8"?>
-<p:properties xmlns:p="http://schemas.microsoft.com/office/2006/metadata/properties" xmlns:xsi="http://www.w3.org/2001/XMLSchema-instance">
-  <documentManagement>
-    <Converted_x0020_to_x0020_PDF xmlns="94db399c-a04b-4bb9-884b-adcde4281a0a">
-      <Value>Yes</Value>
-    </Converted_x0020_to_x0020_PDF>
-    <Released xmlns="94db399c-a04b-4bb9-884b-adcde4281a0a">false</Released>
-    <PMO_x0020_Finalized xmlns="94db399c-a04b-4bb9-884b-adcde4281a0a">true</PMO_x0020_Finalized>
-    <PublishingExpirationDate xmlns="http://schemas.microsoft.com/sharepoint/v3" xsi:nil="true"/>
-    <PublishingStartDate xmlns="http://schemas.microsoft.com/sharepoint/v3" xsi:nil="true"/>
-    <PMO_x0020_Compare_x0020_to_x0020_Original xmlns="94db399c-a04b-4bb9-884b-adcde4281a0a">
-      <Value>Complete</Value>
-    </PMO_x0020_Compare_x0020_to_x0020_Original>
-    <Version_x0020__x0023__x0020_to_x0020_Compare xmlns="94db399c-a04b-4bb9-884b-adcde4281a0a">22</Version_x0020__x0023__x0020_to_x0020_Compare>
-  </documentManagement>
-</p:properties>
-</file>
-
-<file path=customXml/item3.xml><?xml version="1.0" encoding="utf-8"?>
 <ct:contentTypeSchema xmlns:ct="http://schemas.microsoft.com/office/2006/metadata/contentType" xmlns:ma="http://schemas.microsoft.com/office/2006/metadata/properties/metaAttributes" ct:_="" ma:_="" ma:contentTypeName="Document" ma:contentTypeID="0x010100F4F5A5DA8A9441429F644E267D4EC5BA" ma:contentTypeVersion="6" ma:contentTypeDescription="Create a new document." ma:contentTypeScope="" ma:versionID="05747033e988645867241bf50b6d5097">
   <xsd:schema xmlns:xsd="http://www.w3.org/2001/XMLSchema" xmlns:xs="http://www.w3.org/2001/XMLSchema" xmlns:p="http://schemas.microsoft.com/office/2006/metadata/properties" xmlns:ns1="http://schemas.microsoft.com/sharepoint/v3" xmlns:ns2="94db399c-a04b-4bb9-884b-adcde4281a0a" targetNamespace="http://schemas.microsoft.com/office/2006/metadata/properties" ma:root="true" ma:fieldsID="a6d78e0c6cef26a16de44a896717adfa" ns1:_="" ns2:_="">
     <xsd:import namespace="http://schemas.microsoft.com/sharepoint/v3"/>
@@ -14933,6 +14765,24 @@
 </ct:contentTypeSchema>
 </file>
 
+<file path=customXml/item3.xml><?xml version="1.0" encoding="utf-8"?>
+<p:properties xmlns:p="http://schemas.microsoft.com/office/2006/metadata/properties" xmlns:xsi="http://www.w3.org/2001/XMLSchema-instance">
+  <documentManagement>
+    <Converted_x0020_to_x0020_PDF xmlns="94db399c-a04b-4bb9-884b-adcde4281a0a">
+      <Value>Yes</Value>
+    </Converted_x0020_to_x0020_PDF>
+    <Released xmlns="94db399c-a04b-4bb9-884b-adcde4281a0a">false</Released>
+    <PMO_x0020_Finalized xmlns="94db399c-a04b-4bb9-884b-adcde4281a0a">true</PMO_x0020_Finalized>
+    <PublishingExpirationDate xmlns="http://schemas.microsoft.com/sharepoint/v3" xsi:nil="true"/>
+    <PublishingStartDate xmlns="http://schemas.microsoft.com/sharepoint/v3" xsi:nil="true"/>
+    <PMO_x0020_Compare_x0020_to_x0020_Original xmlns="94db399c-a04b-4bb9-884b-adcde4281a0a">
+      <Value>Complete</Value>
+    </PMO_x0020_Compare_x0020_to_x0020_Original>
+    <Version_x0020__x0023__x0020_to_x0020_Compare xmlns="94db399c-a04b-4bb9-884b-adcde4281a0a">22</Version_x0020__x0023__x0020_to_x0020_Compare>
+  </documentManagement>
+</p:properties>
+</file>
+
 <file path=customXml/item4.xml><?xml version="1.0" encoding="utf-8"?>
 <b:Sources xmlns:b="http://schemas.openxmlformats.org/officeDocument/2006/bibliography" xmlns="http://schemas.openxmlformats.org/officeDocument/2006/bibliography" SelectedStyle="\APA.XSL" StyleName="APA"/>
 </file>
@@ -14950,16 +14800,6 @@
 </file>
 
 <file path=customXml/itemProps2.xml><?xml version="1.0" encoding="utf-8"?>
-<ds:datastoreItem xmlns:ds="http://schemas.openxmlformats.org/officeDocument/2006/customXml" ds:itemID="{8E31C432-F2B4-4374-B7E4-1A5B2E809E00}">
-  <ds:schemaRefs>
-    <ds:schemaRef ds:uri="http://schemas.microsoft.com/office/2006/metadata/properties"/>
-    <ds:schemaRef ds:uri="94db399c-a04b-4bb9-884b-adcde4281a0a"/>
-    <ds:schemaRef ds:uri="http://schemas.microsoft.com/sharepoint/v3"/>
-  </ds:schemaRefs>
-</ds:datastoreItem>
-</file>
-
-<file path=customXml/itemProps3.xml><?xml version="1.0" encoding="utf-8"?>
 <ds:datastoreItem xmlns:ds="http://schemas.openxmlformats.org/officeDocument/2006/customXml" ds:itemID="{4C7140E3-F256-4B1B-830E-5CBB1A9C0DEC}">
   <ds:schemaRefs>
     <ds:schemaRef ds:uri="http://schemas.microsoft.com/office/2006/metadata/contentType"/>
@@ -14978,8 +14818,18 @@
 </ds:datastoreItem>
 </file>
 
+<file path=customXml/itemProps3.xml><?xml version="1.0" encoding="utf-8"?>
+<ds:datastoreItem xmlns:ds="http://schemas.openxmlformats.org/officeDocument/2006/customXml" ds:itemID="{8E31C432-F2B4-4374-B7E4-1A5B2E809E00}">
+  <ds:schemaRefs>
+    <ds:schemaRef ds:uri="http://schemas.microsoft.com/office/2006/metadata/properties"/>
+    <ds:schemaRef ds:uri="94db399c-a04b-4bb9-884b-adcde4281a0a"/>
+    <ds:schemaRef ds:uri="http://schemas.microsoft.com/sharepoint/v3"/>
+  </ds:schemaRefs>
+</ds:datastoreItem>
+</file>
+
 <file path=customXml/itemProps4.xml><?xml version="1.0" encoding="utf-8"?>
-<ds:datastoreItem xmlns:ds="http://schemas.openxmlformats.org/officeDocument/2006/customXml" ds:itemID="{0E95CAE7-8BA4-4BC2-A949-CDAC10E62618}">
+<ds:datastoreItem xmlns:ds="http://schemas.openxmlformats.org/officeDocument/2006/customXml" ds:itemID="{E96DDED8-8F69-47C2-8928-68A0F891C354}">
   <ds:schemaRefs>
     <ds:schemaRef ds:uri="http://schemas.openxmlformats.org/officeDocument/2006/bibliography"/>
   </ds:schemaRefs>
@@ -14987,7 +14837,7 @@
 </file>
 
 <file path=customXml/itemProps5.xml><?xml version="1.0" encoding="utf-8"?>
-<ds:datastoreItem xmlns:ds="http://schemas.openxmlformats.org/officeDocument/2006/customXml" ds:itemID="{AE74F2AD-9DAA-4FD0-B0CF-7BFFD6BF549F}">
+<ds:datastoreItem xmlns:ds="http://schemas.openxmlformats.org/officeDocument/2006/customXml" ds:itemID="{A90733C8-066A-4297-BFE1-B048EBBDEAA6}">
   <ds:schemaRefs>
     <ds:schemaRef ds:uri="http://schemas.openxmlformats.org/officeDocument/2006/bibliography"/>
   </ds:schemaRefs>

</xml_diff>